<commit_message>
New use cases, fixes in first four chapters, still to do more
</commit_message>
<xml_diff>
--- a/diagrams.docx
+++ b/diagrams.docx
@@ -3,8 +3,6 @@
 <w:document xmlns:wpc="http://schemas.microsoft.com/office/word/2010/wordprocessingCanvas" xmlns:mo="http://schemas.microsoft.com/office/mac/office/2008/main" xmlns:mc="http://schemas.openxmlformats.org/markup-compatibility/2006" xmlns:mv="urn:schemas-microsoft-com:mac:vml" xmlns:o="urn:schemas-microsoft-com:office:office" xmlns:r="http://schemas.openxmlformats.org/officeDocument/2006/relationships" xmlns:m="http://schemas.openxmlformats.org/officeDocument/2006/math" xmlns:v="urn:schemas-microsoft-com:vml" xmlns:wp14="http://schemas.microsoft.com/office/word/2010/wordprocessingDrawing" xmlns:wp="http://schemas.openxmlformats.org/drawingml/2006/wordprocessingDrawing" xmlns:w10="urn:schemas-microsoft-com:office:word" xmlns:w="http://schemas.openxmlformats.org/wordprocessingml/2006/main" xmlns:w14="http://schemas.microsoft.com/office/word/2010/wordml" xmlns:wpg="http://schemas.microsoft.com/office/word/2010/wordprocessingGroup" xmlns:wpi="http://schemas.microsoft.com/office/word/2010/wordprocessingInk" xmlns:wne="http://schemas.microsoft.com/office/word/2006/wordml" xmlns:wps="http://schemas.microsoft.com/office/word/2010/wordprocessingShape" mc:Ignorable="w14 wp14">
   <w:body>
     <w:p>
-      <w:bookmarkStart w:id="0" w:name="_GoBack"/>
-      <w:bookmarkEnd w:id="0"/>
       <w:r>
         <w:rPr>
           <w:noProof/>
@@ -12,7 +10,1371 @@
         <mc:AlternateContent>
           <mc:Choice Requires="wpg">
             <w:drawing>
-              <wp:anchor distT="0" distB="0" distL="114300" distR="114300" simplePos="0" relativeHeight="251688960" behindDoc="0" locked="0" layoutInCell="1" allowOverlap="1" wp14:anchorId="2FB1AA66" wp14:editId="6DAE62EE">
+              <wp:anchor distT="0" distB="0" distL="114300" distR="114300" simplePos="0" relativeHeight="251714560" behindDoc="0" locked="0" layoutInCell="1" allowOverlap="1" wp14:anchorId="3E5120FB" wp14:editId="51335724">
+                <wp:simplePos x="0" y="0"/>
+                <wp:positionH relativeFrom="column">
+                  <wp:posOffset>4648200</wp:posOffset>
+                </wp:positionH>
+                <wp:positionV relativeFrom="paragraph">
+                  <wp:posOffset>2514600</wp:posOffset>
+                </wp:positionV>
+                <wp:extent cx="1371600" cy="571500"/>
+                <wp:effectExtent l="50800" t="25400" r="76200" b="114300"/>
+                <wp:wrapThrough wrapText="bothSides">
+                  <wp:wrapPolygon edited="0">
+                    <wp:start x="800" y="-960"/>
+                    <wp:lineTo x="-800" y="-960"/>
+                    <wp:lineTo x="-800" y="22080"/>
+                    <wp:lineTo x="0" y="24960"/>
+                    <wp:lineTo x="21600" y="24960"/>
+                    <wp:lineTo x="22400" y="15360"/>
+                    <wp:lineTo x="22400" y="9600"/>
+                    <wp:lineTo x="21600" y="960"/>
+                    <wp:lineTo x="20800" y="-960"/>
+                    <wp:lineTo x="800" y="-960"/>
+                  </wp:wrapPolygon>
+                </wp:wrapThrough>
+                <wp:docPr id="16" name="Group 16"/>
+                <wp:cNvGraphicFramePr/>
+                <a:graphic xmlns:a="http://schemas.openxmlformats.org/drawingml/2006/main">
+                  <a:graphicData uri="http://schemas.microsoft.com/office/word/2010/wordprocessingGroup">
+                    <wpg:wgp>
+                      <wpg:cNvGrpSpPr/>
+                      <wpg:grpSpPr>
+                        <a:xfrm>
+                          <a:off x="0" y="0"/>
+                          <a:ext cx="1371600" cy="571500"/>
+                          <a:chOff x="0" y="0"/>
+                          <a:chExt cx="1371600" cy="571500"/>
+                        </a:xfrm>
+                      </wpg:grpSpPr>
+                      <wps:wsp>
+                        <wps:cNvPr id="39" name="Rounded Rectangle 39"/>
+                        <wps:cNvSpPr/>
+                        <wps:spPr>
+                          <a:xfrm>
+                            <a:off x="0" y="0"/>
+                            <a:ext cx="1371600" cy="571500"/>
+                          </a:xfrm>
+                          <a:prstGeom prst="roundRect">
+                            <a:avLst/>
+                          </a:prstGeom>
+                          <a:ln/>
+                        </wps:spPr>
+                        <wps:style>
+                          <a:lnRef idx="1">
+                            <a:schemeClr val="accent6"/>
+                          </a:lnRef>
+                          <a:fillRef idx="2">
+                            <a:schemeClr val="accent6"/>
+                          </a:fillRef>
+                          <a:effectRef idx="1">
+                            <a:schemeClr val="accent6"/>
+                          </a:effectRef>
+                          <a:fontRef idx="minor">
+                            <a:schemeClr val="dk1"/>
+                          </a:fontRef>
+                        </wps:style>
+                        <wps:bodyPr/>
+                      </wps:wsp>
+                      <wps:wsp>
+                        <wps:cNvPr id="40" name="Text Box 40"/>
+                        <wps:cNvSpPr txBox="1"/>
+                        <wps:spPr>
+                          <a:xfrm>
+                            <a:off x="152400" y="152400"/>
+                            <a:ext cx="1031240" cy="381000"/>
+                          </a:xfrm>
+                          <a:prstGeom prst="rect">
+                            <a:avLst/>
+                          </a:prstGeom>
+                          <a:noFill/>
+                          <a:ln>
+                            <a:noFill/>
+                          </a:ln>
+                          <a:effectLst/>
+                          <a:extLst>
+                            <a:ext uri="{C572A759-6A51-4108-AA02-DFA0A04FC94B}">
+                              <ma14:wrappingTextBoxFlag xmlns:ma14="http://schemas.microsoft.com/office/mac/drawingml/2011/main"/>
+                            </a:ext>
+                          </a:extLst>
+                        </wps:spPr>
+                        <wps:style>
+                          <a:lnRef idx="0">
+                            <a:schemeClr val="accent1"/>
+                          </a:lnRef>
+                          <a:fillRef idx="0">
+                            <a:schemeClr val="accent1"/>
+                          </a:fillRef>
+                          <a:effectRef idx="0">
+                            <a:schemeClr val="accent1"/>
+                          </a:effectRef>
+                          <a:fontRef idx="minor">
+                            <a:schemeClr val="dk1"/>
+                          </a:fontRef>
+                        </wps:style>
+                        <wps:txbx>
+                          <w:txbxContent>
+                            <w:p>
+                              <w:r>
+                                <w:t>Visualisation</w:t>
+                              </w:r>
+                            </w:p>
+                          </w:txbxContent>
+                        </wps:txbx>
+                        <wps:bodyPr rot="0" spcFirstLastPara="0" vertOverflow="overflow" horzOverflow="overflow" vert="horz" wrap="square" lIns="91440" tIns="45720" rIns="91440" bIns="45720" numCol="1" spcCol="0" rtlCol="0" fromWordArt="0" anchor="t" anchorCtr="0" forceAA="0" compatLnSpc="1">
+                          <a:prstTxWarp prst="textNoShape">
+                            <a:avLst/>
+                          </a:prstTxWarp>
+                          <a:noAutofit/>
+                        </wps:bodyPr>
+                      </wps:wsp>
+                    </wpg:wgp>
+                  </a:graphicData>
+                </a:graphic>
+              </wp:anchor>
+            </w:drawing>
+          </mc:Choice>
+          <mc:Fallback>
+            <w:pict>
+              <v:group id="Group 16" o:spid="_x0000_s1026" style="position:absolute;margin-left:366pt;margin-top:198pt;width:108pt;height:45pt;z-index:251714560" coordsize="1371600,571500" o:gfxdata="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">
+                <v:roundrect id="Rounded Rectangle 39" o:spid="_x0000_s1027" style="position:absolute;width:1371600;height:571500;visibility:visible;mso-wrap-style:square;v-text-anchor:top" arcsize="10923f" o:gfxdata="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" fillcolor="#fbcaa2 [1625]" strokecolor="#f68c36 [3049]">
+                  <v:fill color2="#fdefe3 [505]" rotate="t" colors="0 #ffbe86;22938f #ffd0aa;1 #ffebdb" type="gradient"/>
+                  <v:shadow on="t" opacity="24903f" mv:blur="40000f" origin=",.5" offset="0,20000emu"/>
+                </v:roundrect>
+                <v:shapetype id="_x0000_t202" coordsize="21600,21600" o:spt="202" path="m0,0l0,21600,21600,21600,21600,0xe">
+                  <v:stroke joinstyle="miter"/>
+                  <v:path gradientshapeok="t" o:connecttype="rect"/>
+                </v:shapetype>
+                <v:shape id="Text Box 40" o:spid="_x0000_s1028" type="#_x0000_t202" style="position:absolute;left:152400;top:152400;width:1031240;height:381000;visibility:visible;mso-wrap-style:square;v-text-anchor:top" o:gfxdata="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" filled="f" stroked="f">
+                  <v:textbox>
+                    <w:txbxContent>
+                      <w:p>
+                        <w:r>
+                          <w:t>Visualisation</w:t>
+                        </w:r>
+                      </w:p>
+                    </w:txbxContent>
+                  </v:textbox>
+                </v:shape>
+                <w10:wrap type="through"/>
+              </v:group>
+            </w:pict>
+          </mc:Fallback>
+        </mc:AlternateContent>
+      </w:r>
+      <w:r>
+        <w:rPr>
+          <w:noProof/>
+        </w:rPr>
+        <mc:AlternateContent>
+          <mc:Choice Requires="wps">
+            <w:drawing>
+              <wp:anchor distT="0" distB="0" distL="114300" distR="114300" simplePos="0" relativeHeight="251725824" behindDoc="0" locked="0" layoutInCell="1" allowOverlap="1" wp14:anchorId="04C5044C" wp14:editId="6D764CF0">
+                <wp:simplePos x="0" y="0"/>
+                <wp:positionH relativeFrom="column">
+                  <wp:posOffset>4102100</wp:posOffset>
+                </wp:positionH>
+                <wp:positionV relativeFrom="paragraph">
+                  <wp:posOffset>2524760</wp:posOffset>
+                </wp:positionV>
+                <wp:extent cx="342900" cy="551180"/>
+                <wp:effectExtent l="48260" t="53340" r="0" b="137160"/>
+                <wp:wrapThrough wrapText="bothSides">
+                  <wp:wrapPolygon edited="0">
+                    <wp:start x="24960" y="12044"/>
+                    <wp:lineTo x="15360" y="-1891"/>
+                    <wp:lineTo x="-3840" y="-1891"/>
+                    <wp:lineTo x="-7040" y="12044"/>
+                    <wp:lineTo x="-7040" y="18017"/>
+                    <wp:lineTo x="24960" y="18017"/>
+                    <wp:lineTo x="24960" y="12044"/>
+                  </wp:wrapPolygon>
+                </wp:wrapThrough>
+                <wp:docPr id="23" name="Down Arrow 23"/>
+                <wp:cNvGraphicFramePr/>
+                <a:graphic xmlns:a="http://schemas.openxmlformats.org/drawingml/2006/main">
+                  <a:graphicData uri="http://schemas.microsoft.com/office/word/2010/wordprocessingShape">
+                    <wps:wsp>
+                      <wps:cNvSpPr/>
+                      <wps:spPr>
+                        <a:xfrm rot="16200000">
+                          <a:off x="0" y="0"/>
+                          <a:ext cx="342900" cy="551180"/>
+                        </a:xfrm>
+                        <a:prstGeom prst="downArrow">
+                          <a:avLst/>
+                        </a:prstGeom>
+                        <a:ln/>
+                      </wps:spPr>
+                      <wps:style>
+                        <a:lnRef idx="1">
+                          <a:schemeClr val="accent1"/>
+                        </a:lnRef>
+                        <a:fillRef idx="3">
+                          <a:schemeClr val="accent1"/>
+                        </a:fillRef>
+                        <a:effectRef idx="2">
+                          <a:schemeClr val="accent1"/>
+                        </a:effectRef>
+                        <a:fontRef idx="minor">
+                          <a:schemeClr val="lt1"/>
+                        </a:fontRef>
+                      </wps:style>
+                      <wps:bodyPr/>
+                    </wps:wsp>
+                  </a:graphicData>
+                </a:graphic>
+              </wp:anchor>
+            </w:drawing>
+          </mc:Choice>
+          <mc:Fallback>
+            <w:pict>
+              <v:shapetype id="_x0000_t67" coordsize="21600,21600" o:spt="67" adj="16200,5400" path="m0@0l@1@0@1,0@2,0@2@0,21600@0,10800,21600xe">
+                <v:stroke joinstyle="miter"/>
+                <v:formulas>
+                  <v:f eqn="val #0"/>
+                  <v:f eqn="val #1"/>
+                  <v:f eqn="sum height 0 #1"/>
+                  <v:f eqn="sum 10800 0 #1"/>
+                  <v:f eqn="sum width 0 #0"/>
+                  <v:f eqn="prod @4 @3 10800"/>
+                  <v:f eqn="sum width 0 @5"/>
+                </v:formulas>
+                <v:path o:connecttype="custom" o:connectlocs="10800,0;0,@0;10800,21600;21600,@0" o:connectangles="270,180,90,0" textboxrect="@1,0,@2,@6"/>
+                <v:handles>
+                  <v:h position="#1,#0" xrange="0,10800" yrange="0,21600"/>
+                </v:handles>
+              </v:shapetype>
+              <v:shape id="Down Arrow 23" o:spid="_x0000_s1026" type="#_x0000_t67" style="position:absolute;margin-left:323pt;margin-top:198.8pt;width:27pt;height:43.4pt;rotation:-90;z-index:251725824;visibility:visible;mso-wrap-style:square;mso-wrap-distance-left:9pt;mso-wrap-distance-top:0;mso-wrap-distance-right:9pt;mso-wrap-distance-bottom:0;mso-position-horizontal:absolute;mso-position-horizontal-relative:text;mso-position-vertical:absolute;mso-position-vertical-relative:text;v-text-anchor:top" o:gfxdata="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" adj="14881" fillcolor="#4f81bd [3204]" strokecolor="#4579b8 [3044]">
+                <v:fill color2="#a7bfde [1620]" rotate="t" type="gradient">
+                  <o:fill v:ext="view" type="gradientUnscaled"/>
+                </v:fill>
+                <v:shadow on="t" opacity="22937f" mv:blur="40000f" origin=",.5" offset="0,23000emu"/>
+                <w10:wrap type="through"/>
+              </v:shape>
+            </w:pict>
+          </mc:Fallback>
+        </mc:AlternateContent>
+      </w:r>
+      <w:r>
+        <w:rPr>
+          <w:noProof/>
+        </w:rPr>
+        <mc:AlternateContent>
+          <mc:Choice Requires="wpg">
+            <w:drawing>
+              <wp:anchor distT="0" distB="0" distL="114300" distR="114300" simplePos="0" relativeHeight="251723776" behindDoc="0" locked="0" layoutInCell="1" allowOverlap="1" wp14:anchorId="1F94EB30" wp14:editId="24EFAEA4">
+                <wp:simplePos x="0" y="0"/>
+                <wp:positionH relativeFrom="column">
+                  <wp:posOffset>2425700</wp:posOffset>
+                </wp:positionH>
+                <wp:positionV relativeFrom="paragraph">
+                  <wp:posOffset>2514600</wp:posOffset>
+                </wp:positionV>
+                <wp:extent cx="1371600" cy="571500"/>
+                <wp:effectExtent l="50800" t="25400" r="76200" b="114300"/>
+                <wp:wrapThrough wrapText="bothSides">
+                  <wp:wrapPolygon edited="0">
+                    <wp:start x="800" y="-960"/>
+                    <wp:lineTo x="-800" y="-960"/>
+                    <wp:lineTo x="-800" y="22080"/>
+                    <wp:lineTo x="0" y="24960"/>
+                    <wp:lineTo x="21600" y="24960"/>
+                    <wp:lineTo x="22400" y="15360"/>
+                    <wp:lineTo x="22400" y="9600"/>
+                    <wp:lineTo x="21600" y="960"/>
+                    <wp:lineTo x="20800" y="-960"/>
+                    <wp:lineTo x="800" y="-960"/>
+                  </wp:wrapPolygon>
+                </wp:wrapThrough>
+                <wp:docPr id="17" name="Group 17"/>
+                <wp:cNvGraphicFramePr/>
+                <a:graphic xmlns:a="http://schemas.openxmlformats.org/drawingml/2006/main">
+                  <a:graphicData uri="http://schemas.microsoft.com/office/word/2010/wordprocessingGroup">
+                    <wpg:wgp>
+                      <wpg:cNvGrpSpPr/>
+                      <wpg:grpSpPr>
+                        <a:xfrm>
+                          <a:off x="0" y="0"/>
+                          <a:ext cx="1371600" cy="571500"/>
+                          <a:chOff x="0" y="0"/>
+                          <a:chExt cx="1371600" cy="571500"/>
+                        </a:xfrm>
+                      </wpg:grpSpPr>
+                      <wps:wsp>
+                        <wps:cNvPr id="5" name="Rounded Rectangle 5"/>
+                        <wps:cNvSpPr/>
+                        <wps:spPr>
+                          <a:xfrm>
+                            <a:off x="0" y="0"/>
+                            <a:ext cx="1371600" cy="571500"/>
+                          </a:xfrm>
+                          <a:prstGeom prst="roundRect">
+                            <a:avLst/>
+                          </a:prstGeom>
+                          <a:ln/>
+                        </wps:spPr>
+                        <wps:style>
+                          <a:lnRef idx="1">
+                            <a:schemeClr val="accent6"/>
+                          </a:lnRef>
+                          <a:fillRef idx="2">
+                            <a:schemeClr val="accent6"/>
+                          </a:fillRef>
+                          <a:effectRef idx="1">
+                            <a:schemeClr val="accent6"/>
+                          </a:effectRef>
+                          <a:fontRef idx="minor">
+                            <a:schemeClr val="dk1"/>
+                          </a:fontRef>
+                        </wps:style>
+                        <wps:bodyPr/>
+                      </wps:wsp>
+                      <wps:wsp>
+                        <wps:cNvPr id="15" name="Text Box 15"/>
+                        <wps:cNvSpPr txBox="1"/>
+                        <wps:spPr>
+                          <a:xfrm>
+                            <a:off x="187960" y="152400"/>
+                            <a:ext cx="1031240" cy="381000"/>
+                          </a:xfrm>
+                          <a:prstGeom prst="rect">
+                            <a:avLst/>
+                          </a:prstGeom>
+                          <a:noFill/>
+                          <a:ln>
+                            <a:noFill/>
+                          </a:ln>
+                          <a:effectLst/>
+                          <a:extLst>
+                            <a:ext uri="{C572A759-6A51-4108-AA02-DFA0A04FC94B}">
+                              <ma14:wrappingTextBoxFlag xmlns:ma14="http://schemas.microsoft.com/office/mac/drawingml/2011/main"/>
+                            </a:ext>
+                          </a:extLst>
+                        </wps:spPr>
+                        <wps:style>
+                          <a:lnRef idx="0">
+                            <a:schemeClr val="accent1"/>
+                          </a:lnRef>
+                          <a:fillRef idx="0">
+                            <a:schemeClr val="accent1"/>
+                          </a:fillRef>
+                          <a:effectRef idx="0">
+                            <a:schemeClr val="accent1"/>
+                          </a:effectRef>
+                          <a:fontRef idx="minor">
+                            <a:schemeClr val="dk1"/>
+                          </a:fontRef>
+                        </wps:style>
+                        <wps:txbx>
+                          <w:txbxContent>
+                            <w:p>
+                              <w:r>
+                                <w:t>Aggregation</w:t>
+                              </w:r>
+                            </w:p>
+                          </w:txbxContent>
+                        </wps:txbx>
+                        <wps:bodyPr rot="0" spcFirstLastPara="0" vertOverflow="overflow" horzOverflow="overflow" vert="horz" wrap="square" lIns="91440" tIns="45720" rIns="91440" bIns="45720" numCol="1" spcCol="0" rtlCol="0" fromWordArt="0" anchor="t" anchorCtr="0" forceAA="0" compatLnSpc="1">
+                          <a:prstTxWarp prst="textNoShape">
+                            <a:avLst/>
+                          </a:prstTxWarp>
+                          <a:noAutofit/>
+                        </wps:bodyPr>
+                      </wps:wsp>
+                    </wpg:wgp>
+                  </a:graphicData>
+                </a:graphic>
+              </wp:anchor>
+            </w:drawing>
+          </mc:Choice>
+          <mc:Fallback>
+            <w:pict>
+              <v:group id="Group 17" o:spid="_x0000_s1029" style="position:absolute;margin-left:191pt;margin-top:198pt;width:108pt;height:45pt;z-index:251723776" coordsize="1371600,571500" o:gfxdata="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">
+                <v:roundrect id="Rounded Rectangle 5" o:spid="_x0000_s1030" style="position:absolute;width:1371600;height:571500;visibility:visible;mso-wrap-style:square;v-text-anchor:top" arcsize="10923f" o:gfxdata="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" fillcolor="#fbcaa2 [1625]" strokecolor="#f68c36 [3049]">
+                  <v:fill color2="#fdefe3 [505]" rotate="t" colors="0 #ffbe86;22938f #ffd0aa;1 #ffebdb" type="gradient"/>
+                  <v:shadow on="t" opacity="24903f" mv:blur="40000f" origin=",.5" offset="0,20000emu"/>
+                </v:roundrect>
+                <v:shape id="Text Box 15" o:spid="_x0000_s1031" type="#_x0000_t202" style="position:absolute;left:187960;top:152400;width:1031240;height:381000;visibility:visible;mso-wrap-style:square;v-text-anchor:top" o:gfxdata="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" filled="f" stroked="f">
+                  <v:textbox>
+                    <w:txbxContent>
+                      <w:p>
+                        <w:r>
+                          <w:t>Aggregation</w:t>
+                        </w:r>
+                      </w:p>
+                    </w:txbxContent>
+                  </v:textbox>
+                </v:shape>
+                <w10:wrap type="through"/>
+              </v:group>
+            </w:pict>
+          </mc:Fallback>
+        </mc:AlternateContent>
+      </w:r>
+      <w:r>
+        <w:rPr>
+          <w:noProof/>
+        </w:rPr>
+        <mc:AlternateContent>
+          <mc:Choice Requires="wps">
+            <w:drawing>
+              <wp:anchor distT="0" distB="0" distL="114300" distR="114300" simplePos="0" relativeHeight="251717632" behindDoc="0" locked="0" layoutInCell="1" allowOverlap="1" wp14:anchorId="654D2FC1" wp14:editId="7A64222B">
+                <wp:simplePos x="0" y="0"/>
+                <wp:positionH relativeFrom="column">
+                  <wp:posOffset>2997835</wp:posOffset>
+                </wp:positionH>
+                <wp:positionV relativeFrom="paragraph">
+                  <wp:posOffset>1910080</wp:posOffset>
+                </wp:positionV>
+                <wp:extent cx="342900" cy="551180"/>
+                <wp:effectExtent l="76200" t="25400" r="114300" b="109220"/>
+                <wp:wrapThrough wrapText="bothSides">
+                  <wp:wrapPolygon edited="0">
+                    <wp:start x="1600" y="-995"/>
+                    <wp:lineTo x="-4800" y="0"/>
+                    <wp:lineTo x="-4800" y="20903"/>
+                    <wp:lineTo x="6400" y="24885"/>
+                    <wp:lineTo x="16000" y="24885"/>
+                    <wp:lineTo x="27200" y="15926"/>
+                    <wp:lineTo x="20800" y="-995"/>
+                    <wp:lineTo x="1600" y="-995"/>
+                  </wp:wrapPolygon>
+                </wp:wrapThrough>
+                <wp:docPr id="49" name="Down Arrow 49"/>
+                <wp:cNvGraphicFramePr/>
+                <a:graphic xmlns:a="http://schemas.openxmlformats.org/drawingml/2006/main">
+                  <a:graphicData uri="http://schemas.microsoft.com/office/word/2010/wordprocessingShape">
+                    <wps:wsp>
+                      <wps:cNvSpPr/>
+                      <wps:spPr>
+                        <a:xfrm>
+                          <a:off x="0" y="0"/>
+                          <a:ext cx="342900" cy="551180"/>
+                        </a:xfrm>
+                        <a:prstGeom prst="downArrow">
+                          <a:avLst/>
+                        </a:prstGeom>
+                        <a:ln/>
+                      </wps:spPr>
+                      <wps:style>
+                        <a:lnRef idx="1">
+                          <a:schemeClr val="accent1"/>
+                        </a:lnRef>
+                        <a:fillRef idx="3">
+                          <a:schemeClr val="accent1"/>
+                        </a:fillRef>
+                        <a:effectRef idx="2">
+                          <a:schemeClr val="accent1"/>
+                        </a:effectRef>
+                        <a:fontRef idx="minor">
+                          <a:schemeClr val="lt1"/>
+                        </a:fontRef>
+                      </wps:style>
+                      <wps:bodyPr/>
+                    </wps:wsp>
+                  </a:graphicData>
+                </a:graphic>
+              </wp:anchor>
+            </w:drawing>
+          </mc:Choice>
+          <mc:Fallback>
+            <w:pict>
+              <v:shape id="Down Arrow 49" o:spid="_x0000_s1026" type="#_x0000_t67" style="position:absolute;margin-left:236.05pt;margin-top:150.4pt;width:27pt;height:43.4pt;z-index:251717632;visibility:visible;mso-wrap-style:square;mso-wrap-distance-left:9pt;mso-wrap-distance-top:0;mso-wrap-distance-right:9pt;mso-wrap-distance-bottom:0;mso-position-horizontal:absolute;mso-position-horizontal-relative:text;mso-position-vertical:absolute;mso-position-vertical-relative:text;v-text-anchor:top" o:gfxdata="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" adj="14881" fillcolor="#4f81bd [3204]" strokecolor="#4579b8 [3044]">
+                <v:fill color2="#a7bfde [1620]" rotate="t" type="gradient">
+                  <o:fill v:ext="view" type="gradientUnscaled"/>
+                </v:fill>
+                <v:shadow on="t" opacity="22937f" mv:blur="40000f" origin=",.5" offset="0,23000emu"/>
+                <w10:wrap type="through"/>
+              </v:shape>
+            </w:pict>
+          </mc:Fallback>
+        </mc:AlternateContent>
+      </w:r>
+      <w:r>
+        <w:rPr>
+          <w:noProof/>
+        </w:rPr>
+        <mc:AlternateContent>
+          <mc:Choice Requires="wps">
+            <w:drawing>
+              <wp:anchor distT="0" distB="0" distL="114300" distR="114300" simplePos="0" relativeHeight="251718656" behindDoc="0" locked="0" layoutInCell="1" allowOverlap="1" wp14:anchorId="79130380" wp14:editId="559024F7">
+                <wp:simplePos x="0" y="0"/>
+                <wp:positionH relativeFrom="column">
+                  <wp:posOffset>4035425</wp:posOffset>
+                </wp:positionH>
+                <wp:positionV relativeFrom="paragraph">
+                  <wp:posOffset>1247775</wp:posOffset>
+                </wp:positionV>
+                <wp:extent cx="342900" cy="551180"/>
+                <wp:effectExtent l="48260" t="78740" r="60960" b="111760"/>
+                <wp:wrapThrough wrapText="bothSides">
+                  <wp:wrapPolygon edited="0">
+                    <wp:start x="-688" y="19010"/>
+                    <wp:lineTo x="7298" y="25544"/>
+                    <wp:lineTo x="29355" y="19658"/>
+                    <wp:lineTo x="22414" y="2015"/>
+                    <wp:lineTo x="19261" y="-2559"/>
+                    <wp:lineTo x="13588" y="-3212"/>
+                    <wp:lineTo x="-1531" y="12737"/>
+                    <wp:lineTo x="-3842" y="14436"/>
+                    <wp:lineTo x="-688" y="19010"/>
+                  </wp:wrapPolygon>
+                </wp:wrapThrough>
+                <wp:docPr id="50" name="Down Arrow 50"/>
+                <wp:cNvGraphicFramePr/>
+                <a:graphic xmlns:a="http://schemas.openxmlformats.org/drawingml/2006/main">
+                  <a:graphicData uri="http://schemas.microsoft.com/office/word/2010/wordprocessingShape">
+                    <wps:wsp>
+                      <wps:cNvSpPr/>
+                      <wps:spPr>
+                        <a:xfrm rot="6792868">
+                          <a:off x="0" y="0"/>
+                          <a:ext cx="342900" cy="551180"/>
+                        </a:xfrm>
+                        <a:prstGeom prst="downArrow">
+                          <a:avLst/>
+                        </a:prstGeom>
+                        <a:ln/>
+                      </wps:spPr>
+                      <wps:style>
+                        <a:lnRef idx="1">
+                          <a:schemeClr val="accent1"/>
+                        </a:lnRef>
+                        <a:fillRef idx="3">
+                          <a:schemeClr val="accent1"/>
+                        </a:fillRef>
+                        <a:effectRef idx="2">
+                          <a:schemeClr val="accent1"/>
+                        </a:effectRef>
+                        <a:fontRef idx="minor">
+                          <a:schemeClr val="lt1"/>
+                        </a:fontRef>
+                      </wps:style>
+                      <wps:bodyPr/>
+                    </wps:wsp>
+                  </a:graphicData>
+                </a:graphic>
+              </wp:anchor>
+            </w:drawing>
+          </mc:Choice>
+          <mc:Fallback>
+            <w:pict>
+              <v:shape id="Down Arrow 50" o:spid="_x0000_s1026" type="#_x0000_t67" style="position:absolute;margin-left:317.75pt;margin-top:98.25pt;width:27pt;height:43.4pt;rotation:7419623fd;z-index:251718656;visibility:visible;mso-wrap-style:square;mso-wrap-distance-left:9pt;mso-wrap-distance-top:0;mso-wrap-distance-right:9pt;mso-wrap-distance-bottom:0;mso-position-horizontal:absolute;mso-position-horizontal-relative:text;mso-position-vertical:absolute;mso-position-vertical-relative:text;v-text-anchor:top" o:gfxdata="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" adj="14881" fillcolor="#4f81bd [3204]" strokecolor="#4579b8 [3044]">
+                <v:fill color2="#a7bfde [1620]" rotate="t" type="gradient">
+                  <o:fill v:ext="view" type="gradientUnscaled"/>
+                </v:fill>
+                <v:shadow on="t" opacity="22937f" mv:blur="40000f" origin=",.5" offset="0,23000emu"/>
+                <w10:wrap type="through"/>
+              </v:shape>
+            </w:pict>
+          </mc:Fallback>
+        </mc:AlternateContent>
+      </w:r>
+      <w:r>
+        <w:rPr>
+          <w:noProof/>
+        </w:rPr>
+        <mc:AlternateContent>
+          <mc:Choice Requires="wpg">
+            <w:drawing>
+              <wp:anchor distT="0" distB="0" distL="114300" distR="114300" simplePos="0" relativeHeight="251711488" behindDoc="0" locked="0" layoutInCell="1" allowOverlap="1" wp14:anchorId="1DC2727E" wp14:editId="779EDA53">
+                <wp:simplePos x="0" y="0"/>
+                <wp:positionH relativeFrom="column">
+                  <wp:posOffset>2628900</wp:posOffset>
+                </wp:positionH>
+                <wp:positionV relativeFrom="paragraph">
+                  <wp:posOffset>1028700</wp:posOffset>
+                </wp:positionV>
+                <wp:extent cx="1028700" cy="800100"/>
+                <wp:effectExtent l="50800" t="25400" r="88900" b="114300"/>
+                <wp:wrapThrough wrapText="bothSides">
+                  <wp:wrapPolygon edited="0">
+                    <wp:start x="8000" y="-686"/>
+                    <wp:lineTo x="-1067" y="-686"/>
+                    <wp:lineTo x="-1067" y="21943"/>
+                    <wp:lineTo x="4267" y="24000"/>
+                    <wp:lineTo x="17600" y="24000"/>
+                    <wp:lineTo x="18133" y="23314"/>
+                    <wp:lineTo x="22933" y="21257"/>
+                    <wp:lineTo x="22933" y="3429"/>
+                    <wp:lineTo x="19733" y="-686"/>
+                    <wp:lineTo x="13867" y="-686"/>
+                    <wp:lineTo x="8000" y="-686"/>
+                  </wp:wrapPolygon>
+                </wp:wrapThrough>
+                <wp:docPr id="33" name="Group 33"/>
+                <wp:cNvGraphicFramePr/>
+                <a:graphic xmlns:a="http://schemas.openxmlformats.org/drawingml/2006/main">
+                  <a:graphicData uri="http://schemas.microsoft.com/office/word/2010/wordprocessingGroup">
+                    <wpg:wgp>
+                      <wpg:cNvGrpSpPr/>
+                      <wpg:grpSpPr>
+                        <a:xfrm>
+                          <a:off x="0" y="0"/>
+                          <a:ext cx="1028700" cy="800100"/>
+                          <a:chOff x="0" y="0"/>
+                          <a:chExt cx="1028700" cy="800100"/>
+                        </a:xfrm>
+                      </wpg:grpSpPr>
+                      <wps:wsp>
+                        <wps:cNvPr id="30" name="Can 30"/>
+                        <wps:cNvSpPr/>
+                        <wps:spPr>
+                          <a:xfrm>
+                            <a:off x="0" y="0"/>
+                            <a:ext cx="1028700" cy="800100"/>
+                          </a:xfrm>
+                          <a:prstGeom prst="can">
+                            <a:avLst/>
+                          </a:prstGeom>
+                          <a:ln/>
+                        </wps:spPr>
+                        <wps:style>
+                          <a:lnRef idx="1">
+                            <a:schemeClr val="accent6"/>
+                          </a:lnRef>
+                          <a:fillRef idx="2">
+                            <a:schemeClr val="accent6"/>
+                          </a:fillRef>
+                          <a:effectRef idx="1">
+                            <a:schemeClr val="accent6"/>
+                          </a:effectRef>
+                          <a:fontRef idx="minor">
+                            <a:schemeClr val="dk1"/>
+                          </a:fontRef>
+                        </wps:style>
+                        <wps:bodyPr/>
+                      </wps:wsp>
+                      <wps:wsp>
+                        <wps:cNvPr id="31" name="Text Box 31"/>
+                        <wps:cNvSpPr txBox="1"/>
+                        <wps:spPr>
+                          <a:xfrm>
+                            <a:off x="139700" y="271780"/>
+                            <a:ext cx="838200" cy="457200"/>
+                          </a:xfrm>
+                          <a:prstGeom prst="rect">
+                            <a:avLst/>
+                          </a:prstGeom>
+                          <a:noFill/>
+                          <a:ln>
+                            <a:noFill/>
+                          </a:ln>
+                          <a:effectLst/>
+                          <a:extLst>
+                            <a:ext uri="{C572A759-6A51-4108-AA02-DFA0A04FC94B}">
+                              <ma14:wrappingTextBoxFlag xmlns:ma14="http://schemas.microsoft.com/office/mac/drawingml/2011/main"/>
+                            </a:ext>
+                          </a:extLst>
+                        </wps:spPr>
+                        <wps:style>
+                          <a:lnRef idx="0">
+                            <a:schemeClr val="accent1"/>
+                          </a:lnRef>
+                          <a:fillRef idx="0">
+                            <a:schemeClr val="accent1"/>
+                          </a:fillRef>
+                          <a:effectRef idx="0">
+                            <a:schemeClr val="accent1"/>
+                          </a:effectRef>
+                          <a:fontRef idx="minor">
+                            <a:schemeClr val="dk1"/>
+                          </a:fontRef>
+                        </wps:style>
+                        <wps:txbx>
+                          <w:txbxContent>
+                            <w:p>
+                              <w:r>
+                                <w:t>Extracted Features</w:t>
+                              </w:r>
+                            </w:p>
+                          </w:txbxContent>
+                        </wps:txbx>
+                        <wps:bodyPr rot="0" spcFirstLastPara="0" vertOverflow="overflow" horzOverflow="overflow" vert="horz" wrap="square" lIns="91440" tIns="45720" rIns="91440" bIns="45720" numCol="1" spcCol="0" rtlCol="0" fromWordArt="0" anchor="t" anchorCtr="0" forceAA="0" compatLnSpc="1">
+                          <a:prstTxWarp prst="textNoShape">
+                            <a:avLst/>
+                          </a:prstTxWarp>
+                          <a:noAutofit/>
+                        </wps:bodyPr>
+                      </wps:wsp>
+                    </wpg:wgp>
+                  </a:graphicData>
+                </a:graphic>
+              </wp:anchor>
+            </w:drawing>
+          </mc:Choice>
+          <mc:Fallback>
+            <w:pict>
+              <v:group id="Group 33" o:spid="_x0000_s1032" style="position:absolute;margin-left:207pt;margin-top:81pt;width:81pt;height:63pt;z-index:251711488" coordsize="1028700,800100" o:gfxdata="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">
+                <v:shapetype id="_x0000_t22" coordsize="21600,21600" o:spt="22" adj="5400" path="m10800,0qx0@1l0@2qy10800,21600,21600@2l21600@1qy10800,0xem0@1qy10800@0,21600@1nfe">
+                  <v:formulas>
+                    <v:f eqn="val #0"/>
+                    <v:f eqn="prod #0 1 2"/>
+                    <v:f eqn="sum height 0 @1"/>
+                  </v:formulas>
+                  <v:path o:extrusionok="f" gradientshapeok="t" o:connecttype="custom" o:connectlocs="10800,@0;10800,0;0,10800;10800,21600;21600,10800" o:connectangles="270,270,180,90,0" textboxrect="0,@0,21600,@2"/>
+                  <v:handles>
+                    <v:h position="center,#0" yrange="0,10800"/>
+                  </v:handles>
+                  <o:complex v:ext="view"/>
+                </v:shapetype>
+                <v:shape id="Can 30" o:spid="_x0000_s1033" type="#_x0000_t22" style="position:absolute;width:1028700;height:800100;visibility:visible;mso-wrap-style:square;v-text-anchor:top" o:gfxdata="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" fillcolor="#fbcaa2 [1625]" strokecolor="#f68c36 [3049]">
+                  <v:fill color2="#fdefe3 [505]" rotate="t" colors="0 #ffbe86;22938f #ffd0aa;1 #ffebdb" type="gradient"/>
+                  <v:shadow on="t" opacity="24903f" mv:blur="40000f" origin=",.5" offset="0,20000emu"/>
+                </v:shape>
+                <v:shape id="Text Box 31" o:spid="_x0000_s1034" type="#_x0000_t202" style="position:absolute;left:139700;top:271780;width:838200;height:457200;visibility:visible;mso-wrap-style:square;v-text-anchor:top" o:gfxdata="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" filled="f" stroked="f">
+                  <v:textbox>
+                    <w:txbxContent>
+                      <w:p>
+                        <w:r>
+                          <w:t>Extracted Features</w:t>
+                        </w:r>
+                      </w:p>
+                    </w:txbxContent>
+                  </v:textbox>
+                </v:shape>
+                <w10:wrap type="through"/>
+              </v:group>
+            </w:pict>
+          </mc:Fallback>
+        </mc:AlternateContent>
+      </w:r>
+      <w:r>
+        <w:rPr>
+          <w:noProof/>
+        </w:rPr>
+        <mc:AlternateContent>
+          <mc:Choice Requires="wpg">
+            <w:drawing>
+              <wp:anchor distT="0" distB="0" distL="114300" distR="114300" simplePos="0" relativeHeight="251710464" behindDoc="0" locked="0" layoutInCell="1" allowOverlap="1" wp14:anchorId="7ACBF6D6" wp14:editId="242A9026">
+                <wp:simplePos x="0" y="0"/>
+                <wp:positionH relativeFrom="column">
+                  <wp:posOffset>4800600</wp:posOffset>
+                </wp:positionH>
+                <wp:positionV relativeFrom="paragraph">
+                  <wp:posOffset>-228600</wp:posOffset>
+                </wp:positionV>
+                <wp:extent cx="1028700" cy="800100"/>
+                <wp:effectExtent l="50800" t="25400" r="88900" b="114300"/>
+                <wp:wrapThrough wrapText="bothSides">
+                  <wp:wrapPolygon edited="0">
+                    <wp:start x="8000" y="-686"/>
+                    <wp:lineTo x="-1067" y="-686"/>
+                    <wp:lineTo x="-1067" y="21943"/>
+                    <wp:lineTo x="4267" y="24000"/>
+                    <wp:lineTo x="17600" y="24000"/>
+                    <wp:lineTo x="18133" y="23314"/>
+                    <wp:lineTo x="22933" y="21257"/>
+                    <wp:lineTo x="22933" y="3429"/>
+                    <wp:lineTo x="19733" y="-686"/>
+                    <wp:lineTo x="13867" y="-686"/>
+                    <wp:lineTo x="8000" y="-686"/>
+                  </wp:wrapPolygon>
+                </wp:wrapThrough>
+                <wp:docPr id="32" name="Group 32"/>
+                <wp:cNvGraphicFramePr/>
+                <a:graphic xmlns:a="http://schemas.openxmlformats.org/drawingml/2006/main">
+                  <a:graphicData uri="http://schemas.microsoft.com/office/word/2010/wordprocessingGroup">
+                    <wpg:wgp>
+                      <wpg:cNvGrpSpPr/>
+                      <wpg:grpSpPr>
+                        <a:xfrm>
+                          <a:off x="0" y="0"/>
+                          <a:ext cx="1028700" cy="800100"/>
+                          <a:chOff x="0" y="0"/>
+                          <a:chExt cx="1028700" cy="800100"/>
+                        </a:xfrm>
+                      </wpg:grpSpPr>
+                      <wps:wsp>
+                        <wps:cNvPr id="24" name="Can 24"/>
+                        <wps:cNvSpPr/>
+                        <wps:spPr>
+                          <a:xfrm>
+                            <a:off x="0" y="0"/>
+                            <a:ext cx="1028700" cy="800100"/>
+                          </a:xfrm>
+                          <a:prstGeom prst="can">
+                            <a:avLst/>
+                          </a:prstGeom>
+                          <a:ln/>
+                        </wps:spPr>
+                        <wps:style>
+                          <a:lnRef idx="1">
+                            <a:schemeClr val="accent6"/>
+                          </a:lnRef>
+                          <a:fillRef idx="2">
+                            <a:schemeClr val="accent6"/>
+                          </a:fillRef>
+                          <a:effectRef idx="1">
+                            <a:schemeClr val="accent6"/>
+                          </a:effectRef>
+                          <a:fontRef idx="minor">
+                            <a:schemeClr val="dk1"/>
+                          </a:fontRef>
+                        </wps:style>
+                        <wps:bodyPr/>
+                      </wps:wsp>
+                      <wps:wsp>
+                        <wps:cNvPr id="29" name="Text Box 29"/>
+                        <wps:cNvSpPr txBox="1"/>
+                        <wps:spPr>
+                          <a:xfrm>
+                            <a:off x="190500" y="335280"/>
+                            <a:ext cx="838200" cy="236220"/>
+                          </a:xfrm>
+                          <a:prstGeom prst="rect">
+                            <a:avLst/>
+                          </a:prstGeom>
+                          <a:noFill/>
+                          <a:ln>
+                            <a:noFill/>
+                          </a:ln>
+                          <a:effectLst/>
+                          <a:extLst>
+                            <a:ext uri="{C572A759-6A51-4108-AA02-DFA0A04FC94B}">
+                              <ma14:wrappingTextBoxFlag xmlns:ma14="http://schemas.microsoft.com/office/mac/drawingml/2011/main"/>
+                            </a:ext>
+                          </a:extLst>
+                        </wps:spPr>
+                        <wps:style>
+                          <a:lnRef idx="0">
+                            <a:schemeClr val="accent1"/>
+                          </a:lnRef>
+                          <a:fillRef idx="0">
+                            <a:schemeClr val="accent1"/>
+                          </a:fillRef>
+                          <a:effectRef idx="0">
+                            <a:schemeClr val="accent1"/>
+                          </a:effectRef>
+                          <a:fontRef idx="minor">
+                            <a:schemeClr val="dk1"/>
+                          </a:fontRef>
+                        </wps:style>
+                        <wps:txbx>
+                          <w:txbxContent>
+                            <w:p>
+                              <w:r>
+                                <w:t>Tweets</w:t>
+                              </w:r>
+                            </w:p>
+                          </w:txbxContent>
+                        </wps:txbx>
+                        <wps:bodyPr rot="0" spcFirstLastPara="0" vertOverflow="overflow" horzOverflow="overflow" vert="horz" wrap="square" lIns="91440" tIns="45720" rIns="91440" bIns="45720" numCol="1" spcCol="0" rtlCol="0" fromWordArt="0" anchor="t" anchorCtr="0" forceAA="0" compatLnSpc="1">
+                          <a:prstTxWarp prst="textNoShape">
+                            <a:avLst/>
+                          </a:prstTxWarp>
+                          <a:noAutofit/>
+                        </wps:bodyPr>
+                      </wps:wsp>
+                    </wpg:wgp>
+                  </a:graphicData>
+                </a:graphic>
+              </wp:anchor>
+            </w:drawing>
+          </mc:Choice>
+          <mc:Fallback>
+            <w:pict>
+              <v:group id="Group 32" o:spid="_x0000_s1035" style="position:absolute;margin-left:378pt;margin-top:-17.95pt;width:81pt;height:63pt;z-index:251710464" coordsize="1028700,800100" o:gfxdata="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">
+                <v:shape id="Can 24" o:spid="_x0000_s1036" type="#_x0000_t22" style="position:absolute;width:1028700;height:800100;visibility:visible;mso-wrap-style:square;v-text-anchor:top" o:gfxdata="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" fillcolor="#fbcaa2 [1625]" strokecolor="#f68c36 [3049]">
+                  <v:fill color2="#fdefe3 [505]" rotate="t" colors="0 #ffbe86;22938f #ffd0aa;1 #ffebdb" type="gradient"/>
+                  <v:shadow on="t" opacity="24903f" mv:blur="40000f" origin=",.5" offset="0,20000emu"/>
+                </v:shape>
+                <v:shape id="Text Box 29" o:spid="_x0000_s1037" type="#_x0000_t202" style="position:absolute;left:190500;top:335280;width:838200;height:236220;visibility:visible;mso-wrap-style:square;v-text-anchor:top" o:gfxdata="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" filled="f" stroked="f">
+                  <v:textbox>
+                    <w:txbxContent>
+                      <w:p>
+                        <w:r>
+                          <w:t>Tweets</w:t>
+                        </w:r>
+                      </w:p>
+                    </w:txbxContent>
+                  </v:textbox>
+                </v:shape>
+                <w10:wrap type="through"/>
+              </v:group>
+            </w:pict>
+          </mc:Fallback>
+        </mc:AlternateContent>
+      </w:r>
+      <w:r>
+        <w:rPr>
+          <w:noProof/>
+        </w:rPr>
+        <mc:AlternateContent>
+          <mc:Choice Requires="wpg">
+            <w:drawing>
+              <wp:anchor distT="0" distB="0" distL="114300" distR="114300" simplePos="0" relativeHeight="251712512" behindDoc="0" locked="0" layoutInCell="1" allowOverlap="1" wp14:anchorId="7DFF59FA" wp14:editId="2A510A85">
+                <wp:simplePos x="0" y="0"/>
+                <wp:positionH relativeFrom="column">
+                  <wp:posOffset>2400300</wp:posOffset>
+                </wp:positionH>
+                <wp:positionV relativeFrom="paragraph">
+                  <wp:posOffset>-114300</wp:posOffset>
+                </wp:positionV>
+                <wp:extent cx="1485900" cy="685800"/>
+                <wp:effectExtent l="50800" t="25400" r="88900" b="101600"/>
+                <wp:wrapThrough wrapText="bothSides">
+                  <wp:wrapPolygon edited="0">
+                    <wp:start x="738" y="-800"/>
+                    <wp:lineTo x="-738" y="-800"/>
+                    <wp:lineTo x="-738" y="21600"/>
+                    <wp:lineTo x="0" y="24000"/>
+                    <wp:lineTo x="21785" y="24000"/>
+                    <wp:lineTo x="22523" y="12800"/>
+                    <wp:lineTo x="22523" y="8800"/>
+                    <wp:lineTo x="21785" y="1600"/>
+                    <wp:lineTo x="21046" y="-800"/>
+                    <wp:lineTo x="738" y="-800"/>
+                  </wp:wrapPolygon>
+                </wp:wrapThrough>
+                <wp:docPr id="37" name="Group 37"/>
+                <wp:cNvGraphicFramePr/>
+                <a:graphic xmlns:a="http://schemas.openxmlformats.org/drawingml/2006/main">
+                  <a:graphicData uri="http://schemas.microsoft.com/office/word/2010/wordprocessingGroup">
+                    <wpg:wgp>
+                      <wpg:cNvGrpSpPr/>
+                      <wpg:grpSpPr>
+                        <a:xfrm>
+                          <a:off x="0" y="0"/>
+                          <a:ext cx="1485900" cy="685800"/>
+                          <a:chOff x="0" y="0"/>
+                          <a:chExt cx="1485900" cy="685800"/>
+                        </a:xfrm>
+                      </wpg:grpSpPr>
+                      <wps:wsp>
+                        <wps:cNvPr id="34" name="Rounded Rectangle 34"/>
+                        <wps:cNvSpPr/>
+                        <wps:spPr>
+                          <a:xfrm>
+                            <a:off x="0" y="0"/>
+                            <a:ext cx="1485900" cy="685800"/>
+                          </a:xfrm>
+                          <a:prstGeom prst="roundRect">
+                            <a:avLst/>
+                          </a:prstGeom>
+                          <a:ln/>
+                        </wps:spPr>
+                        <wps:style>
+                          <a:lnRef idx="1">
+                            <a:schemeClr val="accent6"/>
+                          </a:lnRef>
+                          <a:fillRef idx="2">
+                            <a:schemeClr val="accent6"/>
+                          </a:fillRef>
+                          <a:effectRef idx="1">
+                            <a:schemeClr val="accent6"/>
+                          </a:effectRef>
+                          <a:fontRef idx="minor">
+                            <a:schemeClr val="dk1"/>
+                          </a:fontRef>
+                        </wps:style>
+                        <wps:bodyPr/>
+                      </wps:wsp>
+                      <wps:wsp>
+                        <wps:cNvPr id="36" name="Text Box 36"/>
+                        <wps:cNvSpPr txBox="1"/>
+                        <wps:spPr>
+                          <a:xfrm>
+                            <a:off x="368300" y="114300"/>
+                            <a:ext cx="838200" cy="457200"/>
+                          </a:xfrm>
+                          <a:prstGeom prst="rect">
+                            <a:avLst/>
+                          </a:prstGeom>
+                          <a:noFill/>
+                          <a:ln>
+                            <a:noFill/>
+                          </a:ln>
+                          <a:effectLst/>
+                          <a:extLst>
+                            <a:ext uri="{C572A759-6A51-4108-AA02-DFA0A04FC94B}">
+                              <ma14:wrappingTextBoxFlag xmlns:ma14="http://schemas.microsoft.com/office/mac/drawingml/2011/main"/>
+                            </a:ext>
+                          </a:extLst>
+                        </wps:spPr>
+                        <wps:style>
+                          <a:lnRef idx="0">
+                            <a:schemeClr val="accent1"/>
+                          </a:lnRef>
+                          <a:fillRef idx="0">
+                            <a:schemeClr val="accent1"/>
+                          </a:fillRef>
+                          <a:effectRef idx="0">
+                            <a:schemeClr val="accent1"/>
+                          </a:effectRef>
+                          <a:fontRef idx="minor">
+                            <a:schemeClr val="dk1"/>
+                          </a:fontRef>
+                        </wps:style>
+                        <wps:txbx>
+                          <w:txbxContent>
+                            <w:p>
+                              <w:r>
+                                <w:t>Tweet Retrieval</w:t>
+                              </w:r>
+                            </w:p>
+                          </w:txbxContent>
+                        </wps:txbx>
+                        <wps:bodyPr rot="0" spcFirstLastPara="0" vertOverflow="overflow" horzOverflow="overflow" vert="horz" wrap="square" lIns="91440" tIns="45720" rIns="91440" bIns="45720" numCol="1" spcCol="0" rtlCol="0" fromWordArt="0" anchor="t" anchorCtr="0" forceAA="0" compatLnSpc="1">
+                          <a:prstTxWarp prst="textNoShape">
+                            <a:avLst/>
+                          </a:prstTxWarp>
+                          <a:noAutofit/>
+                        </wps:bodyPr>
+                      </wps:wsp>
+                    </wpg:wgp>
+                  </a:graphicData>
+                </a:graphic>
+              </wp:anchor>
+            </w:drawing>
+          </mc:Choice>
+          <mc:Fallback>
+            <w:pict>
+              <v:group id="Group 37" o:spid="_x0000_s1038" style="position:absolute;margin-left:189pt;margin-top:-8.95pt;width:117pt;height:54pt;z-index:251712512" coordsize="1485900,685800" o:gfxdata="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">
+                <v:roundrect id="Rounded Rectangle 34" o:spid="_x0000_s1039" style="position:absolute;width:1485900;height:685800;visibility:visible;mso-wrap-style:square;v-text-anchor:top" arcsize="10923f" o:gfxdata="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" fillcolor="#fbcaa2 [1625]" strokecolor="#f68c36 [3049]">
+                  <v:fill color2="#fdefe3 [505]" rotate="t" colors="0 #ffbe86;22938f #ffd0aa;1 #ffebdb" type="gradient"/>
+                  <v:shadow on="t" opacity="24903f" mv:blur="40000f" origin=",.5" offset="0,20000emu"/>
+                </v:roundrect>
+                <v:shape id="Text Box 36" o:spid="_x0000_s1040" type="#_x0000_t202" style="position:absolute;left:368300;top:114300;width:838200;height:457200;visibility:visible;mso-wrap-style:square;v-text-anchor:top" o:gfxdata="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" filled="f" stroked="f">
+                  <v:textbox>
+                    <w:txbxContent>
+                      <w:p>
+                        <w:r>
+                          <w:t>Tweet Retrieval</w:t>
+                        </w:r>
+                      </w:p>
+                    </w:txbxContent>
+                  </v:textbox>
+                </v:shape>
+                <w10:wrap type="through"/>
+              </v:group>
+            </w:pict>
+          </mc:Fallback>
+        </mc:AlternateContent>
+      </w:r>
+      <w:r>
+        <w:rPr>
+          <w:noProof/>
+        </w:rPr>
+        <mc:AlternateContent>
+          <mc:Choice Requires="wpg">
+            <w:drawing>
+              <wp:anchor distT="0" distB="0" distL="114300" distR="114300" simplePos="0" relativeHeight="251715584" behindDoc="0" locked="0" layoutInCell="1" allowOverlap="1" wp14:anchorId="1FA9B28C" wp14:editId="08430A7E">
+                <wp:simplePos x="0" y="0"/>
+                <wp:positionH relativeFrom="column">
+                  <wp:posOffset>4622800</wp:posOffset>
+                </wp:positionH>
+                <wp:positionV relativeFrom="paragraph">
+                  <wp:posOffset>1295400</wp:posOffset>
+                </wp:positionV>
+                <wp:extent cx="1485900" cy="685800"/>
+                <wp:effectExtent l="50800" t="25400" r="88900" b="101600"/>
+                <wp:wrapThrough wrapText="bothSides">
+                  <wp:wrapPolygon edited="0">
+                    <wp:start x="738" y="-800"/>
+                    <wp:lineTo x="-738" y="-800"/>
+                    <wp:lineTo x="-738" y="21600"/>
+                    <wp:lineTo x="0" y="24000"/>
+                    <wp:lineTo x="21785" y="24000"/>
+                    <wp:lineTo x="22523" y="12800"/>
+                    <wp:lineTo x="22523" y="8800"/>
+                    <wp:lineTo x="21785" y="1600"/>
+                    <wp:lineTo x="21046" y="-800"/>
+                    <wp:lineTo x="738" y="-800"/>
+                  </wp:wrapPolygon>
+                </wp:wrapThrough>
+                <wp:docPr id="41" name="Group 41"/>
+                <wp:cNvGraphicFramePr/>
+                <a:graphic xmlns:a="http://schemas.openxmlformats.org/drawingml/2006/main">
+                  <a:graphicData uri="http://schemas.microsoft.com/office/word/2010/wordprocessingGroup">
+                    <wpg:wgp>
+                      <wpg:cNvGrpSpPr/>
+                      <wpg:grpSpPr>
+                        <a:xfrm>
+                          <a:off x="0" y="0"/>
+                          <a:ext cx="1485900" cy="685800"/>
+                          <a:chOff x="0" y="0"/>
+                          <a:chExt cx="1485900" cy="685800"/>
+                        </a:xfrm>
+                      </wpg:grpSpPr>
+                      <wps:wsp>
+                        <wps:cNvPr id="42" name="Rounded Rectangle 42"/>
+                        <wps:cNvSpPr/>
+                        <wps:spPr>
+                          <a:xfrm>
+                            <a:off x="0" y="0"/>
+                            <a:ext cx="1485900" cy="685800"/>
+                          </a:xfrm>
+                          <a:prstGeom prst="roundRect">
+                            <a:avLst/>
+                          </a:prstGeom>
+                          <a:ln/>
+                        </wps:spPr>
+                        <wps:style>
+                          <a:lnRef idx="1">
+                            <a:schemeClr val="accent6"/>
+                          </a:lnRef>
+                          <a:fillRef idx="2">
+                            <a:schemeClr val="accent6"/>
+                          </a:fillRef>
+                          <a:effectRef idx="1">
+                            <a:schemeClr val="accent6"/>
+                          </a:effectRef>
+                          <a:fontRef idx="minor">
+                            <a:schemeClr val="dk1"/>
+                          </a:fontRef>
+                        </wps:style>
+                        <wps:bodyPr/>
+                      </wps:wsp>
+                      <wps:wsp>
+                        <wps:cNvPr id="43" name="Text Box 43"/>
+                        <wps:cNvSpPr txBox="1"/>
+                        <wps:spPr>
+                          <a:xfrm>
+                            <a:off x="368300" y="114300"/>
+                            <a:ext cx="889000" cy="457200"/>
+                          </a:xfrm>
+                          <a:prstGeom prst="rect">
+                            <a:avLst/>
+                          </a:prstGeom>
+                          <a:noFill/>
+                          <a:ln>
+                            <a:noFill/>
+                          </a:ln>
+                          <a:effectLst/>
+                          <a:extLst>
+                            <a:ext uri="{C572A759-6A51-4108-AA02-DFA0A04FC94B}">
+                              <ma14:wrappingTextBoxFlag xmlns:ma14="http://schemas.microsoft.com/office/mac/drawingml/2011/main"/>
+                            </a:ext>
+                          </a:extLst>
+                        </wps:spPr>
+                        <wps:style>
+                          <a:lnRef idx="0">
+                            <a:schemeClr val="accent1"/>
+                          </a:lnRef>
+                          <a:fillRef idx="0">
+                            <a:schemeClr val="accent1"/>
+                          </a:fillRef>
+                          <a:effectRef idx="0">
+                            <a:schemeClr val="accent1"/>
+                          </a:effectRef>
+                          <a:fontRef idx="minor">
+                            <a:schemeClr val="dk1"/>
+                          </a:fontRef>
+                        </wps:style>
+                        <wps:txbx>
+                          <w:txbxContent>
+                            <w:p>
+                              <w:r>
+                                <w:t>Feature Extraction</w:t>
+                              </w:r>
+                            </w:p>
+                          </w:txbxContent>
+                        </wps:txbx>
+                        <wps:bodyPr rot="0" spcFirstLastPara="0" vertOverflow="overflow" horzOverflow="overflow" vert="horz" wrap="square" lIns="91440" tIns="45720" rIns="91440" bIns="45720" numCol="1" spcCol="0" rtlCol="0" fromWordArt="0" anchor="t" anchorCtr="0" forceAA="0" compatLnSpc="1">
+                          <a:prstTxWarp prst="textNoShape">
+                            <a:avLst/>
+                          </a:prstTxWarp>
+                          <a:noAutofit/>
+                        </wps:bodyPr>
+                      </wps:wsp>
+                    </wpg:wgp>
+                  </a:graphicData>
+                </a:graphic>
+              </wp:anchor>
+            </w:drawing>
+          </mc:Choice>
+          <mc:Fallback>
+            <w:pict>
+              <v:group id="Group 41" o:spid="_x0000_s1041" style="position:absolute;margin-left:364pt;margin-top:102pt;width:117pt;height:54pt;z-index:251715584" coordsize="1485900,685800" o:gfxdata="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">
+                <v:roundrect id="Rounded Rectangle 42" o:spid="_x0000_s1042" style="position:absolute;width:1485900;height:685800;visibility:visible;mso-wrap-style:square;v-text-anchor:top" arcsize="10923f" o:gfxdata="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" fillcolor="#fbcaa2 [1625]" strokecolor="#f68c36 [3049]">
+                  <v:fill color2="#fdefe3 [505]" rotate="t" colors="0 #ffbe86;22938f #ffd0aa;1 #ffebdb" type="gradient"/>
+                  <v:shadow on="t" opacity="24903f" mv:blur="40000f" origin=",.5" offset="0,20000emu"/>
+                </v:roundrect>
+                <v:shape id="Text Box 43" o:spid="_x0000_s1043" type="#_x0000_t202" style="position:absolute;left:368300;top:114300;width:889000;height:457200;visibility:visible;mso-wrap-style:square;v-text-anchor:top" o:gfxdata="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" filled="f" stroked="f">
+                  <v:textbox>
+                    <w:txbxContent>
+                      <w:p>
+                        <w:r>
+                          <w:t>Feature Extraction</w:t>
+                        </w:r>
+                      </w:p>
+                    </w:txbxContent>
+                  </v:textbox>
+                </v:shape>
+                <w10:wrap type="through"/>
+              </v:group>
+            </w:pict>
+          </mc:Fallback>
+        </mc:AlternateContent>
+      </w:r>
+      <w:r>
+        <w:rPr>
+          <w:noProof/>
+        </w:rPr>
+        <mc:AlternateContent>
+          <mc:Choice Requires="wps">
+            <w:drawing>
+              <wp:anchor distT="0" distB="0" distL="114300" distR="114300" simplePos="0" relativeHeight="251716608" behindDoc="0" locked="0" layoutInCell="1" allowOverlap="1" wp14:anchorId="38F6ED59" wp14:editId="7467BA70">
+                <wp:simplePos x="0" y="0"/>
+                <wp:positionH relativeFrom="column">
+                  <wp:posOffset>4229100</wp:posOffset>
+                </wp:positionH>
+                <wp:positionV relativeFrom="paragraph">
+                  <wp:posOffset>0</wp:posOffset>
+                </wp:positionV>
+                <wp:extent cx="342900" cy="551180"/>
+                <wp:effectExtent l="48260" t="53340" r="0" b="137160"/>
+                <wp:wrapThrough wrapText="bothSides">
+                  <wp:wrapPolygon edited="0">
+                    <wp:start x="24960" y="12044"/>
+                    <wp:lineTo x="15360" y="-1891"/>
+                    <wp:lineTo x="-3840" y="-1891"/>
+                    <wp:lineTo x="-7040" y="12044"/>
+                    <wp:lineTo x="-7040" y="18017"/>
+                    <wp:lineTo x="24960" y="18017"/>
+                    <wp:lineTo x="24960" y="12044"/>
+                  </wp:wrapPolygon>
+                </wp:wrapThrough>
+                <wp:docPr id="48" name="Down Arrow 48"/>
+                <wp:cNvGraphicFramePr/>
+                <a:graphic xmlns:a="http://schemas.openxmlformats.org/drawingml/2006/main">
+                  <a:graphicData uri="http://schemas.microsoft.com/office/word/2010/wordprocessingShape">
+                    <wps:wsp>
+                      <wps:cNvSpPr/>
+                      <wps:spPr>
+                        <a:xfrm rot="16200000">
+                          <a:off x="0" y="0"/>
+                          <a:ext cx="342900" cy="551180"/>
+                        </a:xfrm>
+                        <a:prstGeom prst="downArrow">
+                          <a:avLst/>
+                        </a:prstGeom>
+                        <a:ln/>
+                      </wps:spPr>
+                      <wps:style>
+                        <a:lnRef idx="1">
+                          <a:schemeClr val="accent1"/>
+                        </a:lnRef>
+                        <a:fillRef idx="3">
+                          <a:schemeClr val="accent1"/>
+                        </a:fillRef>
+                        <a:effectRef idx="2">
+                          <a:schemeClr val="accent1"/>
+                        </a:effectRef>
+                        <a:fontRef idx="minor">
+                          <a:schemeClr val="lt1"/>
+                        </a:fontRef>
+                      </wps:style>
+                      <wps:bodyPr/>
+                    </wps:wsp>
+                  </a:graphicData>
+                </a:graphic>
+              </wp:anchor>
+            </w:drawing>
+          </mc:Choice>
+          <mc:Fallback>
+            <w:pict>
+              <v:shape id="Down Arrow 48" o:spid="_x0000_s1026" type="#_x0000_t67" style="position:absolute;margin-left:333pt;margin-top:0;width:27pt;height:43.4pt;rotation:-90;z-index:251716608;visibility:visible;mso-wrap-style:square;mso-wrap-distance-left:9pt;mso-wrap-distance-top:0;mso-wrap-distance-right:9pt;mso-wrap-distance-bottom:0;mso-position-horizontal:absolute;mso-position-horizontal-relative:text;mso-position-vertical:absolute;mso-position-vertical-relative:text;v-text-anchor:top" o:gfxdata="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" adj="14881" fillcolor="#4f81bd [3204]" strokecolor="#4579b8 [3044]">
+                <v:fill color2="#a7bfde [1620]" rotate="t" type="gradient">
+                  <o:fill v:ext="view" type="gradientUnscaled"/>
+                </v:fill>
+                <v:shadow on="t" opacity="22937f" mv:blur="40000f" origin=",.5" offset="0,23000emu"/>
+                <w10:wrap type="through"/>
+              </v:shape>
+            </w:pict>
+          </mc:Fallback>
+        </mc:AlternateContent>
+      </w:r>
+      <w:r>
+        <w:rPr>
+          <w:noProof/>
+        </w:rPr>
+        <mc:AlternateContent>
+          <mc:Choice Requires="wps">
+            <w:drawing>
+              <wp:anchor distT="0" distB="0" distL="114300" distR="114300" simplePos="0" relativeHeight="251719680" behindDoc="0" locked="0" layoutInCell="1" allowOverlap="1" wp14:anchorId="46C148AA" wp14:editId="262B8078">
+                <wp:simplePos x="0" y="0"/>
+                <wp:positionH relativeFrom="column">
+                  <wp:posOffset>5143500</wp:posOffset>
+                </wp:positionH>
+                <wp:positionV relativeFrom="paragraph">
+                  <wp:posOffset>685800</wp:posOffset>
+                </wp:positionV>
+                <wp:extent cx="342900" cy="551180"/>
+                <wp:effectExtent l="76200" t="25400" r="114300" b="109220"/>
+                <wp:wrapThrough wrapText="bothSides">
+                  <wp:wrapPolygon edited="0">
+                    <wp:start x="1600" y="-995"/>
+                    <wp:lineTo x="-4800" y="0"/>
+                    <wp:lineTo x="-4800" y="20903"/>
+                    <wp:lineTo x="6400" y="24885"/>
+                    <wp:lineTo x="16000" y="24885"/>
+                    <wp:lineTo x="27200" y="15926"/>
+                    <wp:lineTo x="20800" y="-995"/>
+                    <wp:lineTo x="1600" y="-995"/>
+                  </wp:wrapPolygon>
+                </wp:wrapThrough>
+                <wp:docPr id="51" name="Down Arrow 51"/>
+                <wp:cNvGraphicFramePr/>
+                <a:graphic xmlns:a="http://schemas.openxmlformats.org/drawingml/2006/main">
+                  <a:graphicData uri="http://schemas.microsoft.com/office/word/2010/wordprocessingShape">
+                    <wps:wsp>
+                      <wps:cNvSpPr/>
+                      <wps:spPr>
+                        <a:xfrm>
+                          <a:off x="0" y="0"/>
+                          <a:ext cx="342900" cy="551180"/>
+                        </a:xfrm>
+                        <a:prstGeom prst="downArrow">
+                          <a:avLst/>
+                        </a:prstGeom>
+                        <a:ln/>
+                      </wps:spPr>
+                      <wps:style>
+                        <a:lnRef idx="1">
+                          <a:schemeClr val="accent1"/>
+                        </a:lnRef>
+                        <a:fillRef idx="3">
+                          <a:schemeClr val="accent1"/>
+                        </a:fillRef>
+                        <a:effectRef idx="2">
+                          <a:schemeClr val="accent1"/>
+                        </a:effectRef>
+                        <a:fontRef idx="minor">
+                          <a:schemeClr val="lt1"/>
+                        </a:fontRef>
+                      </wps:style>
+                      <wps:bodyPr/>
+                    </wps:wsp>
+                  </a:graphicData>
+                </a:graphic>
+              </wp:anchor>
+            </w:drawing>
+          </mc:Choice>
+          <mc:Fallback>
+            <w:pict>
+              <v:shape id="Down Arrow 51" o:spid="_x0000_s1026" type="#_x0000_t67" style="position:absolute;margin-left:405pt;margin-top:54pt;width:27pt;height:43.4pt;z-index:251719680;visibility:visible;mso-wrap-style:square;mso-wrap-distance-left:9pt;mso-wrap-distance-top:0;mso-wrap-distance-right:9pt;mso-wrap-distance-bottom:0;mso-position-horizontal:absolute;mso-position-horizontal-relative:text;mso-position-vertical:absolute;mso-position-vertical-relative:text;v-text-anchor:top" o:gfxdata="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" adj="14881" fillcolor="#4f81bd [3204]" strokecolor="#4579b8 [3044]">
+                <v:fill color2="#a7bfde [1620]" rotate="t" type="gradient">
+                  <o:fill v:ext="view" type="gradientUnscaled"/>
+                </v:fill>
+                <v:shadow on="t" opacity="22937f" mv:blur="40000f" origin=",.5" offset="0,23000emu"/>
+                <w10:wrap type="through"/>
+              </v:shape>
+            </w:pict>
+          </mc:Fallback>
+        </mc:AlternateContent>
+      </w:r>
+      <w:r>
+        <w:rPr>
+          <w:noProof/>
+        </w:rPr>
+        <mc:AlternateContent>
+          <mc:Choice Requires="wpg">
+            <w:drawing>
+              <wp:anchor distT="0" distB="0" distL="114300" distR="114300" simplePos="0" relativeHeight="251679744" behindDoc="0" locked="0" layoutInCell="1" allowOverlap="1" wp14:anchorId="2FB1AA66" wp14:editId="6F842984">
                 <wp:simplePos x="0" y="0"/>
                 <wp:positionH relativeFrom="column">
                   <wp:posOffset>571500</wp:posOffset>
@@ -140,28 +1502,12 @@
           </mc:Choice>
           <mc:Fallback>
             <w:pict>
-              <v:group id="Group 53" o:spid="_x0000_s1026" style="position:absolute;margin-left:45pt;margin-top:91pt;width:81pt;height:63pt;z-index:251688960" coordsize="1028700,800100" o:gfxdata="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">
-                <v:shapetype id="_x0000_t22" coordsize="21600,21600" o:spt="22" adj="5400" path="m10800,0qx0@1l0@2qy10800,21600,21600@2l21600@1qy10800,0xem0@1qy10800@0,21600@1nfe">
-                  <v:formulas>
-                    <v:f eqn="val #0"/>
-                    <v:f eqn="prod #0 1 2"/>
-                    <v:f eqn="sum height 0 @1"/>
-                  </v:formulas>
-                  <v:path o:extrusionok="f" gradientshapeok="t" o:connecttype="custom" o:connectlocs="10800,@0;10800,0;0,10800;10800,21600;21600,10800" o:connectangles="270,270,180,90,0" textboxrect="0,@0,21600,@2"/>
-                  <v:handles>
-                    <v:h position="center,#0" yrange="0,10800"/>
-                  </v:handles>
-                  <o:complex v:ext="view"/>
-                </v:shapetype>
-                <v:shape id="Can 18" o:spid="_x0000_s1027" type="#_x0000_t22" style="position:absolute;width:1028700;height:800100;visibility:visible;mso-wrap-style:square;v-text-anchor:top" o:gfxdata="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" fillcolor="#fbcaa2 [1625]" strokecolor="#f68c36 [3049]">
+              <v:group id="Group 53" o:spid="_x0000_s1044" style="position:absolute;margin-left:45pt;margin-top:91pt;width:81pt;height:63pt;z-index:251679744" coordsize="1028700,800100" o:gfxdata="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">
+                <v:shape id="Can 18" o:spid="_x0000_s1045" type="#_x0000_t22" style="position:absolute;width:1028700;height:800100;visibility:visible;mso-wrap-style:square;v-text-anchor:top" o:gfxdata="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" fillcolor="#fbcaa2 [1625]" strokecolor="#f68c36 [3049]">
                   <v:fill color2="#fdefe3 [505]" rotate="t" colors="0 #ffbe86;22938f #ffd0aa;1 #ffebdb" type="gradient"/>
                   <v:shadow on="t" opacity="24903f" mv:blur="40000f" origin=",.5" offset="0,20000emu"/>
                 </v:shape>
-                <v:shapetype id="_x0000_t202" coordsize="21600,21600" o:spt="202" path="m0,0l0,21600,21600,21600,21600,0xe">
-                  <v:stroke joinstyle="miter"/>
-                  <v:path gradientshapeok="t" o:connecttype="rect"/>
-                </v:shapetype>
-                <v:shape id="Text Box 19" o:spid="_x0000_s1028" type="#_x0000_t202" style="position:absolute;left:70485;top:321945;width:905116;height:299720;visibility:visible;mso-wrap-style:square;v-text-anchor:top" o:gfxdata="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" filled="f" stroked="f">
+                <v:shape id="Text Box 19" o:spid="_x0000_s1046" type="#_x0000_t202" style="position:absolute;left:70485;top:321945;width:905116;height:299720;visibility:visible;mso-wrap-style:square;v-text-anchor:top" o:gfxdata="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" filled="f" stroked="f">
                   <v:textbox>
                     <w:txbxContent>
                       <w:p>
@@ -185,7 +1531,7 @@
         <mc:AlternateContent>
           <mc:Choice Requires="wps">
             <w:drawing>
-              <wp:anchor distT="0" distB="0" distL="114300" distR="114300" simplePos="0" relativeHeight="251689984" behindDoc="0" locked="0" layoutInCell="1" allowOverlap="1" wp14:anchorId="6E6A4C6A" wp14:editId="31E4CEE3">
+              <wp:anchor distT="0" distB="0" distL="114300" distR="114300" simplePos="0" relativeHeight="251680768" behindDoc="0" locked="0" layoutInCell="1" allowOverlap="1" wp14:anchorId="6E6A4C6A" wp14:editId="3C39B0E7">
                 <wp:simplePos x="0" y="0"/>
                 <wp:positionH relativeFrom="column">
                   <wp:posOffset>862965</wp:posOffset>
@@ -252,7 +1598,7 @@
           </mc:Choice>
           <mc:Fallback>
             <w:pict>
-              <v:shape id="Plus 20" o:spid="_x0000_s1026" style="position:absolute;margin-left:67.95pt;margin-top:50.6pt;width:36.35pt;height:36.4pt;z-index:251689984;visibility:visible;mso-wrap-style:square;mso-width-percent:0;mso-wrap-distance-left:9pt;mso-wrap-distance-top:0;mso-wrap-distance-right:9pt;mso-wrap-distance-bottom:0;mso-position-horizontal:absolute;mso-position-horizontal-relative:text;mso-position-vertical:absolute;mso-position-vertical-relative:text;mso-width-percent:0;mso-width-relative:margin;v-text-anchor:top" coordsize="461645,462280" o:gfxdata="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" path="m61191,176851l176533,176851,176533,61275,285112,61275,285112,176851,400454,176851,400454,285429,285112,285429,285112,401005,176533,401005,176533,285429,61191,285429,61191,176851xe" fillcolor="black [3200]" strokecolor="black [3040]">
+              <v:shape id="Plus 20" o:spid="_x0000_s1026" style="position:absolute;margin-left:67.95pt;margin-top:50.6pt;width:36.35pt;height:36.4pt;z-index:251680768;visibility:visible;mso-wrap-style:square;mso-width-percent:0;mso-wrap-distance-left:9pt;mso-wrap-distance-top:0;mso-wrap-distance-right:9pt;mso-wrap-distance-bottom:0;mso-position-horizontal:absolute;mso-position-horizontal-relative:text;mso-position-vertical:absolute;mso-position-vertical-relative:text;mso-width-percent:0;mso-width-relative:margin;v-text-anchor:top" coordsize="461645,462280" o:gfxdata="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" path="m61191,176851l176533,176851,176533,61275,285112,61275,285112,176851,400454,176851,400454,285429,285112,285429,285112,401005,176533,401005,176533,285429,61191,285429,61191,176851xe" fillcolor="black [3200]" strokecolor="black [3040]">
                 <v:fill color2="gray [1616]" rotate="t" type="gradient">
                   <o:fill v:ext="view" type="gradientUnscaled"/>
                 </v:fill>
@@ -271,7 +1617,7 @@
         <mc:AlternateContent>
           <mc:Choice Requires="wps">
             <w:drawing>
-              <wp:anchor distT="0" distB="0" distL="114300" distR="114300" simplePos="0" relativeHeight="251711488" behindDoc="0" locked="0" layoutInCell="1" allowOverlap="1" wp14:anchorId="518078D5" wp14:editId="0B1B37B7">
+              <wp:anchor distT="0" distB="0" distL="114300" distR="114300" simplePos="0" relativeHeight="251702272" behindDoc="0" locked="0" layoutInCell="1" allowOverlap="1" wp14:anchorId="518078D5" wp14:editId="0C4462D1">
                 <wp:simplePos x="0" y="0"/>
                 <wp:positionH relativeFrom="column">
                   <wp:posOffset>1818640</wp:posOffset>
@@ -339,23 +1685,7 @@
           </mc:Choice>
           <mc:Fallback>
             <w:pict>
-              <v:shapetype id="_x0000_t67" coordsize="21600,21600" o:spt="67" adj="16200,5400" path="m0@0l@1@0@1,0@2,0@2@0,21600@0,10800,21600xe">
-                <v:stroke joinstyle="miter"/>
-                <v:formulas>
-                  <v:f eqn="val #0"/>
-                  <v:f eqn="val #1"/>
-                  <v:f eqn="sum height 0 #1"/>
-                  <v:f eqn="sum 10800 0 #1"/>
-                  <v:f eqn="sum width 0 #0"/>
-                  <v:f eqn="prod @4 @3 10800"/>
-                  <v:f eqn="sum width 0 @5"/>
-                </v:formulas>
-                <v:path o:connecttype="custom" o:connectlocs="10800,0;0,@0;10800,21600;21600,@0" o:connectangles="270,180,90,0" textboxrect="@1,0,@2,@6"/>
-                <v:handles>
-                  <v:h position="#1,#0" xrange="0,10800" yrange="0,21600"/>
-                </v:handles>
-              </v:shapetype>
-              <v:shape id="Down Arrow 45" o:spid="_x0000_s1026" type="#_x0000_t67" style="position:absolute;margin-left:143.2pt;margin-top:36.8pt;width:27pt;height:43.4pt;rotation:-8068841fd;z-index:251711488;visibility:visible;mso-wrap-style:square;mso-width-percent:0;mso-height-percent:0;mso-wrap-distance-left:9pt;mso-wrap-distance-top:0;mso-wrap-distance-right:9pt;mso-wrap-distance-bottom:0;mso-position-horizontal:absolute;mso-position-horizontal-relative:text;mso-position-vertical:absolute;mso-position-vertical-relative:text;mso-width-percent:0;mso-height-percent:0;mso-width-relative:margin;mso-height-relative:margin;v-text-anchor:top" o:gfxdata="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" adj="14881" fillcolor="#4f81bd [3204]" strokecolor="#4579b8 [3044]">
+              <v:shape id="Down Arrow 45" o:spid="_x0000_s1026" type="#_x0000_t67" style="position:absolute;margin-left:143.2pt;margin-top:36.8pt;width:27pt;height:43.4pt;rotation:-8068841fd;z-index:251702272;visibility:visible;mso-wrap-style:square;mso-width-percent:0;mso-height-percent:0;mso-wrap-distance-left:9pt;mso-wrap-distance-top:0;mso-wrap-distance-right:9pt;mso-wrap-distance-bottom:0;mso-position-horizontal:absolute;mso-position-horizontal-relative:text;mso-position-vertical:absolute;mso-position-vertical-relative:text;mso-width-percent:0;mso-height-percent:0;mso-width-relative:margin;mso-height-relative:margin;v-text-anchor:top" o:gfxdata="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" adj="14881" fillcolor="#4f81bd [3204]" strokecolor="#4579b8 [3044]">
                 <v:fill color2="#a7bfde [1620]" rotate="t" type="gradient">
                   <o:fill v:ext="view" type="gradientUnscaled"/>
                 </v:fill>
@@ -373,776 +1703,7 @@
         <mc:AlternateContent>
           <mc:Choice Requires="wpg">
             <w:drawing>
-              <wp:anchor distT="0" distB="0" distL="114300" distR="114300" simplePos="0" relativeHeight="251719680" behindDoc="0" locked="0" layoutInCell="1" allowOverlap="1" wp14:anchorId="7A03C5D5" wp14:editId="64A44F04">
-                <wp:simplePos x="0" y="0"/>
-                <wp:positionH relativeFrom="column">
-                  <wp:posOffset>2400300</wp:posOffset>
-                </wp:positionH>
-                <wp:positionV relativeFrom="paragraph">
-                  <wp:posOffset>-228600</wp:posOffset>
-                </wp:positionV>
-                <wp:extent cx="3708400" cy="3200400"/>
-                <wp:effectExtent l="50800" t="25400" r="76200" b="101600"/>
-                <wp:wrapThrough wrapText="bothSides">
-                  <wp:wrapPolygon edited="0">
-                    <wp:start x="16274" y="-171"/>
-                    <wp:lineTo x="-296" y="-171"/>
-                    <wp:lineTo x="-296" y="5829"/>
-                    <wp:lineTo x="15978" y="8057"/>
-                    <wp:lineTo x="888" y="8057"/>
-                    <wp:lineTo x="888" y="15600"/>
-                    <wp:lineTo x="6362" y="16286"/>
-                    <wp:lineTo x="6362" y="18514"/>
-                    <wp:lineTo x="8729" y="19029"/>
-                    <wp:lineTo x="9764" y="21771"/>
-                    <wp:lineTo x="10060" y="22114"/>
-                    <wp:lineTo x="18049" y="22114"/>
-                    <wp:lineTo x="18197" y="21771"/>
-                    <wp:lineTo x="18493" y="19200"/>
-                    <wp:lineTo x="18789" y="17829"/>
-                    <wp:lineTo x="17014" y="17314"/>
-                    <wp:lineTo x="8581" y="16286"/>
-                    <wp:lineTo x="15682" y="16286"/>
-                    <wp:lineTo x="21896" y="15086"/>
-                    <wp:lineTo x="21896" y="10629"/>
-                    <wp:lineTo x="19233" y="8743"/>
-                    <wp:lineTo x="18197" y="8057"/>
-                    <wp:lineTo x="20268" y="5314"/>
-                    <wp:lineTo x="20564" y="1029"/>
-                    <wp:lineTo x="19381" y="-171"/>
-                    <wp:lineTo x="17753" y="-171"/>
-                    <wp:lineTo x="16274" y="-171"/>
-                  </wp:wrapPolygon>
-                </wp:wrapThrough>
-                <wp:docPr id="52" name="Group 52"/>
-                <wp:cNvGraphicFramePr/>
-                <a:graphic xmlns:a="http://schemas.openxmlformats.org/drawingml/2006/main">
-                  <a:graphicData uri="http://schemas.microsoft.com/office/word/2010/wordprocessingGroup">
-                    <wpg:wgp>
-                      <wpg:cNvGrpSpPr/>
-                      <wpg:grpSpPr>
-                        <a:xfrm>
-                          <a:off x="0" y="0"/>
-                          <a:ext cx="3708400" cy="3200400"/>
-                          <a:chOff x="0" y="0"/>
-                          <a:chExt cx="3708400" cy="3200400"/>
-                        </a:xfrm>
-                      </wpg:grpSpPr>
-                      <wpg:grpSp>
-                        <wpg:cNvPr id="32" name="Group 32"/>
-                        <wpg:cNvGrpSpPr/>
-                        <wpg:grpSpPr>
-                          <a:xfrm>
-                            <a:off x="2400300" y="0"/>
-                            <a:ext cx="1028700" cy="800100"/>
-                            <a:chOff x="0" y="0"/>
-                            <a:chExt cx="1028700" cy="800100"/>
-                          </a:xfrm>
-                        </wpg:grpSpPr>
-                        <wps:wsp>
-                          <wps:cNvPr id="24" name="Can 24"/>
-                          <wps:cNvSpPr/>
-                          <wps:spPr>
-                            <a:xfrm>
-                              <a:off x="0" y="0"/>
-                              <a:ext cx="1028700" cy="800100"/>
-                            </a:xfrm>
-                            <a:prstGeom prst="can">
-                              <a:avLst/>
-                            </a:prstGeom>
-                            <a:ln/>
-                          </wps:spPr>
-                          <wps:style>
-                            <a:lnRef idx="1">
-                              <a:schemeClr val="accent6"/>
-                            </a:lnRef>
-                            <a:fillRef idx="2">
-                              <a:schemeClr val="accent6"/>
-                            </a:fillRef>
-                            <a:effectRef idx="1">
-                              <a:schemeClr val="accent6"/>
-                            </a:effectRef>
-                            <a:fontRef idx="minor">
-                              <a:schemeClr val="dk1"/>
-                            </a:fontRef>
-                          </wps:style>
-                          <wps:bodyPr/>
-                        </wps:wsp>
-                        <wps:wsp>
-                          <wps:cNvPr id="29" name="Text Box 29"/>
-                          <wps:cNvSpPr txBox="1"/>
-                          <wps:spPr>
-                            <a:xfrm>
-                              <a:off x="190500" y="335280"/>
-                              <a:ext cx="838200" cy="236220"/>
-                            </a:xfrm>
-                            <a:prstGeom prst="rect">
-                              <a:avLst/>
-                            </a:prstGeom>
-                            <a:noFill/>
-                            <a:ln>
-                              <a:noFill/>
-                            </a:ln>
-                            <a:effectLst/>
-                            <a:extLst>
-                              <a:ext uri="{C572A759-6A51-4108-AA02-DFA0A04FC94B}">
-                                <ma14:wrappingTextBoxFlag xmlns:ma14="http://schemas.microsoft.com/office/mac/drawingml/2011/main"/>
-                              </a:ext>
-                            </a:extLst>
-                          </wps:spPr>
-                          <wps:style>
-                            <a:lnRef idx="0">
-                              <a:schemeClr val="accent1"/>
-                            </a:lnRef>
-                            <a:fillRef idx="0">
-                              <a:schemeClr val="accent1"/>
-                            </a:fillRef>
-                            <a:effectRef idx="0">
-                              <a:schemeClr val="accent1"/>
-                            </a:effectRef>
-                            <a:fontRef idx="minor">
-                              <a:schemeClr val="dk1"/>
-                            </a:fontRef>
-                          </wps:style>
-                          <wps:txbx>
-                            <w:txbxContent>
-                              <w:p>
-                                <w:r>
-                                  <w:t>Tweets</w:t>
-                                </w:r>
-                              </w:p>
-                            </w:txbxContent>
-                          </wps:txbx>
-                          <wps:bodyPr rot="0" spcFirstLastPara="0" vertOverflow="overflow" horzOverflow="overflow" vert="horz" wrap="square" lIns="91440" tIns="45720" rIns="91440" bIns="45720" numCol="1" spcCol="0" rtlCol="0" fromWordArt="0" anchor="t" anchorCtr="0" forceAA="0" compatLnSpc="1">
-                            <a:prstTxWarp prst="textNoShape">
-                              <a:avLst/>
-                            </a:prstTxWarp>
-                            <a:noAutofit/>
-                          </wps:bodyPr>
-                        </wps:wsp>
-                      </wpg:grpSp>
-                      <wpg:grpSp>
-                        <wpg:cNvPr id="33" name="Group 33"/>
-                        <wpg:cNvGrpSpPr/>
-                        <wpg:grpSpPr>
-                          <a:xfrm>
-                            <a:off x="228600" y="1485900"/>
-                            <a:ext cx="1028700" cy="800100"/>
-                            <a:chOff x="0" y="0"/>
-                            <a:chExt cx="1028700" cy="800100"/>
-                          </a:xfrm>
-                        </wpg:grpSpPr>
-                        <wps:wsp>
-                          <wps:cNvPr id="30" name="Can 30"/>
-                          <wps:cNvSpPr/>
-                          <wps:spPr>
-                            <a:xfrm>
-                              <a:off x="0" y="0"/>
-                              <a:ext cx="1028700" cy="800100"/>
-                            </a:xfrm>
-                            <a:prstGeom prst="can">
-                              <a:avLst/>
-                            </a:prstGeom>
-                            <a:ln/>
-                          </wps:spPr>
-                          <wps:style>
-                            <a:lnRef idx="1">
-                              <a:schemeClr val="accent6"/>
-                            </a:lnRef>
-                            <a:fillRef idx="2">
-                              <a:schemeClr val="accent6"/>
-                            </a:fillRef>
-                            <a:effectRef idx="1">
-                              <a:schemeClr val="accent6"/>
-                            </a:effectRef>
-                            <a:fontRef idx="minor">
-                              <a:schemeClr val="dk1"/>
-                            </a:fontRef>
-                          </wps:style>
-                          <wps:bodyPr/>
-                        </wps:wsp>
-                        <wps:wsp>
-                          <wps:cNvPr id="31" name="Text Box 31"/>
-                          <wps:cNvSpPr txBox="1"/>
-                          <wps:spPr>
-                            <a:xfrm>
-                              <a:off x="139700" y="271780"/>
-                              <a:ext cx="838200" cy="457200"/>
-                            </a:xfrm>
-                            <a:prstGeom prst="rect">
-                              <a:avLst/>
-                            </a:prstGeom>
-                            <a:noFill/>
-                            <a:ln>
-                              <a:noFill/>
-                            </a:ln>
-                            <a:effectLst/>
-                            <a:extLst>
-                              <a:ext uri="{C572A759-6A51-4108-AA02-DFA0A04FC94B}">
-                                <ma14:wrappingTextBoxFlag xmlns:ma14="http://schemas.microsoft.com/office/mac/drawingml/2011/main"/>
-                              </a:ext>
-                            </a:extLst>
-                          </wps:spPr>
-                          <wps:style>
-                            <a:lnRef idx="0">
-                              <a:schemeClr val="accent1"/>
-                            </a:lnRef>
-                            <a:fillRef idx="0">
-                              <a:schemeClr val="accent1"/>
-                            </a:fillRef>
-                            <a:effectRef idx="0">
-                              <a:schemeClr val="accent1"/>
-                            </a:effectRef>
-                            <a:fontRef idx="minor">
-                              <a:schemeClr val="dk1"/>
-                            </a:fontRef>
-                          </wps:style>
-                          <wps:txbx>
-                            <w:txbxContent>
-                              <w:p>
-                                <w:r>
-                                  <w:t>Extracted Features</w:t>
-                                </w:r>
-                              </w:p>
-                            </w:txbxContent>
-                          </wps:txbx>
-                          <wps:bodyPr rot="0" spcFirstLastPara="0" vertOverflow="overflow" horzOverflow="overflow" vert="horz" wrap="square" lIns="91440" tIns="45720" rIns="91440" bIns="45720" numCol="1" spcCol="0" rtlCol="0" fromWordArt="0" anchor="t" anchorCtr="0" forceAA="0" compatLnSpc="1">
-                            <a:prstTxWarp prst="textNoShape">
-                              <a:avLst/>
-                            </a:prstTxWarp>
-                            <a:noAutofit/>
-                          </wps:bodyPr>
-                        </wps:wsp>
-                      </wpg:grpSp>
-                      <wpg:grpSp>
-                        <wpg:cNvPr id="37" name="Group 37"/>
-                        <wpg:cNvGrpSpPr/>
-                        <wpg:grpSpPr>
-                          <a:xfrm>
-                            <a:off x="0" y="114300"/>
-                            <a:ext cx="1485900" cy="685800"/>
-                            <a:chOff x="0" y="0"/>
-                            <a:chExt cx="1485900" cy="685800"/>
-                          </a:xfrm>
-                        </wpg:grpSpPr>
-                        <wps:wsp>
-                          <wps:cNvPr id="34" name="Rounded Rectangle 34"/>
-                          <wps:cNvSpPr/>
-                          <wps:spPr>
-                            <a:xfrm>
-                              <a:off x="0" y="0"/>
-                              <a:ext cx="1485900" cy="685800"/>
-                            </a:xfrm>
-                            <a:prstGeom prst="roundRect">
-                              <a:avLst/>
-                            </a:prstGeom>
-                            <a:ln/>
-                          </wps:spPr>
-                          <wps:style>
-                            <a:lnRef idx="1">
-                              <a:schemeClr val="accent6"/>
-                            </a:lnRef>
-                            <a:fillRef idx="2">
-                              <a:schemeClr val="accent6"/>
-                            </a:fillRef>
-                            <a:effectRef idx="1">
-                              <a:schemeClr val="accent6"/>
-                            </a:effectRef>
-                            <a:fontRef idx="minor">
-                              <a:schemeClr val="dk1"/>
-                            </a:fontRef>
-                          </wps:style>
-                          <wps:bodyPr/>
-                        </wps:wsp>
-                        <wps:wsp>
-                          <wps:cNvPr id="36" name="Text Box 36"/>
-                          <wps:cNvSpPr txBox="1"/>
-                          <wps:spPr>
-                            <a:xfrm>
-                              <a:off x="368300" y="114300"/>
-                              <a:ext cx="838200" cy="457200"/>
-                            </a:xfrm>
-                            <a:prstGeom prst="rect">
-                              <a:avLst/>
-                            </a:prstGeom>
-                            <a:noFill/>
-                            <a:ln>
-                              <a:noFill/>
-                            </a:ln>
-                            <a:effectLst/>
-                            <a:extLst>
-                              <a:ext uri="{C572A759-6A51-4108-AA02-DFA0A04FC94B}">
-                                <ma14:wrappingTextBoxFlag xmlns:ma14="http://schemas.microsoft.com/office/mac/drawingml/2011/main"/>
-                              </a:ext>
-                            </a:extLst>
-                          </wps:spPr>
-                          <wps:style>
-                            <a:lnRef idx="0">
-                              <a:schemeClr val="accent1"/>
-                            </a:lnRef>
-                            <a:fillRef idx="0">
-                              <a:schemeClr val="accent1"/>
-                            </a:fillRef>
-                            <a:effectRef idx="0">
-                              <a:schemeClr val="accent1"/>
-                            </a:effectRef>
-                            <a:fontRef idx="minor">
-                              <a:schemeClr val="dk1"/>
-                            </a:fontRef>
-                          </wps:style>
-                          <wps:txbx>
-                            <w:txbxContent>
-                              <w:p>
-                                <w:r>
-                                  <w:t>Tweet Retrieval</w:t>
-                                </w:r>
-                              </w:p>
-                            </w:txbxContent>
-                          </wps:txbx>
-                          <wps:bodyPr rot="0" spcFirstLastPara="0" vertOverflow="overflow" horzOverflow="overflow" vert="horz" wrap="square" lIns="91440" tIns="45720" rIns="91440" bIns="45720" numCol="1" spcCol="0" rtlCol="0" fromWordArt="0" anchor="t" anchorCtr="0" forceAA="0" compatLnSpc="1">
-                            <a:prstTxWarp prst="textNoShape">
-                              <a:avLst/>
-                            </a:prstTxWarp>
-                            <a:noAutofit/>
-                          </wps:bodyPr>
-                        </wps:wsp>
-                      </wpg:grpSp>
-                      <wps:wsp>
-                        <wps:cNvPr id="39" name="Rounded Rectangle 39"/>
-                        <wps:cNvSpPr/>
-                        <wps:spPr>
-                          <a:xfrm>
-                            <a:off x="1714500" y="2628900"/>
-                            <a:ext cx="1371600" cy="571500"/>
-                          </a:xfrm>
-                          <a:prstGeom prst="roundRect">
-                            <a:avLst/>
-                          </a:prstGeom>
-                          <a:ln/>
-                        </wps:spPr>
-                        <wps:style>
-                          <a:lnRef idx="1">
-                            <a:schemeClr val="accent6"/>
-                          </a:lnRef>
-                          <a:fillRef idx="2">
-                            <a:schemeClr val="accent6"/>
-                          </a:fillRef>
-                          <a:effectRef idx="1">
-                            <a:schemeClr val="accent6"/>
-                          </a:effectRef>
-                          <a:fontRef idx="minor">
-                            <a:schemeClr val="dk1"/>
-                          </a:fontRef>
-                        </wps:style>
-                        <wps:bodyPr/>
-                      </wps:wsp>
-                      <wps:wsp>
-                        <wps:cNvPr id="40" name="Text Box 40"/>
-                        <wps:cNvSpPr txBox="1"/>
-                        <wps:spPr>
-                          <a:xfrm>
-                            <a:off x="1866900" y="2781300"/>
-                            <a:ext cx="1031240" cy="381000"/>
-                          </a:xfrm>
-                          <a:prstGeom prst="rect">
-                            <a:avLst/>
-                          </a:prstGeom>
-                          <a:noFill/>
-                          <a:ln>
-                            <a:noFill/>
-                          </a:ln>
-                          <a:effectLst/>
-                          <a:extLst>
-                            <a:ext uri="{C572A759-6A51-4108-AA02-DFA0A04FC94B}">
-                              <ma14:wrappingTextBoxFlag xmlns:ma14="http://schemas.microsoft.com/office/mac/drawingml/2011/main"/>
-                            </a:ext>
-                          </a:extLst>
-                        </wps:spPr>
-                        <wps:style>
-                          <a:lnRef idx="0">
-                            <a:schemeClr val="accent1"/>
-                          </a:lnRef>
-                          <a:fillRef idx="0">
-                            <a:schemeClr val="accent1"/>
-                          </a:fillRef>
-                          <a:effectRef idx="0">
-                            <a:schemeClr val="accent1"/>
-                          </a:effectRef>
-                          <a:fontRef idx="minor">
-                            <a:schemeClr val="dk1"/>
-                          </a:fontRef>
-                        </wps:style>
-                        <wps:txbx>
-                          <w:txbxContent>
-                            <w:p>
-                              <w:r>
-                                <w:t>Visualisation</w:t>
-                              </w:r>
-                            </w:p>
-                          </w:txbxContent>
-                        </wps:txbx>
-                        <wps:bodyPr rot="0" spcFirstLastPara="0" vertOverflow="overflow" horzOverflow="overflow" vert="horz" wrap="square" lIns="91440" tIns="45720" rIns="91440" bIns="45720" numCol="1" spcCol="0" rtlCol="0" fromWordArt="0" anchor="t" anchorCtr="0" forceAA="0" compatLnSpc="1">
-                          <a:prstTxWarp prst="textNoShape">
-                            <a:avLst/>
-                          </a:prstTxWarp>
-                          <a:noAutofit/>
-                        </wps:bodyPr>
-                      </wps:wsp>
-                      <wpg:grpSp>
-                        <wpg:cNvPr id="41" name="Group 41"/>
-                        <wpg:cNvGrpSpPr/>
-                        <wpg:grpSpPr>
-                          <a:xfrm>
-                            <a:off x="2222500" y="1524000"/>
-                            <a:ext cx="1485900" cy="685800"/>
-                            <a:chOff x="0" y="0"/>
-                            <a:chExt cx="1485900" cy="685800"/>
-                          </a:xfrm>
-                        </wpg:grpSpPr>
-                        <wps:wsp>
-                          <wps:cNvPr id="42" name="Rounded Rectangle 42"/>
-                          <wps:cNvSpPr/>
-                          <wps:spPr>
-                            <a:xfrm>
-                              <a:off x="0" y="0"/>
-                              <a:ext cx="1485900" cy="685800"/>
-                            </a:xfrm>
-                            <a:prstGeom prst="roundRect">
-                              <a:avLst/>
-                            </a:prstGeom>
-                            <a:ln/>
-                          </wps:spPr>
-                          <wps:style>
-                            <a:lnRef idx="1">
-                              <a:schemeClr val="accent6"/>
-                            </a:lnRef>
-                            <a:fillRef idx="2">
-                              <a:schemeClr val="accent6"/>
-                            </a:fillRef>
-                            <a:effectRef idx="1">
-                              <a:schemeClr val="accent6"/>
-                            </a:effectRef>
-                            <a:fontRef idx="minor">
-                              <a:schemeClr val="dk1"/>
-                            </a:fontRef>
-                          </wps:style>
-                          <wps:bodyPr/>
-                        </wps:wsp>
-                        <wps:wsp>
-                          <wps:cNvPr id="43" name="Text Box 43"/>
-                          <wps:cNvSpPr txBox="1"/>
-                          <wps:spPr>
-                            <a:xfrm>
-                              <a:off x="368300" y="114300"/>
-                              <a:ext cx="889000" cy="457200"/>
-                            </a:xfrm>
-                            <a:prstGeom prst="rect">
-                              <a:avLst/>
-                            </a:prstGeom>
-                            <a:noFill/>
-                            <a:ln>
-                              <a:noFill/>
-                            </a:ln>
-                            <a:effectLst/>
-                            <a:extLst>
-                              <a:ext uri="{C572A759-6A51-4108-AA02-DFA0A04FC94B}">
-                                <ma14:wrappingTextBoxFlag xmlns:ma14="http://schemas.microsoft.com/office/mac/drawingml/2011/main"/>
-                              </a:ext>
-                            </a:extLst>
-                          </wps:spPr>
-                          <wps:style>
-                            <a:lnRef idx="0">
-                              <a:schemeClr val="accent1"/>
-                            </a:lnRef>
-                            <a:fillRef idx="0">
-                              <a:schemeClr val="accent1"/>
-                            </a:fillRef>
-                            <a:effectRef idx="0">
-                              <a:schemeClr val="accent1"/>
-                            </a:effectRef>
-                            <a:fontRef idx="minor">
-                              <a:schemeClr val="dk1"/>
-                            </a:fontRef>
-                          </wps:style>
-                          <wps:txbx>
-                            <w:txbxContent>
-                              <w:p>
-                                <w:r>
-                                  <w:t>Feature Extraction</w:t>
-                                </w:r>
-                              </w:p>
-                            </w:txbxContent>
-                          </wps:txbx>
-                          <wps:bodyPr rot="0" spcFirstLastPara="0" vertOverflow="overflow" horzOverflow="overflow" vert="horz" wrap="square" lIns="91440" tIns="45720" rIns="91440" bIns="45720" numCol="1" spcCol="0" rtlCol="0" fromWordArt="0" anchor="t" anchorCtr="0" forceAA="0" compatLnSpc="1">
-                            <a:prstTxWarp prst="textNoShape">
-                              <a:avLst/>
-                            </a:prstTxWarp>
-                            <a:noAutofit/>
-                          </wps:bodyPr>
-                        </wps:wsp>
-                      </wpg:grpSp>
-                      <wps:wsp>
-                        <wps:cNvPr id="48" name="Down Arrow 48"/>
-                        <wps:cNvSpPr/>
-                        <wps:spPr>
-                          <a:xfrm rot="16200000">
-                            <a:off x="1828800" y="228600"/>
-                            <a:ext cx="342900" cy="551180"/>
-                          </a:xfrm>
-                          <a:prstGeom prst="downArrow">
-                            <a:avLst/>
-                          </a:prstGeom>
-                          <a:ln/>
-                        </wps:spPr>
-                        <wps:style>
-                          <a:lnRef idx="1">
-                            <a:schemeClr val="accent1"/>
-                          </a:lnRef>
-                          <a:fillRef idx="3">
-                            <a:schemeClr val="accent1"/>
-                          </a:fillRef>
-                          <a:effectRef idx="2">
-                            <a:schemeClr val="accent1"/>
-                          </a:effectRef>
-                          <a:fontRef idx="minor">
-                            <a:schemeClr val="lt1"/>
-                          </a:fontRef>
-                        </wps:style>
-                        <wps:bodyPr/>
-                      </wps:wsp>
-                      <wps:wsp>
-                        <wps:cNvPr id="49" name="Down Arrow 49"/>
-                        <wps:cNvSpPr/>
-                        <wps:spPr>
-                          <a:xfrm rot="19063779">
-                            <a:off x="1257300" y="2286000"/>
-                            <a:ext cx="342900" cy="551180"/>
-                          </a:xfrm>
-                          <a:prstGeom prst="downArrow">
-                            <a:avLst/>
-                          </a:prstGeom>
-                          <a:ln/>
-                        </wps:spPr>
-                        <wps:style>
-                          <a:lnRef idx="1">
-                            <a:schemeClr val="accent1"/>
-                          </a:lnRef>
-                          <a:fillRef idx="3">
-                            <a:schemeClr val="accent1"/>
-                          </a:fillRef>
-                          <a:effectRef idx="2">
-                            <a:schemeClr val="accent1"/>
-                          </a:effectRef>
-                          <a:fontRef idx="minor">
-                            <a:schemeClr val="lt1"/>
-                          </a:fontRef>
-                        </wps:style>
-                        <wps:bodyPr/>
-                      </wps:wsp>
-                      <wps:wsp>
-                        <wps:cNvPr id="50" name="Down Arrow 50"/>
-                        <wps:cNvSpPr/>
-                        <wps:spPr>
-                          <a:xfrm rot="5400000">
-                            <a:off x="1600200" y="1600200"/>
-                            <a:ext cx="342900" cy="551180"/>
-                          </a:xfrm>
-                          <a:prstGeom prst="downArrow">
-                            <a:avLst/>
-                          </a:prstGeom>
-                          <a:ln/>
-                        </wps:spPr>
-                        <wps:style>
-                          <a:lnRef idx="1">
-                            <a:schemeClr val="accent1"/>
-                          </a:lnRef>
-                          <a:fillRef idx="3">
-                            <a:schemeClr val="accent1"/>
-                          </a:fillRef>
-                          <a:effectRef idx="2">
-                            <a:schemeClr val="accent1"/>
-                          </a:effectRef>
-                          <a:fontRef idx="minor">
-                            <a:schemeClr val="lt1"/>
-                          </a:fontRef>
-                        </wps:style>
-                        <wps:bodyPr/>
-                      </wps:wsp>
-                      <wps:wsp>
-                        <wps:cNvPr id="51" name="Down Arrow 51"/>
-                        <wps:cNvSpPr/>
-                        <wps:spPr>
-                          <a:xfrm>
-                            <a:off x="2743200" y="914400"/>
-                            <a:ext cx="342900" cy="551180"/>
-                          </a:xfrm>
-                          <a:prstGeom prst="downArrow">
-                            <a:avLst/>
-                          </a:prstGeom>
-                          <a:ln/>
-                        </wps:spPr>
-                        <wps:style>
-                          <a:lnRef idx="1">
-                            <a:schemeClr val="accent1"/>
-                          </a:lnRef>
-                          <a:fillRef idx="3">
-                            <a:schemeClr val="accent1"/>
-                          </a:fillRef>
-                          <a:effectRef idx="2">
-                            <a:schemeClr val="accent1"/>
-                          </a:effectRef>
-                          <a:fontRef idx="minor">
-                            <a:schemeClr val="lt1"/>
-                          </a:fontRef>
-                        </wps:style>
-                        <wps:bodyPr/>
-                      </wps:wsp>
-                    </wpg:wgp>
-                  </a:graphicData>
-                </a:graphic>
-              </wp:anchor>
-            </w:drawing>
-          </mc:Choice>
-          <mc:Fallback>
-            <w:pict>
-              <v:group id="Group 52" o:spid="_x0000_s1029" style="position:absolute;margin-left:189pt;margin-top:-17.95pt;width:292pt;height:252pt;z-index:251719680" coordsize="3708400,3200400" o:gfxdata="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">
-                <v:group id="Group 32" o:spid="_x0000_s1030" style="position:absolute;left:2400300;width:1028700;height:800100" coordsize="1028700,800100" o:gfxdata="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">
-                  <v:shape id="Can 24" o:spid="_x0000_s1031" type="#_x0000_t22" style="position:absolute;width:1028700;height:800100;visibility:visible;mso-wrap-style:square;v-text-anchor:top" o:gfxdata="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" fillcolor="#fbcaa2 [1625]" strokecolor="#f68c36 [3049]">
-                    <v:fill color2="#fdefe3 [505]" rotate="t" colors="0 #ffbe86;22938f #ffd0aa;1 #ffebdb" type="gradient"/>
-                    <v:shadow on="t" opacity="24903f" mv:blur="40000f" origin=",.5" offset="0,20000emu"/>
-                  </v:shape>
-                  <v:shape id="Text Box 29" o:spid="_x0000_s1032" type="#_x0000_t202" style="position:absolute;left:190500;top:335280;width:838200;height:236220;visibility:visible;mso-wrap-style:square;v-text-anchor:top" o:gfxdata="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" filled="f" stroked="f">
-                    <v:textbox>
-                      <w:txbxContent>
-                        <w:p>
-                          <w:r>
-                            <w:t>Tweets</w:t>
-                          </w:r>
-                        </w:p>
-                      </w:txbxContent>
-                    </v:textbox>
-                  </v:shape>
-                </v:group>
-                <v:group id="Group 33" o:spid="_x0000_s1033" style="position:absolute;left:228600;top:1485900;width:1028700;height:800100" coordsize="1028700,800100" o:gfxdata="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">
-                  <v:shape id="Can 30" o:spid="_x0000_s1034" type="#_x0000_t22" style="position:absolute;width:1028700;height:800100;visibility:visible;mso-wrap-style:square;v-text-anchor:top" o:gfxdata="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" fillcolor="#fbcaa2 [1625]" strokecolor="#f68c36 [3049]">
-                    <v:fill color2="#fdefe3 [505]" rotate="t" colors="0 #ffbe86;22938f #ffd0aa;1 #ffebdb" type="gradient"/>
-                    <v:shadow on="t" opacity="24903f" mv:blur="40000f" origin=",.5" offset="0,20000emu"/>
-                  </v:shape>
-                  <v:shape id="Text Box 31" o:spid="_x0000_s1035" type="#_x0000_t202" style="position:absolute;left:139700;top:271780;width:838200;height:457200;visibility:visible;mso-wrap-style:square;v-text-anchor:top" o:gfxdata="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" filled="f" stroked="f">
-                    <v:textbox>
-                      <w:txbxContent>
-                        <w:p>
-                          <w:r>
-                            <w:t>Extracted Features</w:t>
-                          </w:r>
-                        </w:p>
-                      </w:txbxContent>
-                    </v:textbox>
-                  </v:shape>
-                </v:group>
-                <v:group id="Group 37" o:spid="_x0000_s1036" style="position:absolute;top:114300;width:1485900;height:685800" coordsize="1485900,685800" o:gfxdata="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">
-                  <v:roundrect id="Rounded Rectangle 34" o:spid="_x0000_s1037" style="position:absolute;width:1485900;height:685800;visibility:visible;mso-wrap-style:square;v-text-anchor:top" arcsize="10923f" o:gfxdata="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" fillcolor="#fbcaa2 [1625]" strokecolor="#f68c36 [3049]">
-                    <v:fill color2="#fdefe3 [505]" rotate="t" colors="0 #ffbe86;22938f #ffd0aa;1 #ffebdb" type="gradient"/>
-                    <v:shadow on="t" opacity="24903f" mv:blur="40000f" origin=",.5" offset="0,20000emu"/>
-                  </v:roundrect>
-                  <v:shape id="Text Box 36" o:spid="_x0000_s1038" type="#_x0000_t202" style="position:absolute;left:368300;top:114300;width:838200;height:457200;visibility:visible;mso-wrap-style:square;v-text-anchor:top" o:gfxdata="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" filled="f" stroked="f">
-                    <v:textbox>
-                      <w:txbxContent>
-                        <w:p>
-                          <w:r>
-                            <w:t>Tweet Retrieval</w:t>
-                          </w:r>
-                        </w:p>
-                      </w:txbxContent>
-                    </v:textbox>
-                  </v:shape>
-                </v:group>
-                <v:roundrect id="Rounded Rectangle 39" o:spid="_x0000_s1039" style="position:absolute;left:1714500;top:2628900;width:1371600;height:571500;visibility:visible;mso-wrap-style:square;v-text-anchor:top" arcsize="10923f" o:gfxdata="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" fillcolor="#fbcaa2 [1625]" strokecolor="#f68c36 [3049]">
-                  <v:fill color2="#fdefe3 [505]" rotate="t" colors="0 #ffbe86;22938f #ffd0aa;1 #ffebdb" type="gradient"/>
-                  <v:shadow on="t" opacity="24903f" mv:blur="40000f" origin=",.5" offset="0,20000emu"/>
-                </v:roundrect>
-                <v:shape id="Text Box 40" o:spid="_x0000_s1040" type="#_x0000_t202" style="position:absolute;left:1866900;top:2781300;width:1031240;height:381000;visibility:visible;mso-wrap-style:square;v-text-anchor:top" o:gfxdata="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" filled="f" stroked="f">
-                  <v:textbox>
-                    <w:txbxContent>
-                      <w:p>
-                        <w:r>
-                          <w:t>Visualisation</w:t>
-                        </w:r>
-                      </w:p>
-                    </w:txbxContent>
-                  </v:textbox>
-                </v:shape>
-                <v:group id="Group 41" o:spid="_x0000_s1041" style="position:absolute;left:2222500;top:1524000;width:1485900;height:685800" coordsize="1485900,685800" o:gfxdata="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">
-                  <v:roundrect id="Rounded Rectangle 42" o:spid="_x0000_s1042" style="position:absolute;width:1485900;height:685800;visibility:visible;mso-wrap-style:square;v-text-anchor:top" arcsize="10923f" o:gfxdata="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" fillcolor="#fbcaa2 [1625]" strokecolor="#f68c36 [3049]">
-                    <v:fill color2="#fdefe3 [505]" rotate="t" colors="0 #ffbe86;22938f #ffd0aa;1 #ffebdb" type="gradient"/>
-                    <v:shadow on="t" opacity="24903f" mv:blur="40000f" origin=",.5" offset="0,20000emu"/>
-                  </v:roundrect>
-                  <v:shape id="Text Box 43" o:spid="_x0000_s1043" type="#_x0000_t202" style="position:absolute;left:368300;top:114300;width:889000;height:457200;visibility:visible;mso-wrap-style:square;v-text-anchor:top" o:gfxdata="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" filled="f" stroked="f">
-                    <v:textbox>
-                      <w:txbxContent>
-                        <w:p>
-                          <w:r>
-                            <w:t>Feature Extraction</w:t>
-                          </w:r>
-                        </w:p>
-                      </w:txbxContent>
-                    </v:textbox>
-                  </v:shape>
-                </v:group>
-                <v:shapetype id="_x0000_t67" coordsize="21600,21600" o:spt="67" adj="16200,5400" path="m0@0l@1@0@1,0@2,0@2@0,21600@0,10800,21600xe">
-                  <v:stroke joinstyle="miter"/>
-                  <v:formulas>
-                    <v:f eqn="val #0"/>
-                    <v:f eqn="val #1"/>
-                    <v:f eqn="sum height 0 #1"/>
-                    <v:f eqn="sum 10800 0 #1"/>
-                    <v:f eqn="sum width 0 #0"/>
-                    <v:f eqn="prod @4 @3 10800"/>
-                    <v:f eqn="sum width 0 @5"/>
-                  </v:formulas>
-                  <v:path o:connecttype="custom" o:connectlocs="10800,0;0,@0;10800,21600;21600,@0" o:connectangles="270,180,90,0" textboxrect="@1,0,@2,@6"/>
-                  <v:handles>
-                    <v:h position="#1,#0" xrange="0,10800" yrange="0,21600"/>
-                  </v:handles>
-                </v:shapetype>
-                <v:shape id="Down Arrow 48" o:spid="_x0000_s1044" type="#_x0000_t67" style="position:absolute;left:1828800;top:228600;width:342900;height:551180;rotation:-90;visibility:visible;mso-wrap-style:square;v-text-anchor:top" o:gfxdata="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" adj="14881" fillcolor="#4f81bd [3204]" strokecolor="#4579b8 [3044]">
-                  <v:fill color2="#a7bfde [1620]" rotate="t" type="gradient">
-                    <o:fill v:ext="view" type="gradientUnscaled"/>
-                  </v:fill>
-                  <v:shadow on="t" opacity="22937f" mv:blur="40000f" origin=",.5" offset="0,23000emu"/>
-                </v:shape>
-                <v:shape id="Down Arrow 49" o:spid="_x0000_s1045" type="#_x0000_t67" style="position:absolute;left:1257300;top:2286000;width:342900;height:551180;rotation:-2770230fd;visibility:visible;mso-wrap-style:square;v-text-anchor:top" o:gfxdata="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" adj="14881" fillcolor="#4f81bd [3204]" strokecolor="#4579b8 [3044]">
-                  <v:fill color2="#a7bfde [1620]" rotate="t" type="gradient">
-                    <o:fill v:ext="view" type="gradientUnscaled"/>
-                  </v:fill>
-                  <v:shadow on="t" opacity="22937f" mv:blur="40000f" origin=",.5" offset="0,23000emu"/>
-                </v:shape>
-                <v:shape id="Down Arrow 50" o:spid="_x0000_s1046" type="#_x0000_t67" style="position:absolute;left:1600200;top:1600200;width:342900;height:551180;rotation:90;visibility:visible;mso-wrap-style:square;v-text-anchor:top" o:gfxdata="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" adj="14881" fillcolor="#4f81bd [3204]" strokecolor="#4579b8 [3044]">
-                  <v:fill color2="#a7bfde [1620]" rotate="t" type="gradient">
-                    <o:fill v:ext="view" type="gradientUnscaled"/>
-                  </v:fill>
-                  <v:shadow on="t" opacity="22937f" mv:blur="40000f" origin=",.5" offset="0,23000emu"/>
-                </v:shape>
-                <v:shape id="Down Arrow 51" o:spid="_x0000_s1047" type="#_x0000_t67" style="position:absolute;left:2743200;top:914400;width:342900;height:551180;visibility:visible;mso-wrap-style:square;v-text-anchor:top" o:gfxdata="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" adj="14881" fillcolor="#4f81bd [3204]" strokecolor="#4579b8 [3044]">
-                  <v:fill color2="#a7bfde [1620]" rotate="t" type="gradient">
-                    <o:fill v:ext="view" type="gradientUnscaled"/>
-                  </v:fill>
-                  <v:shadow on="t" opacity="22937f" mv:blur="40000f" origin=",.5" offset="0,23000emu"/>
-                </v:shape>
-                <w10:wrap type="through"/>
-              </v:group>
-            </w:pict>
-          </mc:Fallback>
-        </mc:AlternateContent>
-      </w:r>
-      <w:r>
-        <w:rPr>
-          <w:noProof/>
-        </w:rPr>
-        <mc:AlternateContent>
-          <mc:Choice Requires="wpg">
-            <w:drawing>
-              <wp:anchor distT="0" distB="0" distL="114300" distR="114300" simplePos="0" relativeHeight="251692032" behindDoc="0" locked="0" layoutInCell="1" allowOverlap="1" wp14:anchorId="4421BBAA" wp14:editId="450A1AE4">
+              <wp:anchor distT="0" distB="0" distL="114300" distR="114300" simplePos="0" relativeHeight="251682816" behindDoc="0" locked="0" layoutInCell="1" allowOverlap="1" wp14:anchorId="4421BBAA" wp14:editId="368F97AF">
                 <wp:simplePos x="0" y="0"/>
                 <wp:positionH relativeFrom="column">
                   <wp:posOffset>571500</wp:posOffset>
@@ -1270,12 +1831,12 @@
           </mc:Choice>
           <mc:Fallback>
             <w:pict>
-              <v:group id="Group 54" o:spid="_x0000_s1048" style="position:absolute;margin-left:45pt;margin-top:-17.95pt;width:81pt;height:63pt;z-index:251692032" coordsize="1028700,800100" o:gfxdata="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">
-                <v:shape id="Can 21" o:spid="_x0000_s1049" type="#_x0000_t22" style="position:absolute;width:1028700;height:800100;visibility:visible;mso-wrap-style:square;v-text-anchor:top" o:gfxdata="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" fillcolor="#fbcaa2 [1625]" strokecolor="#f68c36 [3049]">
+              <v:group id="Group 54" o:spid="_x0000_s1047" style="position:absolute;margin-left:45pt;margin-top:-17.95pt;width:81pt;height:63pt;z-index:251682816" coordsize="1028700,800100" o:gfxdata="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">
+                <v:shape id="Can 21" o:spid="_x0000_s1048" type="#_x0000_t22" style="position:absolute;width:1028700;height:800100;visibility:visible;mso-wrap-style:square;v-text-anchor:top" o:gfxdata="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" fillcolor="#fbcaa2 [1625]" strokecolor="#f68c36 [3049]">
                   <v:fill color2="#fdefe3 [505]" rotate="t" colors="0 #ffbe86;22938f #ffd0aa;1 #ffebdb" type="gradient"/>
                   <v:shadow on="t" opacity="24903f" mv:blur="40000f" origin=",.5" offset="0,20000emu"/>
                 </v:shape>
-                <v:shape id="Text Box 22" o:spid="_x0000_s1050" type="#_x0000_t202" style="position:absolute;left:76200;top:330200;width:904875;height:299720;visibility:visible;mso-wrap-style:square;v-text-anchor:top" o:gfxdata="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" filled="f" stroked="f">
+                <v:shape id="Text Box 22" o:spid="_x0000_s1049" type="#_x0000_t202" style="position:absolute;left:76200;top:330200;width:904875;height:299720;visibility:visible;mso-wrap-style:square;v-text-anchor:top" o:gfxdata="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" filled="f" stroked="f">
                   <v:textbox>
                     <w:txbxContent>
                       <w:p>
@@ -1299,7 +1860,7 @@
         <mc:AlternateContent>
           <mc:Choice Requires="wpg">
             <w:drawing>
-              <wp:anchor distT="0" distB="0" distL="114300" distR="114300" simplePos="0" relativeHeight="251674624" behindDoc="0" locked="0" layoutInCell="1" allowOverlap="1" wp14:anchorId="72D57E3F" wp14:editId="121BFACF">
+              <wp:anchor distT="0" distB="0" distL="114300" distR="114300" simplePos="0" relativeHeight="251665408" behindDoc="0" locked="0" layoutInCell="1" allowOverlap="1" wp14:anchorId="72D57E3F" wp14:editId="3DBAF169">
                 <wp:simplePos x="0" y="0"/>
                 <wp:positionH relativeFrom="column">
                   <wp:posOffset>228600</wp:posOffset>
@@ -1757,8 +2318,8 @@
           </mc:Choice>
           <mc:Fallback>
             <w:pict>
-              <v:group id="Group 13" o:spid="_x0000_s1051" style="position:absolute;margin-left:18pt;margin-top:387pt;width:662pt;height:114.4pt;z-index:251674624" coordsize="8407400,1452880" o:gfxdata="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">
-                <v:shape id="Can 2" o:spid="_x0000_s1052" type="#_x0000_t22" style="position:absolute;left:7086600;width:1257300;height:1257300;visibility:visible;mso-wrap-style:square;v-text-anchor:top" o:gfxdata="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" fillcolor="#fbcaa2 [1625]" strokecolor="#f68c36 [3049]">
+              <v:group id="Group 13" o:spid="_x0000_s1050" style="position:absolute;margin-left:18pt;margin-top:387pt;width:662pt;height:114.4pt;z-index:251665408" coordsize="8407400,1452880" o:gfxdata="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">
+                <v:shape id="Can 2" o:spid="_x0000_s1051" type="#_x0000_t22" style="position:absolute;left:7086600;width:1257300;height:1257300;visibility:visible;mso-wrap-style:square;v-text-anchor:top" o:gfxdata="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" fillcolor="#fbcaa2 [1625]" strokecolor="#f68c36 [3049]">
                   <v:fill color2="#fdefe3 [505]" rotate="t" colors="0 #ffbe86;22938f #ffd0aa;1 #ffebdb" type="gradient"/>
                   <v:shadow on="t" opacity="24903f" mv:blur="40000f" origin=",.5" offset="0,20000emu"/>
                 </v:shape>
@@ -1766,7 +2327,7 @@
                   <v:stroke joinstyle="miter"/>
                   <v:path o:extrusionok="f" o:connecttype="custom" o:connectlocs="10800,0;0,10800;10800,19890;21600,10800" textboxrect="0,3675,18595,18022"/>
                 </v:shapetype>
-                <v:shape id="Multidocument 3" o:spid="_x0000_s1053" type="#_x0000_t115" style="position:absolute;width:1287780;height:1452880;visibility:visible;mso-wrap-style:square;v-text-anchor:top" o:gfxdata="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" fillcolor="#fbcaa2 [1625]" strokecolor="#f68c36 [3049]">
+                <v:shape id="Multidocument 3" o:spid="_x0000_s1052" type="#_x0000_t115" style="position:absolute;width:1287780;height:1452880;visibility:visible;mso-wrap-style:square;v-text-anchor:top" o:gfxdata="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" fillcolor="#fbcaa2 [1625]" strokecolor="#f68c36 [3049]">
                   <v:fill color2="#fdefe3 [505]" rotate="t" colors="0 #ffbe86;22938f #ffd0aa;1 #ffebdb" type="gradient"/>
                   <v:shadow on="t" opacity="24903f" mv:blur="40000f" origin=",.5" offset="0,20000emu"/>
                 </v:shape>
@@ -1774,11 +2335,11 @@
                   <v:stroke joinstyle="miter"/>
                   <v:path o:connecttype="custom" o:connectlocs="10800,0;0,10800;10800,20400;21600,10800" textboxrect="0,0,21600,17322"/>
                 </v:shapetype>
-                <v:shape id="Document 4" o:spid="_x0000_s1054" type="#_x0000_t114" style="position:absolute;left:2400300;top:114300;width:1028700;height:1173480;visibility:visible;mso-wrap-style:square;v-text-anchor:top" o:gfxdata="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" fillcolor="#fbcaa2 [1625]" strokecolor="#f68c36 [3049]">
+                <v:shape id="Document 4" o:spid="_x0000_s1053" type="#_x0000_t114" style="position:absolute;left:2400300;top:114300;width:1028700;height:1173480;visibility:visible;mso-wrap-style:square;v-text-anchor:top" o:gfxdata="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" fillcolor="#fbcaa2 [1625]" strokecolor="#f68c36 [3049]">
                   <v:fill color2="#fdefe3 [505]" rotate="t" colors="0 #ffbe86;22938f #ffd0aa;1 #ffebdb" type="gradient"/>
                   <v:shadow on="t" opacity="24903f" mv:blur="40000f" origin=",.5" offset="0,20000emu"/>
                 </v:shape>
-                <v:shape id="Text Box 6" o:spid="_x0000_s1055" type="#_x0000_t202" style="position:absolute;top:457200;width:1028700;height:800100;visibility:visible;mso-wrap-style:square;v-text-anchor:top" o:gfxdata="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" filled="f" stroked="f">
+                <v:shape id="Text Box 6" o:spid="_x0000_s1054" type="#_x0000_t202" style="position:absolute;top:457200;width:1028700;height:800100;visibility:visible;mso-wrap-style:square;v-text-anchor:top" o:gfxdata="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" filled="f" stroked="f">
                   <v:textbox>
                     <w:txbxContent>
                       <w:p>
@@ -1789,7 +2350,7 @@
                     </w:txbxContent>
                   </v:textbox>
                 </v:shape>
-                <v:shape id="Text Box 7" o:spid="_x0000_s1056" type="#_x0000_t202" style="position:absolute;left:2514600;top:342900;width:1028700;height:800100;visibility:visible;mso-wrap-style:square;v-text-anchor:top" o:gfxdata="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" filled="f" stroked="f">
+                <v:shape id="Text Box 7" o:spid="_x0000_s1055" type="#_x0000_t202" style="position:absolute;left:2514600;top:342900;width:1028700;height:800100;visibility:visible;mso-wrap-style:square;v-text-anchor:top" o:gfxdata="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" filled="f" stroked="f">
                   <v:textbox>
                     <w:txbxContent>
                       <w:p>
@@ -1800,11 +2361,11 @@
                     </w:txbxContent>
                   </v:textbox>
                 </v:shape>
-                <v:roundrect id="Rounded Rectangle 8" o:spid="_x0000_s1057" style="position:absolute;left:4572000;top:228600;width:1257300;height:914400;visibility:visible;mso-wrap-style:square;v-text-anchor:top" arcsize="10923f" o:gfxdata="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" fillcolor="#fbcaa2 [1625]" strokecolor="#f68c36 [3049]">
+                <v:roundrect id="Rounded Rectangle 8" o:spid="_x0000_s1056" style="position:absolute;left:4572000;top:228600;width:1257300;height:914400;visibility:visible;mso-wrap-style:square;v-text-anchor:top" arcsize="10923f" o:gfxdata="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" fillcolor="#fbcaa2 [1625]" strokecolor="#f68c36 [3049]">
                   <v:fill color2="#fdefe3 [505]" rotate="t" colors="0 #ffbe86;22938f #ffd0aa;1 #ffebdb" type="gradient"/>
                   <v:shadow on="t" opacity="24903f" mv:blur="40000f" origin=",.5" offset="0,20000emu"/>
                 </v:roundrect>
-                <v:shape id="Text Box 9" o:spid="_x0000_s1058" type="#_x0000_t202" style="position:absolute;left:4724400;top:431800;width:1028700;height:800100;visibility:visible;mso-wrap-style:square;v-text-anchor:top" o:gfxdata="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" filled="f" stroked="f">
+                <v:shape id="Text Box 9" o:spid="_x0000_s1057" type="#_x0000_t202" style="position:absolute;left:4724400;top:431800;width:1028700;height:800100;visibility:visible;mso-wrap-style:square;v-text-anchor:top" o:gfxdata="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" filled="f" stroked="f">
                   <v:textbox>
                     <w:txbxContent>
                       <w:p>
@@ -1815,7 +2376,7 @@
                     </w:txbxContent>
                   </v:textbox>
                 </v:shape>
-                <v:shape id="Text Box 10" o:spid="_x0000_s1059" type="#_x0000_t202" style="position:absolute;left:7264400;top:342900;width:1143000;height:914400;visibility:visible;mso-wrap-style:square;v-text-anchor:top" o:gfxdata="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" filled="f" stroked="f">
+                <v:shape id="Text Box 10" o:spid="_x0000_s1058" type="#_x0000_t202" style="position:absolute;left:7264400;top:342900;width:1143000;height:914400;visibility:visible;mso-wrap-style:square;v-text-anchor:top" o:gfxdata="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" filled="f" stroked="f">
                   <v:textbox>
                     <w:txbxContent>
                       <w:p>
@@ -1842,19 +2403,19 @@
                     <v:h position="#0,#1" xrange="0,21600" yrange="0,10800"/>
                   </v:handles>
                 </v:shapetype>
-                <v:shape id="Right Arrow 1" o:spid="_x0000_s1060" type="#_x0000_t13" style="position:absolute;left:1485900;top:228600;width:822960;height:822960;visibility:visible;mso-wrap-style:square;v-text-anchor:top" o:gfxdata="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" adj="10800" fillcolor="#4f81bd [3204]" strokecolor="#4579b8 [3044]">
+                <v:shape id="Right Arrow 1" o:spid="_x0000_s1059" type="#_x0000_t13" style="position:absolute;left:1485900;top:228600;width:822960;height:822960;visibility:visible;mso-wrap-style:square;v-text-anchor:top" o:gfxdata="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" adj="10800" fillcolor="#4f81bd [3204]" strokecolor="#4579b8 [3044]">
                   <v:fill color2="#a7bfde [1620]" rotate="t" type="gradient">
                     <o:fill v:ext="view" type="gradientUnscaled"/>
                   </v:fill>
                   <v:shadow on="t" opacity="22937f" mv:blur="40000f" origin=",.5" offset="0,23000emu"/>
                 </v:shape>
-                <v:shape id="Right Arrow 11" o:spid="_x0000_s1061" type="#_x0000_t13" style="position:absolute;left:3657600;top:228600;width:822960;height:822960;visibility:visible;mso-wrap-style:square;v-text-anchor:top" o:gfxdata="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" adj="10800" fillcolor="#4f81bd [3204]" strokecolor="#4579b8 [3044]">
+                <v:shape id="Right Arrow 11" o:spid="_x0000_s1060" type="#_x0000_t13" style="position:absolute;left:3657600;top:228600;width:822960;height:822960;visibility:visible;mso-wrap-style:square;v-text-anchor:top" o:gfxdata="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" adj="10800" fillcolor="#4f81bd [3204]" strokecolor="#4579b8 [3044]">
                   <v:fill color2="#a7bfde [1620]" rotate="t" type="gradient">
                     <o:fill v:ext="view" type="gradientUnscaled"/>
                   </v:fill>
                   <v:shadow on="t" opacity="22937f" mv:blur="40000f" origin=",.5" offset="0,23000emu"/>
                 </v:shape>
-                <v:shape id="Right Arrow 12" o:spid="_x0000_s1062" type="#_x0000_t13" style="position:absolute;left:6057900;top:228600;width:822960;height:822960;visibility:visible;mso-wrap-style:square;v-text-anchor:top" o:gfxdata="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" adj="10800" fillcolor="#4f81bd [3204]" strokecolor="#4579b8 [3044]">
+                <v:shape id="Right Arrow 12" o:spid="_x0000_s1061" type="#_x0000_t13" style="position:absolute;left:6057900;top:228600;width:822960;height:822960;visibility:visible;mso-wrap-style:square;v-text-anchor:top" o:gfxdata="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" adj="10800" fillcolor="#4f81bd [3204]" strokecolor="#4579b8 [3044]">
                   <v:fill color2="#a7bfde [1620]" rotate="t" type="gradient">
                     <o:fill v:ext="view" type="gradientUnscaled"/>
                   </v:fill>
@@ -1867,6 +2428,15 @@
         </mc:AlternateContent>
       </w:r>
     </w:p>
+    <w:p/>
+    <w:p>
+      <w:r>
+        <w:br w:type="column"/>
+      </w:r>
+      <w:bookmarkStart w:id="0" w:name="_GoBack"/>
+      <w:bookmarkEnd w:id="0"/>
+    </w:p>
+    <w:p/>
     <w:sectPr>
       <w:pgSz w:w="16820" w:h="11900" w:orient="landscape"/>
       <w:pgMar w:top="1800" w:right="1440" w:bottom="1800" w:left="1440" w:header="708" w:footer="708" w:gutter="0"/>
@@ -2032,7 +2602,7 @@
   <w:style w:type="paragraph" w:default="1" w:styleId="Normal">
     <w:name w:val="Normal"/>
     <w:qFormat/>
-    <w:rsid w:val="00230309"/>
+    <w:rsid w:val="00262017"/>
   </w:style>
   <w:style w:type="character" w:default="1" w:styleId="DefaultParagraphFont">
     <w:name w:val="Default Paragraph Font"/>
@@ -2238,7 +2808,7 @@
   <w:style w:type="paragraph" w:default="1" w:styleId="Normal">
     <w:name w:val="Normal"/>
     <w:qFormat/>
-    <w:rsid w:val="00230309"/>
+    <w:rsid w:val="00262017"/>
   </w:style>
   <w:style w:type="character" w:default="1" w:styleId="DefaultParagraphFont">
     <w:name w:val="Default Paragraph Font"/>
@@ -2614,7 +3184,7 @@
 </file>
 
 <file path=customXml/itemProps1.xml><?xml version="1.0" encoding="utf-8"?>
-<ds:datastoreItem xmlns:ds="http://schemas.openxmlformats.org/officeDocument/2006/customXml" ds:itemID="{402C9913-97E7-AE49-8604-50956D398DEA}">
+<ds:datastoreItem xmlns:ds="http://schemas.openxmlformats.org/officeDocument/2006/customXml" ds:itemID="{B3F9B23F-150B-1B4C-8F55-F3B9942D18F2}">
   <ds:schemaRefs>
     <ds:schemaRef ds:uri="http://schemas.openxmlformats.org/officeDocument/2006/bibliography"/>
   </ds:schemaRefs>

</xml_diff>

<commit_message>
Moved features table from intro to chapter 3
</commit_message>
<xml_diff>
--- a/diagrams.docx
+++ b/diagrams.docx
@@ -10,31 +10,32 @@
         <mc:AlternateContent>
           <mc:Choice Requires="wpg">
             <w:drawing>
-              <wp:anchor distT="0" distB="0" distL="114300" distR="114300" simplePos="0" relativeHeight="251714560" behindDoc="0" locked="0" layoutInCell="1" allowOverlap="1" wp14:anchorId="3E5120FB" wp14:editId="51335724">
+              <wp:anchor distT="0" distB="0" distL="114300" distR="114300" simplePos="0" relativeHeight="251710464" behindDoc="0" locked="0" layoutInCell="1" allowOverlap="1" wp14:anchorId="7ACBF6D6" wp14:editId="47CBA271">
                 <wp:simplePos x="0" y="0"/>
                 <wp:positionH relativeFrom="column">
-                  <wp:posOffset>4648200</wp:posOffset>
+                  <wp:posOffset>4686300</wp:posOffset>
                 </wp:positionH>
                 <wp:positionV relativeFrom="paragraph">
-                  <wp:posOffset>2514600</wp:posOffset>
+                  <wp:posOffset>-279400</wp:posOffset>
                 </wp:positionV>
-                <wp:extent cx="1371600" cy="571500"/>
-                <wp:effectExtent l="50800" t="25400" r="76200" b="114300"/>
+                <wp:extent cx="1028700" cy="850900"/>
+                <wp:effectExtent l="50800" t="25400" r="88900" b="63500"/>
                 <wp:wrapThrough wrapText="bothSides">
                   <wp:wrapPolygon edited="0">
-                    <wp:start x="800" y="-960"/>
-                    <wp:lineTo x="-800" y="-960"/>
-                    <wp:lineTo x="-800" y="22080"/>
-                    <wp:lineTo x="0" y="24960"/>
-                    <wp:lineTo x="21600" y="24960"/>
-                    <wp:lineTo x="22400" y="15360"/>
-                    <wp:lineTo x="22400" y="9600"/>
-                    <wp:lineTo x="21600" y="960"/>
-                    <wp:lineTo x="20800" y="-960"/>
-                    <wp:lineTo x="800" y="-960"/>
+                    <wp:start x="8000" y="-645"/>
+                    <wp:lineTo x="-1067" y="-645"/>
+                    <wp:lineTo x="-1067" y="20633"/>
+                    <wp:lineTo x="4267" y="22567"/>
+                    <wp:lineTo x="17600" y="22567"/>
+                    <wp:lineTo x="18133" y="21922"/>
+                    <wp:lineTo x="22933" y="19988"/>
+                    <wp:lineTo x="22933" y="3224"/>
+                    <wp:lineTo x="19733" y="-645"/>
+                    <wp:lineTo x="13867" y="-645"/>
+                    <wp:lineTo x="8000" y="-645"/>
                   </wp:wrapPolygon>
                 </wp:wrapThrough>
-                <wp:docPr id="16" name="Group 16"/>
+                <wp:docPr id="32" name="Group 32"/>
                 <wp:cNvGraphicFramePr/>
                 <a:graphic xmlns:a="http://schemas.openxmlformats.org/drawingml/2006/main">
                   <a:graphicData uri="http://schemas.microsoft.com/office/word/2010/wordprocessingGroup">
@@ -43,20 +44,20 @@
                       <wpg:grpSpPr>
                         <a:xfrm>
                           <a:off x="0" y="0"/>
-                          <a:ext cx="1371600" cy="571500"/>
+                          <a:ext cx="1028700" cy="850900"/>
                           <a:chOff x="0" y="0"/>
-                          <a:chExt cx="1371600" cy="571500"/>
+                          <a:chExt cx="1028700" cy="850900"/>
                         </a:xfrm>
                       </wpg:grpSpPr>
                       <wps:wsp>
-                        <wps:cNvPr id="39" name="Rounded Rectangle 39"/>
+                        <wps:cNvPr id="24" name="Can 24"/>
                         <wps:cNvSpPr/>
                         <wps:spPr>
                           <a:xfrm>
                             <a:off x="0" y="0"/>
-                            <a:ext cx="1371600" cy="571500"/>
+                            <a:ext cx="1028700" cy="800100"/>
                           </a:xfrm>
-                          <a:prstGeom prst="roundRect">
+                          <a:prstGeom prst="can">
                             <a:avLst/>
                           </a:prstGeom>
                           <a:ln/>
@@ -78,12 +79,12 @@
                         <wps:bodyPr/>
                       </wps:wsp>
                       <wps:wsp>
-                        <wps:cNvPr id="40" name="Text Box 40"/>
+                        <wps:cNvPr id="29" name="Text Box 29"/>
                         <wps:cNvSpPr txBox="1"/>
                         <wps:spPr>
                           <a:xfrm>
-                            <a:off x="152400" y="152400"/>
-                            <a:ext cx="1031240" cy="381000"/>
+                            <a:off x="165100" y="271780"/>
+                            <a:ext cx="838200" cy="579120"/>
                           </a:xfrm>
                           <a:prstGeom prst="rect">
                             <a:avLst/>
@@ -117,7 +118,12 @@
                           <w:txbxContent>
                             <w:p>
                               <w:r>
-                                <w:t>Visualisation</w:t>
+                                <w:t>Filtered</w:t>
+                              </w:r>
+                            </w:p>
+                            <w:p>
+                              <w:r>
+                                <w:t>Tweets</w:t>
                               </w:r>
                             </w:p>
                           </w:txbxContent>
@@ -132,26 +138,46 @@
                     </wpg:wgp>
                   </a:graphicData>
                 </a:graphic>
+                <wp14:sizeRelV relativeFrom="margin">
+                  <wp14:pctHeight>0</wp14:pctHeight>
+                </wp14:sizeRelV>
               </wp:anchor>
             </w:drawing>
           </mc:Choice>
           <mc:Fallback>
             <w:pict>
-              <v:group id="Group 16" o:spid="_x0000_s1026" style="position:absolute;margin-left:366pt;margin-top:198pt;width:108pt;height:45pt;z-index:251714560" coordsize="1371600,571500" o:gfxdata="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">
-                <v:roundrect id="Rounded Rectangle 39" o:spid="_x0000_s1027" style="position:absolute;width:1371600;height:571500;visibility:visible;mso-wrap-style:square;v-text-anchor:top" arcsize="10923f" o:gfxdata="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" fillcolor="#fbcaa2 [1625]" strokecolor="#f68c36 [3049]">
+              <v:group id="Group 32" o:spid="_x0000_s1026" style="position:absolute;margin-left:369pt;margin-top:-21.95pt;width:81pt;height:67pt;z-index:251710464;mso-height-relative:margin" coordsize="1028700,850900" o:gfxdata="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">
+                <v:shapetype id="_x0000_t22" coordsize="21600,21600" o:spt="22" adj="5400" path="m10800,0qx0@1l0@2qy10800,21600,21600@2l21600@1qy10800,0xem0@1qy10800@0,21600@1nfe">
+                  <v:formulas>
+                    <v:f eqn="val #0"/>
+                    <v:f eqn="prod #0 1 2"/>
+                    <v:f eqn="sum height 0 @1"/>
+                  </v:formulas>
+                  <v:path o:extrusionok="f" gradientshapeok="t" o:connecttype="custom" o:connectlocs="10800,@0;10800,0;0,10800;10800,21600;21600,10800" o:connectangles="270,270,180,90,0" textboxrect="0,@0,21600,@2"/>
+                  <v:handles>
+                    <v:h position="center,#0" yrange="0,10800"/>
+                  </v:handles>
+                  <o:complex v:ext="view"/>
+                </v:shapetype>
+                <v:shape id="Can 24" o:spid="_x0000_s1027" type="#_x0000_t22" style="position:absolute;width:1028700;height:800100;visibility:visible;mso-wrap-style:square;v-text-anchor:top" o:gfxdata="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" fillcolor="#fbcaa2 [1625]" strokecolor="#f68c36 [3049]">
                   <v:fill color2="#fdefe3 [505]" rotate="t" colors="0 #ffbe86;22938f #ffd0aa;1 #ffebdb" type="gradient"/>
                   <v:shadow on="t" opacity="24903f" mv:blur="40000f" origin=",.5" offset="0,20000emu"/>
-                </v:roundrect>
+                </v:shape>
                 <v:shapetype id="_x0000_t202" coordsize="21600,21600" o:spt="202" path="m0,0l0,21600,21600,21600,21600,0xe">
                   <v:stroke joinstyle="miter"/>
                   <v:path gradientshapeok="t" o:connecttype="rect"/>
                 </v:shapetype>
-                <v:shape id="Text Box 40" o:spid="_x0000_s1028" type="#_x0000_t202" style="position:absolute;left:152400;top:152400;width:1031240;height:381000;visibility:visible;mso-wrap-style:square;v-text-anchor:top" o:gfxdata="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" filled="f" stroked="f">
+                <v:shape id="Text Box 29" o:spid="_x0000_s1028" type="#_x0000_t202" style="position:absolute;left:165100;top:271780;width:838200;height:579120;visibility:visible;mso-wrap-style:square;v-text-anchor:top" o:gfxdata="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" filled="f" stroked="f">
                   <v:textbox>
                     <w:txbxContent>
                       <w:p>
                         <w:r>
-                          <w:t>Visualisation</w:t>
+                          <w:t>Filtered</w:t>
+                        </w:r>
+                      </w:p>
+                      <w:p>
+                        <w:r>
+                          <w:t>Tweets</w:t>
                         </w:r>
                       </w:p>
                     </w:txbxContent>
@@ -170,13 +196,13 @@
         <mc:AlternateContent>
           <mc:Choice Requires="wps">
             <w:drawing>
-              <wp:anchor distT="0" distB="0" distL="114300" distR="114300" simplePos="0" relativeHeight="251725824" behindDoc="0" locked="0" layoutInCell="1" allowOverlap="1" wp14:anchorId="04C5044C" wp14:editId="6D764CF0">
+              <wp:anchor distT="0" distB="0" distL="114300" distR="114300" simplePos="0" relativeHeight="251716608" behindDoc="0" locked="0" layoutInCell="1" allowOverlap="1" wp14:anchorId="38F6ED59" wp14:editId="66B888BD">
                 <wp:simplePos x="0" y="0"/>
                 <wp:positionH relativeFrom="column">
-                  <wp:posOffset>4102100</wp:posOffset>
+                  <wp:posOffset>4114800</wp:posOffset>
                 </wp:positionH>
                 <wp:positionV relativeFrom="paragraph">
-                  <wp:posOffset>2524760</wp:posOffset>
+                  <wp:posOffset>-114300</wp:posOffset>
                 </wp:positionV>
                 <wp:extent cx="342900" cy="551180"/>
                 <wp:effectExtent l="48260" t="53340" r="0" b="137160"/>
@@ -191,7 +217,7 @@
                     <wp:lineTo x="24960" y="12044"/>
                   </wp:wrapPolygon>
                 </wp:wrapThrough>
-                <wp:docPr id="23" name="Down Arrow 23"/>
+                <wp:docPr id="48" name="Down Arrow 48"/>
                 <wp:cNvGraphicFramePr/>
                 <a:graphic xmlns:a="http://schemas.openxmlformats.org/drawingml/2006/main">
                   <a:graphicData uri="http://schemas.microsoft.com/office/word/2010/wordprocessingShape">
@@ -246,7 +272,7 @@
                   <v:h position="#1,#0" xrange="0,10800" yrange="0,21600"/>
                 </v:handles>
               </v:shapetype>
-              <v:shape id="Down Arrow 23" o:spid="_x0000_s1026" type="#_x0000_t67" style="position:absolute;margin-left:323pt;margin-top:198.8pt;width:27pt;height:43.4pt;rotation:-90;z-index:251725824;visibility:visible;mso-wrap-style:square;mso-wrap-distance-left:9pt;mso-wrap-distance-top:0;mso-wrap-distance-right:9pt;mso-wrap-distance-bottom:0;mso-position-horizontal:absolute;mso-position-horizontal-relative:text;mso-position-vertical:absolute;mso-position-vertical-relative:text;v-text-anchor:top" o:gfxdata="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" adj="14881" fillcolor="#4f81bd [3204]" strokecolor="#4579b8 [3044]">
+              <v:shape id="Down Arrow 48" o:spid="_x0000_s1026" type="#_x0000_t67" style="position:absolute;margin-left:324pt;margin-top:-8.95pt;width:27pt;height:43.4pt;rotation:-90;z-index:251716608;visibility:visible;mso-wrap-style:square;mso-wrap-distance-left:9pt;mso-wrap-distance-top:0;mso-wrap-distance-right:9pt;mso-wrap-distance-bottom:0;mso-position-horizontal:absolute;mso-position-horizontal-relative:text;mso-position-vertical:absolute;mso-position-vertical-relative:text;v-text-anchor:top" o:gfxdata="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" adj="14881" fillcolor="#4f81bd [3204]" strokecolor="#4579b8 [3044]">
                 <v:fill color2="#a7bfde [1620]" rotate="t" type="gradient">
                   <o:fill v:ext="view" type="gradientUnscaled"/>
                 </v:fill>
@@ -264,13 +290,13 @@
         <mc:AlternateContent>
           <mc:Choice Requires="wpg">
             <w:drawing>
-              <wp:anchor distT="0" distB="0" distL="114300" distR="114300" simplePos="0" relativeHeight="251723776" behindDoc="0" locked="0" layoutInCell="1" allowOverlap="1" wp14:anchorId="1F94EB30" wp14:editId="24EFAEA4">
+              <wp:anchor distT="0" distB="0" distL="114300" distR="114300" simplePos="0" relativeHeight="251727872" behindDoc="0" locked="0" layoutInCell="1" allowOverlap="1" wp14:anchorId="230BED3D" wp14:editId="446BE6D7">
                 <wp:simplePos x="0" y="0"/>
                 <wp:positionH relativeFrom="column">
-                  <wp:posOffset>2425700</wp:posOffset>
+                  <wp:posOffset>2400300</wp:posOffset>
                 </wp:positionH>
                 <wp:positionV relativeFrom="paragraph">
-                  <wp:posOffset>2514600</wp:posOffset>
+                  <wp:posOffset>-114300</wp:posOffset>
                 </wp:positionV>
                 <wp:extent cx="1371600" cy="571500"/>
                 <wp:effectExtent l="50800" t="25400" r="76200" b="114300"/>
@@ -288,7 +314,7 @@
                     <wp:lineTo x="800" y="-960"/>
                   </wp:wrapPolygon>
                 </wp:wrapThrough>
-                <wp:docPr id="17" name="Group 17"/>
+                <wp:docPr id="26" name="Group 26"/>
                 <wp:cNvGraphicFramePr/>
                 <a:graphic xmlns:a="http://schemas.openxmlformats.org/drawingml/2006/main">
                   <a:graphicData uri="http://schemas.microsoft.com/office/word/2010/wordprocessingGroup">
@@ -303,7 +329,7 @@
                         </a:xfrm>
                       </wpg:grpSpPr>
                       <wps:wsp>
-                        <wps:cNvPr id="5" name="Rounded Rectangle 5"/>
+                        <wps:cNvPr id="27" name="Rounded Rectangle 27"/>
                         <wps:cNvSpPr/>
                         <wps:spPr>
                           <a:xfrm>
@@ -332,497 +358,12 @@
                         <wps:bodyPr/>
                       </wps:wsp>
                       <wps:wsp>
-                        <wps:cNvPr id="15" name="Text Box 15"/>
+                        <wps:cNvPr id="28" name="Text Box 28"/>
                         <wps:cNvSpPr txBox="1"/>
                         <wps:spPr>
                           <a:xfrm>
-                            <a:off x="187960" y="152400"/>
+                            <a:off x="317476" y="152400"/>
                             <a:ext cx="1031240" cy="381000"/>
-                          </a:xfrm>
-                          <a:prstGeom prst="rect">
-                            <a:avLst/>
-                          </a:prstGeom>
-                          <a:noFill/>
-                          <a:ln>
-                            <a:noFill/>
-                          </a:ln>
-                          <a:effectLst/>
-                          <a:extLst>
-                            <a:ext uri="{C572A759-6A51-4108-AA02-DFA0A04FC94B}">
-                              <ma14:wrappingTextBoxFlag xmlns:ma14="http://schemas.microsoft.com/office/mac/drawingml/2011/main"/>
-                            </a:ext>
-                          </a:extLst>
-                        </wps:spPr>
-                        <wps:style>
-                          <a:lnRef idx="0">
-                            <a:schemeClr val="accent1"/>
-                          </a:lnRef>
-                          <a:fillRef idx="0">
-                            <a:schemeClr val="accent1"/>
-                          </a:fillRef>
-                          <a:effectRef idx="0">
-                            <a:schemeClr val="accent1"/>
-                          </a:effectRef>
-                          <a:fontRef idx="minor">
-                            <a:schemeClr val="dk1"/>
-                          </a:fontRef>
-                        </wps:style>
-                        <wps:txbx>
-                          <w:txbxContent>
-                            <w:p>
-                              <w:r>
-                                <w:t>Aggregation</w:t>
-                              </w:r>
-                            </w:p>
-                          </w:txbxContent>
-                        </wps:txbx>
-                        <wps:bodyPr rot="0" spcFirstLastPara="0" vertOverflow="overflow" horzOverflow="overflow" vert="horz" wrap="square" lIns="91440" tIns="45720" rIns="91440" bIns="45720" numCol="1" spcCol="0" rtlCol="0" fromWordArt="0" anchor="t" anchorCtr="0" forceAA="0" compatLnSpc="1">
-                          <a:prstTxWarp prst="textNoShape">
-                            <a:avLst/>
-                          </a:prstTxWarp>
-                          <a:noAutofit/>
-                        </wps:bodyPr>
-                      </wps:wsp>
-                    </wpg:wgp>
-                  </a:graphicData>
-                </a:graphic>
-              </wp:anchor>
-            </w:drawing>
-          </mc:Choice>
-          <mc:Fallback>
-            <w:pict>
-              <v:group id="Group 17" o:spid="_x0000_s1029" style="position:absolute;margin-left:191pt;margin-top:198pt;width:108pt;height:45pt;z-index:251723776" coordsize="1371600,571500" o:gfxdata="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">
-                <v:roundrect id="Rounded Rectangle 5" o:spid="_x0000_s1030" style="position:absolute;width:1371600;height:571500;visibility:visible;mso-wrap-style:square;v-text-anchor:top" arcsize="10923f" o:gfxdata="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" fillcolor="#fbcaa2 [1625]" strokecolor="#f68c36 [3049]">
-                  <v:fill color2="#fdefe3 [505]" rotate="t" colors="0 #ffbe86;22938f #ffd0aa;1 #ffebdb" type="gradient"/>
-                  <v:shadow on="t" opacity="24903f" mv:blur="40000f" origin=",.5" offset="0,20000emu"/>
-                </v:roundrect>
-                <v:shape id="Text Box 15" o:spid="_x0000_s1031" type="#_x0000_t202" style="position:absolute;left:187960;top:152400;width:1031240;height:381000;visibility:visible;mso-wrap-style:square;v-text-anchor:top" o:gfxdata="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" filled="f" stroked="f">
-                  <v:textbox>
-                    <w:txbxContent>
-                      <w:p>
-                        <w:r>
-                          <w:t>Aggregation</w:t>
-                        </w:r>
-                      </w:p>
-                    </w:txbxContent>
-                  </v:textbox>
-                </v:shape>
-                <w10:wrap type="through"/>
-              </v:group>
-            </w:pict>
-          </mc:Fallback>
-        </mc:AlternateContent>
-      </w:r>
-      <w:r>
-        <w:rPr>
-          <w:noProof/>
-        </w:rPr>
-        <mc:AlternateContent>
-          <mc:Choice Requires="wps">
-            <w:drawing>
-              <wp:anchor distT="0" distB="0" distL="114300" distR="114300" simplePos="0" relativeHeight="251717632" behindDoc="0" locked="0" layoutInCell="1" allowOverlap="1" wp14:anchorId="654D2FC1" wp14:editId="7A64222B">
-                <wp:simplePos x="0" y="0"/>
-                <wp:positionH relativeFrom="column">
-                  <wp:posOffset>2997835</wp:posOffset>
-                </wp:positionH>
-                <wp:positionV relativeFrom="paragraph">
-                  <wp:posOffset>1910080</wp:posOffset>
-                </wp:positionV>
-                <wp:extent cx="342900" cy="551180"/>
-                <wp:effectExtent l="76200" t="25400" r="114300" b="109220"/>
-                <wp:wrapThrough wrapText="bothSides">
-                  <wp:wrapPolygon edited="0">
-                    <wp:start x="1600" y="-995"/>
-                    <wp:lineTo x="-4800" y="0"/>
-                    <wp:lineTo x="-4800" y="20903"/>
-                    <wp:lineTo x="6400" y="24885"/>
-                    <wp:lineTo x="16000" y="24885"/>
-                    <wp:lineTo x="27200" y="15926"/>
-                    <wp:lineTo x="20800" y="-995"/>
-                    <wp:lineTo x="1600" y="-995"/>
-                  </wp:wrapPolygon>
-                </wp:wrapThrough>
-                <wp:docPr id="49" name="Down Arrow 49"/>
-                <wp:cNvGraphicFramePr/>
-                <a:graphic xmlns:a="http://schemas.openxmlformats.org/drawingml/2006/main">
-                  <a:graphicData uri="http://schemas.microsoft.com/office/word/2010/wordprocessingShape">
-                    <wps:wsp>
-                      <wps:cNvSpPr/>
-                      <wps:spPr>
-                        <a:xfrm>
-                          <a:off x="0" y="0"/>
-                          <a:ext cx="342900" cy="551180"/>
-                        </a:xfrm>
-                        <a:prstGeom prst="downArrow">
-                          <a:avLst/>
-                        </a:prstGeom>
-                        <a:ln/>
-                      </wps:spPr>
-                      <wps:style>
-                        <a:lnRef idx="1">
-                          <a:schemeClr val="accent1"/>
-                        </a:lnRef>
-                        <a:fillRef idx="3">
-                          <a:schemeClr val="accent1"/>
-                        </a:fillRef>
-                        <a:effectRef idx="2">
-                          <a:schemeClr val="accent1"/>
-                        </a:effectRef>
-                        <a:fontRef idx="minor">
-                          <a:schemeClr val="lt1"/>
-                        </a:fontRef>
-                      </wps:style>
-                      <wps:bodyPr/>
-                    </wps:wsp>
-                  </a:graphicData>
-                </a:graphic>
-              </wp:anchor>
-            </w:drawing>
-          </mc:Choice>
-          <mc:Fallback>
-            <w:pict>
-              <v:shape id="Down Arrow 49" o:spid="_x0000_s1026" type="#_x0000_t67" style="position:absolute;margin-left:236.05pt;margin-top:150.4pt;width:27pt;height:43.4pt;z-index:251717632;visibility:visible;mso-wrap-style:square;mso-wrap-distance-left:9pt;mso-wrap-distance-top:0;mso-wrap-distance-right:9pt;mso-wrap-distance-bottom:0;mso-position-horizontal:absolute;mso-position-horizontal-relative:text;mso-position-vertical:absolute;mso-position-vertical-relative:text;v-text-anchor:top" o:gfxdata="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" adj="14881" fillcolor="#4f81bd [3204]" strokecolor="#4579b8 [3044]">
-                <v:fill color2="#a7bfde [1620]" rotate="t" type="gradient">
-                  <o:fill v:ext="view" type="gradientUnscaled"/>
-                </v:fill>
-                <v:shadow on="t" opacity="22937f" mv:blur="40000f" origin=",.5" offset="0,23000emu"/>
-                <w10:wrap type="through"/>
-              </v:shape>
-            </w:pict>
-          </mc:Fallback>
-        </mc:AlternateContent>
-      </w:r>
-      <w:r>
-        <w:rPr>
-          <w:noProof/>
-        </w:rPr>
-        <mc:AlternateContent>
-          <mc:Choice Requires="wps">
-            <w:drawing>
-              <wp:anchor distT="0" distB="0" distL="114300" distR="114300" simplePos="0" relativeHeight="251718656" behindDoc="0" locked="0" layoutInCell="1" allowOverlap="1" wp14:anchorId="79130380" wp14:editId="559024F7">
-                <wp:simplePos x="0" y="0"/>
-                <wp:positionH relativeFrom="column">
-                  <wp:posOffset>4035425</wp:posOffset>
-                </wp:positionH>
-                <wp:positionV relativeFrom="paragraph">
-                  <wp:posOffset>1247775</wp:posOffset>
-                </wp:positionV>
-                <wp:extent cx="342900" cy="551180"/>
-                <wp:effectExtent l="48260" t="78740" r="60960" b="111760"/>
-                <wp:wrapThrough wrapText="bothSides">
-                  <wp:wrapPolygon edited="0">
-                    <wp:start x="-688" y="19010"/>
-                    <wp:lineTo x="7298" y="25544"/>
-                    <wp:lineTo x="29355" y="19658"/>
-                    <wp:lineTo x="22414" y="2015"/>
-                    <wp:lineTo x="19261" y="-2559"/>
-                    <wp:lineTo x="13588" y="-3212"/>
-                    <wp:lineTo x="-1531" y="12737"/>
-                    <wp:lineTo x="-3842" y="14436"/>
-                    <wp:lineTo x="-688" y="19010"/>
-                  </wp:wrapPolygon>
-                </wp:wrapThrough>
-                <wp:docPr id="50" name="Down Arrow 50"/>
-                <wp:cNvGraphicFramePr/>
-                <a:graphic xmlns:a="http://schemas.openxmlformats.org/drawingml/2006/main">
-                  <a:graphicData uri="http://schemas.microsoft.com/office/word/2010/wordprocessingShape">
-                    <wps:wsp>
-                      <wps:cNvSpPr/>
-                      <wps:spPr>
-                        <a:xfrm rot="6792868">
-                          <a:off x="0" y="0"/>
-                          <a:ext cx="342900" cy="551180"/>
-                        </a:xfrm>
-                        <a:prstGeom prst="downArrow">
-                          <a:avLst/>
-                        </a:prstGeom>
-                        <a:ln/>
-                      </wps:spPr>
-                      <wps:style>
-                        <a:lnRef idx="1">
-                          <a:schemeClr val="accent1"/>
-                        </a:lnRef>
-                        <a:fillRef idx="3">
-                          <a:schemeClr val="accent1"/>
-                        </a:fillRef>
-                        <a:effectRef idx="2">
-                          <a:schemeClr val="accent1"/>
-                        </a:effectRef>
-                        <a:fontRef idx="minor">
-                          <a:schemeClr val="lt1"/>
-                        </a:fontRef>
-                      </wps:style>
-                      <wps:bodyPr/>
-                    </wps:wsp>
-                  </a:graphicData>
-                </a:graphic>
-              </wp:anchor>
-            </w:drawing>
-          </mc:Choice>
-          <mc:Fallback>
-            <w:pict>
-              <v:shape id="Down Arrow 50" o:spid="_x0000_s1026" type="#_x0000_t67" style="position:absolute;margin-left:317.75pt;margin-top:98.25pt;width:27pt;height:43.4pt;rotation:7419623fd;z-index:251718656;visibility:visible;mso-wrap-style:square;mso-wrap-distance-left:9pt;mso-wrap-distance-top:0;mso-wrap-distance-right:9pt;mso-wrap-distance-bottom:0;mso-position-horizontal:absolute;mso-position-horizontal-relative:text;mso-position-vertical:absolute;mso-position-vertical-relative:text;v-text-anchor:top" o:gfxdata="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" adj="14881" fillcolor="#4f81bd [3204]" strokecolor="#4579b8 [3044]">
-                <v:fill color2="#a7bfde [1620]" rotate="t" type="gradient">
-                  <o:fill v:ext="view" type="gradientUnscaled"/>
-                </v:fill>
-                <v:shadow on="t" opacity="22937f" mv:blur="40000f" origin=",.5" offset="0,23000emu"/>
-                <w10:wrap type="through"/>
-              </v:shape>
-            </w:pict>
-          </mc:Fallback>
-        </mc:AlternateContent>
-      </w:r>
-      <w:r>
-        <w:rPr>
-          <w:noProof/>
-        </w:rPr>
-        <mc:AlternateContent>
-          <mc:Choice Requires="wpg">
-            <w:drawing>
-              <wp:anchor distT="0" distB="0" distL="114300" distR="114300" simplePos="0" relativeHeight="251711488" behindDoc="0" locked="0" layoutInCell="1" allowOverlap="1" wp14:anchorId="1DC2727E" wp14:editId="779EDA53">
-                <wp:simplePos x="0" y="0"/>
-                <wp:positionH relativeFrom="column">
-                  <wp:posOffset>2628900</wp:posOffset>
-                </wp:positionH>
-                <wp:positionV relativeFrom="paragraph">
-                  <wp:posOffset>1028700</wp:posOffset>
-                </wp:positionV>
-                <wp:extent cx="1028700" cy="800100"/>
-                <wp:effectExtent l="50800" t="25400" r="88900" b="114300"/>
-                <wp:wrapThrough wrapText="bothSides">
-                  <wp:wrapPolygon edited="0">
-                    <wp:start x="8000" y="-686"/>
-                    <wp:lineTo x="-1067" y="-686"/>
-                    <wp:lineTo x="-1067" y="21943"/>
-                    <wp:lineTo x="4267" y="24000"/>
-                    <wp:lineTo x="17600" y="24000"/>
-                    <wp:lineTo x="18133" y="23314"/>
-                    <wp:lineTo x="22933" y="21257"/>
-                    <wp:lineTo x="22933" y="3429"/>
-                    <wp:lineTo x="19733" y="-686"/>
-                    <wp:lineTo x="13867" y="-686"/>
-                    <wp:lineTo x="8000" y="-686"/>
-                  </wp:wrapPolygon>
-                </wp:wrapThrough>
-                <wp:docPr id="33" name="Group 33"/>
-                <wp:cNvGraphicFramePr/>
-                <a:graphic xmlns:a="http://schemas.openxmlformats.org/drawingml/2006/main">
-                  <a:graphicData uri="http://schemas.microsoft.com/office/word/2010/wordprocessingGroup">
-                    <wpg:wgp>
-                      <wpg:cNvGrpSpPr/>
-                      <wpg:grpSpPr>
-                        <a:xfrm>
-                          <a:off x="0" y="0"/>
-                          <a:ext cx="1028700" cy="800100"/>
-                          <a:chOff x="0" y="0"/>
-                          <a:chExt cx="1028700" cy="800100"/>
-                        </a:xfrm>
-                      </wpg:grpSpPr>
-                      <wps:wsp>
-                        <wps:cNvPr id="30" name="Can 30"/>
-                        <wps:cNvSpPr/>
-                        <wps:spPr>
-                          <a:xfrm>
-                            <a:off x="0" y="0"/>
-                            <a:ext cx="1028700" cy="800100"/>
-                          </a:xfrm>
-                          <a:prstGeom prst="can">
-                            <a:avLst/>
-                          </a:prstGeom>
-                          <a:ln/>
-                        </wps:spPr>
-                        <wps:style>
-                          <a:lnRef idx="1">
-                            <a:schemeClr val="accent6"/>
-                          </a:lnRef>
-                          <a:fillRef idx="2">
-                            <a:schemeClr val="accent6"/>
-                          </a:fillRef>
-                          <a:effectRef idx="1">
-                            <a:schemeClr val="accent6"/>
-                          </a:effectRef>
-                          <a:fontRef idx="minor">
-                            <a:schemeClr val="dk1"/>
-                          </a:fontRef>
-                        </wps:style>
-                        <wps:bodyPr/>
-                      </wps:wsp>
-                      <wps:wsp>
-                        <wps:cNvPr id="31" name="Text Box 31"/>
-                        <wps:cNvSpPr txBox="1"/>
-                        <wps:spPr>
-                          <a:xfrm>
-                            <a:off x="139700" y="271780"/>
-                            <a:ext cx="838200" cy="457200"/>
-                          </a:xfrm>
-                          <a:prstGeom prst="rect">
-                            <a:avLst/>
-                          </a:prstGeom>
-                          <a:noFill/>
-                          <a:ln>
-                            <a:noFill/>
-                          </a:ln>
-                          <a:effectLst/>
-                          <a:extLst>
-                            <a:ext uri="{C572A759-6A51-4108-AA02-DFA0A04FC94B}">
-                              <ma14:wrappingTextBoxFlag xmlns:ma14="http://schemas.microsoft.com/office/mac/drawingml/2011/main"/>
-                            </a:ext>
-                          </a:extLst>
-                        </wps:spPr>
-                        <wps:style>
-                          <a:lnRef idx="0">
-                            <a:schemeClr val="accent1"/>
-                          </a:lnRef>
-                          <a:fillRef idx="0">
-                            <a:schemeClr val="accent1"/>
-                          </a:fillRef>
-                          <a:effectRef idx="0">
-                            <a:schemeClr val="accent1"/>
-                          </a:effectRef>
-                          <a:fontRef idx="minor">
-                            <a:schemeClr val="dk1"/>
-                          </a:fontRef>
-                        </wps:style>
-                        <wps:txbx>
-                          <w:txbxContent>
-                            <w:p>
-                              <w:r>
-                                <w:t>Extracted Features</w:t>
-                              </w:r>
-                            </w:p>
-                          </w:txbxContent>
-                        </wps:txbx>
-                        <wps:bodyPr rot="0" spcFirstLastPara="0" vertOverflow="overflow" horzOverflow="overflow" vert="horz" wrap="square" lIns="91440" tIns="45720" rIns="91440" bIns="45720" numCol="1" spcCol="0" rtlCol="0" fromWordArt="0" anchor="t" anchorCtr="0" forceAA="0" compatLnSpc="1">
-                          <a:prstTxWarp prst="textNoShape">
-                            <a:avLst/>
-                          </a:prstTxWarp>
-                          <a:noAutofit/>
-                        </wps:bodyPr>
-                      </wps:wsp>
-                    </wpg:wgp>
-                  </a:graphicData>
-                </a:graphic>
-              </wp:anchor>
-            </w:drawing>
-          </mc:Choice>
-          <mc:Fallback>
-            <w:pict>
-              <v:group id="Group 33" o:spid="_x0000_s1032" style="position:absolute;margin-left:207pt;margin-top:81pt;width:81pt;height:63pt;z-index:251711488" coordsize="1028700,800100" o:gfxdata="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">
-                <v:shapetype id="_x0000_t22" coordsize="21600,21600" o:spt="22" adj="5400" path="m10800,0qx0@1l0@2qy10800,21600,21600@2l21600@1qy10800,0xem0@1qy10800@0,21600@1nfe">
-                  <v:formulas>
-                    <v:f eqn="val #0"/>
-                    <v:f eqn="prod #0 1 2"/>
-                    <v:f eqn="sum height 0 @1"/>
-                  </v:formulas>
-                  <v:path o:extrusionok="f" gradientshapeok="t" o:connecttype="custom" o:connectlocs="10800,@0;10800,0;0,10800;10800,21600;21600,10800" o:connectangles="270,270,180,90,0" textboxrect="0,@0,21600,@2"/>
-                  <v:handles>
-                    <v:h position="center,#0" yrange="0,10800"/>
-                  </v:handles>
-                  <o:complex v:ext="view"/>
-                </v:shapetype>
-                <v:shape id="Can 30" o:spid="_x0000_s1033" type="#_x0000_t22" style="position:absolute;width:1028700;height:800100;visibility:visible;mso-wrap-style:square;v-text-anchor:top" o:gfxdata="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" fillcolor="#fbcaa2 [1625]" strokecolor="#f68c36 [3049]">
-                  <v:fill color2="#fdefe3 [505]" rotate="t" colors="0 #ffbe86;22938f #ffd0aa;1 #ffebdb" type="gradient"/>
-                  <v:shadow on="t" opacity="24903f" mv:blur="40000f" origin=",.5" offset="0,20000emu"/>
-                </v:shape>
-                <v:shape id="Text Box 31" o:spid="_x0000_s1034" type="#_x0000_t202" style="position:absolute;left:139700;top:271780;width:838200;height:457200;visibility:visible;mso-wrap-style:square;v-text-anchor:top" o:gfxdata="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" filled="f" stroked="f">
-                  <v:textbox>
-                    <w:txbxContent>
-                      <w:p>
-                        <w:r>
-                          <w:t>Extracted Features</w:t>
-                        </w:r>
-                      </w:p>
-                    </w:txbxContent>
-                  </v:textbox>
-                </v:shape>
-                <w10:wrap type="through"/>
-              </v:group>
-            </w:pict>
-          </mc:Fallback>
-        </mc:AlternateContent>
-      </w:r>
-      <w:r>
-        <w:rPr>
-          <w:noProof/>
-        </w:rPr>
-        <mc:AlternateContent>
-          <mc:Choice Requires="wpg">
-            <w:drawing>
-              <wp:anchor distT="0" distB="0" distL="114300" distR="114300" simplePos="0" relativeHeight="251710464" behindDoc="0" locked="0" layoutInCell="1" allowOverlap="1" wp14:anchorId="7ACBF6D6" wp14:editId="242A9026">
-                <wp:simplePos x="0" y="0"/>
-                <wp:positionH relativeFrom="column">
-                  <wp:posOffset>4800600</wp:posOffset>
-                </wp:positionH>
-                <wp:positionV relativeFrom="paragraph">
-                  <wp:posOffset>-228600</wp:posOffset>
-                </wp:positionV>
-                <wp:extent cx="1028700" cy="800100"/>
-                <wp:effectExtent l="50800" t="25400" r="88900" b="114300"/>
-                <wp:wrapThrough wrapText="bothSides">
-                  <wp:wrapPolygon edited="0">
-                    <wp:start x="8000" y="-686"/>
-                    <wp:lineTo x="-1067" y="-686"/>
-                    <wp:lineTo x="-1067" y="21943"/>
-                    <wp:lineTo x="4267" y="24000"/>
-                    <wp:lineTo x="17600" y="24000"/>
-                    <wp:lineTo x="18133" y="23314"/>
-                    <wp:lineTo x="22933" y="21257"/>
-                    <wp:lineTo x="22933" y="3429"/>
-                    <wp:lineTo x="19733" y="-686"/>
-                    <wp:lineTo x="13867" y="-686"/>
-                    <wp:lineTo x="8000" y="-686"/>
-                  </wp:wrapPolygon>
-                </wp:wrapThrough>
-                <wp:docPr id="32" name="Group 32"/>
-                <wp:cNvGraphicFramePr/>
-                <a:graphic xmlns:a="http://schemas.openxmlformats.org/drawingml/2006/main">
-                  <a:graphicData uri="http://schemas.microsoft.com/office/word/2010/wordprocessingGroup">
-                    <wpg:wgp>
-                      <wpg:cNvGrpSpPr/>
-                      <wpg:grpSpPr>
-                        <a:xfrm>
-                          <a:off x="0" y="0"/>
-                          <a:ext cx="1028700" cy="800100"/>
-                          <a:chOff x="0" y="0"/>
-                          <a:chExt cx="1028700" cy="800100"/>
-                        </a:xfrm>
-                      </wpg:grpSpPr>
-                      <wps:wsp>
-                        <wps:cNvPr id="24" name="Can 24"/>
-                        <wps:cNvSpPr/>
-                        <wps:spPr>
-                          <a:xfrm>
-                            <a:off x="0" y="0"/>
-                            <a:ext cx="1028700" cy="800100"/>
-                          </a:xfrm>
-                          <a:prstGeom prst="can">
-                            <a:avLst/>
-                          </a:prstGeom>
-                          <a:ln/>
-                        </wps:spPr>
-                        <wps:style>
-                          <a:lnRef idx="1">
-                            <a:schemeClr val="accent6"/>
-                          </a:lnRef>
-                          <a:fillRef idx="2">
-                            <a:schemeClr val="accent6"/>
-                          </a:fillRef>
-                          <a:effectRef idx="1">
-                            <a:schemeClr val="accent6"/>
-                          </a:effectRef>
-                          <a:fontRef idx="minor">
-                            <a:schemeClr val="dk1"/>
-                          </a:fontRef>
-                        </wps:style>
-                        <wps:bodyPr/>
-                      </wps:wsp>
-                      <wps:wsp>
-                        <wps:cNvPr id="29" name="Text Box 29"/>
-                        <wps:cNvSpPr txBox="1"/>
-                        <wps:spPr>
-                          <a:xfrm>
-                            <a:off x="190500" y="335280"/>
-                            <a:ext cx="838200" cy="236220"/>
                           </a:xfrm>
                           <a:prstGeom prst="rect">
                             <a:avLst/>
@@ -876,12 +417,12 @@
           </mc:Choice>
           <mc:Fallback>
             <w:pict>
-              <v:group id="Group 32" o:spid="_x0000_s1035" style="position:absolute;margin-left:378pt;margin-top:-17.95pt;width:81pt;height:63pt;z-index:251710464" coordsize="1028700,800100" o:gfxdata="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">
-                <v:shape id="Can 24" o:spid="_x0000_s1036" type="#_x0000_t22" style="position:absolute;width:1028700;height:800100;visibility:visible;mso-wrap-style:square;v-text-anchor:top" o:gfxdata="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" fillcolor="#fbcaa2 [1625]" strokecolor="#f68c36 [3049]">
+              <v:group id="Group 26" o:spid="_x0000_s1029" style="position:absolute;margin-left:189pt;margin-top:-8.95pt;width:108pt;height:45pt;z-index:251727872" coordsize="1371600,571500" o:gfxdata="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">
+                <v:roundrect id="Rounded Rectangle 27" o:spid="_x0000_s1030" style="position:absolute;width:1371600;height:571500;visibility:visible;mso-wrap-style:square;v-text-anchor:top" arcsize="10923f" o:gfxdata="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" fillcolor="#fbcaa2 [1625]" strokecolor="#f68c36 [3049]">
                   <v:fill color2="#fdefe3 [505]" rotate="t" colors="0 #ffbe86;22938f #ffd0aa;1 #ffebdb" type="gradient"/>
                   <v:shadow on="t" opacity="24903f" mv:blur="40000f" origin=",.5" offset="0,20000emu"/>
-                </v:shape>
-                <v:shape id="Text Box 29" o:spid="_x0000_s1037" type="#_x0000_t202" style="position:absolute;left:190500;top:335280;width:838200;height:236220;visibility:visible;mso-wrap-style:square;v-text-anchor:top" o:gfxdata="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" filled="f" stroked="f">
+                </v:roundrect>
+                <v:shape id="Text Box 28" o:spid="_x0000_s1031" type="#_x0000_t202" style="position:absolute;left:317476;top:152400;width:1031240;height:381000;visibility:visible;mso-wrap-style:square;v-text-anchor:top" o:gfxdata="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" filled="f" stroked="f">
                   <v:textbox>
                     <w:txbxContent>
                       <w:p>
@@ -905,476 +446,7 @@
         <mc:AlternateContent>
           <mc:Choice Requires="wpg">
             <w:drawing>
-              <wp:anchor distT="0" distB="0" distL="114300" distR="114300" simplePos="0" relativeHeight="251712512" behindDoc="0" locked="0" layoutInCell="1" allowOverlap="1" wp14:anchorId="7DFF59FA" wp14:editId="2A510A85">
-                <wp:simplePos x="0" y="0"/>
-                <wp:positionH relativeFrom="column">
-                  <wp:posOffset>2400300</wp:posOffset>
-                </wp:positionH>
-                <wp:positionV relativeFrom="paragraph">
-                  <wp:posOffset>-114300</wp:posOffset>
-                </wp:positionV>
-                <wp:extent cx="1485900" cy="685800"/>
-                <wp:effectExtent l="50800" t="25400" r="88900" b="101600"/>
-                <wp:wrapThrough wrapText="bothSides">
-                  <wp:wrapPolygon edited="0">
-                    <wp:start x="738" y="-800"/>
-                    <wp:lineTo x="-738" y="-800"/>
-                    <wp:lineTo x="-738" y="21600"/>
-                    <wp:lineTo x="0" y="24000"/>
-                    <wp:lineTo x="21785" y="24000"/>
-                    <wp:lineTo x="22523" y="12800"/>
-                    <wp:lineTo x="22523" y="8800"/>
-                    <wp:lineTo x="21785" y="1600"/>
-                    <wp:lineTo x="21046" y="-800"/>
-                    <wp:lineTo x="738" y="-800"/>
-                  </wp:wrapPolygon>
-                </wp:wrapThrough>
-                <wp:docPr id="37" name="Group 37"/>
-                <wp:cNvGraphicFramePr/>
-                <a:graphic xmlns:a="http://schemas.openxmlformats.org/drawingml/2006/main">
-                  <a:graphicData uri="http://schemas.microsoft.com/office/word/2010/wordprocessingGroup">
-                    <wpg:wgp>
-                      <wpg:cNvGrpSpPr/>
-                      <wpg:grpSpPr>
-                        <a:xfrm>
-                          <a:off x="0" y="0"/>
-                          <a:ext cx="1485900" cy="685800"/>
-                          <a:chOff x="0" y="0"/>
-                          <a:chExt cx="1485900" cy="685800"/>
-                        </a:xfrm>
-                      </wpg:grpSpPr>
-                      <wps:wsp>
-                        <wps:cNvPr id="34" name="Rounded Rectangle 34"/>
-                        <wps:cNvSpPr/>
-                        <wps:spPr>
-                          <a:xfrm>
-                            <a:off x="0" y="0"/>
-                            <a:ext cx="1485900" cy="685800"/>
-                          </a:xfrm>
-                          <a:prstGeom prst="roundRect">
-                            <a:avLst/>
-                          </a:prstGeom>
-                          <a:ln/>
-                        </wps:spPr>
-                        <wps:style>
-                          <a:lnRef idx="1">
-                            <a:schemeClr val="accent6"/>
-                          </a:lnRef>
-                          <a:fillRef idx="2">
-                            <a:schemeClr val="accent6"/>
-                          </a:fillRef>
-                          <a:effectRef idx="1">
-                            <a:schemeClr val="accent6"/>
-                          </a:effectRef>
-                          <a:fontRef idx="minor">
-                            <a:schemeClr val="dk1"/>
-                          </a:fontRef>
-                        </wps:style>
-                        <wps:bodyPr/>
-                      </wps:wsp>
-                      <wps:wsp>
-                        <wps:cNvPr id="36" name="Text Box 36"/>
-                        <wps:cNvSpPr txBox="1"/>
-                        <wps:spPr>
-                          <a:xfrm>
-                            <a:off x="368300" y="114300"/>
-                            <a:ext cx="838200" cy="457200"/>
-                          </a:xfrm>
-                          <a:prstGeom prst="rect">
-                            <a:avLst/>
-                          </a:prstGeom>
-                          <a:noFill/>
-                          <a:ln>
-                            <a:noFill/>
-                          </a:ln>
-                          <a:effectLst/>
-                          <a:extLst>
-                            <a:ext uri="{C572A759-6A51-4108-AA02-DFA0A04FC94B}">
-                              <ma14:wrappingTextBoxFlag xmlns:ma14="http://schemas.microsoft.com/office/mac/drawingml/2011/main"/>
-                            </a:ext>
-                          </a:extLst>
-                        </wps:spPr>
-                        <wps:style>
-                          <a:lnRef idx="0">
-                            <a:schemeClr val="accent1"/>
-                          </a:lnRef>
-                          <a:fillRef idx="0">
-                            <a:schemeClr val="accent1"/>
-                          </a:fillRef>
-                          <a:effectRef idx="0">
-                            <a:schemeClr val="accent1"/>
-                          </a:effectRef>
-                          <a:fontRef idx="minor">
-                            <a:schemeClr val="dk1"/>
-                          </a:fontRef>
-                        </wps:style>
-                        <wps:txbx>
-                          <w:txbxContent>
-                            <w:p>
-                              <w:r>
-                                <w:t>Tweet Retrieval</w:t>
-                              </w:r>
-                            </w:p>
-                          </w:txbxContent>
-                        </wps:txbx>
-                        <wps:bodyPr rot="0" spcFirstLastPara="0" vertOverflow="overflow" horzOverflow="overflow" vert="horz" wrap="square" lIns="91440" tIns="45720" rIns="91440" bIns="45720" numCol="1" spcCol="0" rtlCol="0" fromWordArt="0" anchor="t" anchorCtr="0" forceAA="0" compatLnSpc="1">
-                          <a:prstTxWarp prst="textNoShape">
-                            <a:avLst/>
-                          </a:prstTxWarp>
-                          <a:noAutofit/>
-                        </wps:bodyPr>
-                      </wps:wsp>
-                    </wpg:wgp>
-                  </a:graphicData>
-                </a:graphic>
-              </wp:anchor>
-            </w:drawing>
-          </mc:Choice>
-          <mc:Fallback>
-            <w:pict>
-              <v:group id="Group 37" o:spid="_x0000_s1038" style="position:absolute;margin-left:189pt;margin-top:-8.95pt;width:117pt;height:54pt;z-index:251712512" coordsize="1485900,685800" o:gfxdata="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">
-                <v:roundrect id="Rounded Rectangle 34" o:spid="_x0000_s1039" style="position:absolute;width:1485900;height:685800;visibility:visible;mso-wrap-style:square;v-text-anchor:top" arcsize="10923f" o:gfxdata="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" fillcolor="#fbcaa2 [1625]" strokecolor="#f68c36 [3049]">
-                  <v:fill color2="#fdefe3 [505]" rotate="t" colors="0 #ffbe86;22938f #ffd0aa;1 #ffebdb" type="gradient"/>
-                  <v:shadow on="t" opacity="24903f" mv:blur="40000f" origin=",.5" offset="0,20000emu"/>
-                </v:roundrect>
-                <v:shape id="Text Box 36" o:spid="_x0000_s1040" type="#_x0000_t202" style="position:absolute;left:368300;top:114300;width:838200;height:457200;visibility:visible;mso-wrap-style:square;v-text-anchor:top" o:gfxdata="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" filled="f" stroked="f">
-                  <v:textbox>
-                    <w:txbxContent>
-                      <w:p>
-                        <w:r>
-                          <w:t>Tweet Retrieval</w:t>
-                        </w:r>
-                      </w:p>
-                    </w:txbxContent>
-                  </v:textbox>
-                </v:shape>
-                <w10:wrap type="through"/>
-              </v:group>
-            </w:pict>
-          </mc:Fallback>
-        </mc:AlternateContent>
-      </w:r>
-      <w:r>
-        <w:rPr>
-          <w:noProof/>
-        </w:rPr>
-        <mc:AlternateContent>
-          <mc:Choice Requires="wpg">
-            <w:drawing>
-              <wp:anchor distT="0" distB="0" distL="114300" distR="114300" simplePos="0" relativeHeight="251715584" behindDoc="0" locked="0" layoutInCell="1" allowOverlap="1" wp14:anchorId="1FA9B28C" wp14:editId="08430A7E">
-                <wp:simplePos x="0" y="0"/>
-                <wp:positionH relativeFrom="column">
-                  <wp:posOffset>4622800</wp:posOffset>
-                </wp:positionH>
-                <wp:positionV relativeFrom="paragraph">
-                  <wp:posOffset>1295400</wp:posOffset>
-                </wp:positionV>
-                <wp:extent cx="1485900" cy="685800"/>
-                <wp:effectExtent l="50800" t="25400" r="88900" b="101600"/>
-                <wp:wrapThrough wrapText="bothSides">
-                  <wp:wrapPolygon edited="0">
-                    <wp:start x="738" y="-800"/>
-                    <wp:lineTo x="-738" y="-800"/>
-                    <wp:lineTo x="-738" y="21600"/>
-                    <wp:lineTo x="0" y="24000"/>
-                    <wp:lineTo x="21785" y="24000"/>
-                    <wp:lineTo x="22523" y="12800"/>
-                    <wp:lineTo x="22523" y="8800"/>
-                    <wp:lineTo x="21785" y="1600"/>
-                    <wp:lineTo x="21046" y="-800"/>
-                    <wp:lineTo x="738" y="-800"/>
-                  </wp:wrapPolygon>
-                </wp:wrapThrough>
-                <wp:docPr id="41" name="Group 41"/>
-                <wp:cNvGraphicFramePr/>
-                <a:graphic xmlns:a="http://schemas.openxmlformats.org/drawingml/2006/main">
-                  <a:graphicData uri="http://schemas.microsoft.com/office/word/2010/wordprocessingGroup">
-                    <wpg:wgp>
-                      <wpg:cNvGrpSpPr/>
-                      <wpg:grpSpPr>
-                        <a:xfrm>
-                          <a:off x="0" y="0"/>
-                          <a:ext cx="1485900" cy="685800"/>
-                          <a:chOff x="0" y="0"/>
-                          <a:chExt cx="1485900" cy="685800"/>
-                        </a:xfrm>
-                      </wpg:grpSpPr>
-                      <wps:wsp>
-                        <wps:cNvPr id="42" name="Rounded Rectangle 42"/>
-                        <wps:cNvSpPr/>
-                        <wps:spPr>
-                          <a:xfrm>
-                            <a:off x="0" y="0"/>
-                            <a:ext cx="1485900" cy="685800"/>
-                          </a:xfrm>
-                          <a:prstGeom prst="roundRect">
-                            <a:avLst/>
-                          </a:prstGeom>
-                          <a:ln/>
-                        </wps:spPr>
-                        <wps:style>
-                          <a:lnRef idx="1">
-                            <a:schemeClr val="accent6"/>
-                          </a:lnRef>
-                          <a:fillRef idx="2">
-                            <a:schemeClr val="accent6"/>
-                          </a:fillRef>
-                          <a:effectRef idx="1">
-                            <a:schemeClr val="accent6"/>
-                          </a:effectRef>
-                          <a:fontRef idx="minor">
-                            <a:schemeClr val="dk1"/>
-                          </a:fontRef>
-                        </wps:style>
-                        <wps:bodyPr/>
-                      </wps:wsp>
-                      <wps:wsp>
-                        <wps:cNvPr id="43" name="Text Box 43"/>
-                        <wps:cNvSpPr txBox="1"/>
-                        <wps:spPr>
-                          <a:xfrm>
-                            <a:off x="368300" y="114300"/>
-                            <a:ext cx="889000" cy="457200"/>
-                          </a:xfrm>
-                          <a:prstGeom prst="rect">
-                            <a:avLst/>
-                          </a:prstGeom>
-                          <a:noFill/>
-                          <a:ln>
-                            <a:noFill/>
-                          </a:ln>
-                          <a:effectLst/>
-                          <a:extLst>
-                            <a:ext uri="{C572A759-6A51-4108-AA02-DFA0A04FC94B}">
-                              <ma14:wrappingTextBoxFlag xmlns:ma14="http://schemas.microsoft.com/office/mac/drawingml/2011/main"/>
-                            </a:ext>
-                          </a:extLst>
-                        </wps:spPr>
-                        <wps:style>
-                          <a:lnRef idx="0">
-                            <a:schemeClr val="accent1"/>
-                          </a:lnRef>
-                          <a:fillRef idx="0">
-                            <a:schemeClr val="accent1"/>
-                          </a:fillRef>
-                          <a:effectRef idx="0">
-                            <a:schemeClr val="accent1"/>
-                          </a:effectRef>
-                          <a:fontRef idx="minor">
-                            <a:schemeClr val="dk1"/>
-                          </a:fontRef>
-                        </wps:style>
-                        <wps:txbx>
-                          <w:txbxContent>
-                            <w:p>
-                              <w:r>
-                                <w:t>Feature Extraction</w:t>
-                              </w:r>
-                            </w:p>
-                          </w:txbxContent>
-                        </wps:txbx>
-                        <wps:bodyPr rot="0" spcFirstLastPara="0" vertOverflow="overflow" horzOverflow="overflow" vert="horz" wrap="square" lIns="91440" tIns="45720" rIns="91440" bIns="45720" numCol="1" spcCol="0" rtlCol="0" fromWordArt="0" anchor="t" anchorCtr="0" forceAA="0" compatLnSpc="1">
-                          <a:prstTxWarp prst="textNoShape">
-                            <a:avLst/>
-                          </a:prstTxWarp>
-                          <a:noAutofit/>
-                        </wps:bodyPr>
-                      </wps:wsp>
-                    </wpg:wgp>
-                  </a:graphicData>
-                </a:graphic>
-              </wp:anchor>
-            </w:drawing>
-          </mc:Choice>
-          <mc:Fallback>
-            <w:pict>
-              <v:group id="Group 41" o:spid="_x0000_s1041" style="position:absolute;margin-left:364pt;margin-top:102pt;width:117pt;height:54pt;z-index:251715584" coordsize="1485900,685800" o:gfxdata="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">
-                <v:roundrect id="Rounded Rectangle 42" o:spid="_x0000_s1042" style="position:absolute;width:1485900;height:685800;visibility:visible;mso-wrap-style:square;v-text-anchor:top" arcsize="10923f" o:gfxdata="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" fillcolor="#fbcaa2 [1625]" strokecolor="#f68c36 [3049]">
-                  <v:fill color2="#fdefe3 [505]" rotate="t" colors="0 #ffbe86;22938f #ffd0aa;1 #ffebdb" type="gradient"/>
-                  <v:shadow on="t" opacity="24903f" mv:blur="40000f" origin=",.5" offset="0,20000emu"/>
-                </v:roundrect>
-                <v:shape id="Text Box 43" o:spid="_x0000_s1043" type="#_x0000_t202" style="position:absolute;left:368300;top:114300;width:889000;height:457200;visibility:visible;mso-wrap-style:square;v-text-anchor:top" o:gfxdata="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" filled="f" stroked="f">
-                  <v:textbox>
-                    <w:txbxContent>
-                      <w:p>
-                        <w:r>
-                          <w:t>Feature Extraction</w:t>
-                        </w:r>
-                      </w:p>
-                    </w:txbxContent>
-                  </v:textbox>
-                </v:shape>
-                <w10:wrap type="through"/>
-              </v:group>
-            </w:pict>
-          </mc:Fallback>
-        </mc:AlternateContent>
-      </w:r>
-      <w:r>
-        <w:rPr>
-          <w:noProof/>
-        </w:rPr>
-        <mc:AlternateContent>
-          <mc:Choice Requires="wps">
-            <w:drawing>
-              <wp:anchor distT="0" distB="0" distL="114300" distR="114300" simplePos="0" relativeHeight="251716608" behindDoc="0" locked="0" layoutInCell="1" allowOverlap="1" wp14:anchorId="38F6ED59" wp14:editId="7467BA70">
-                <wp:simplePos x="0" y="0"/>
-                <wp:positionH relativeFrom="column">
-                  <wp:posOffset>4229100</wp:posOffset>
-                </wp:positionH>
-                <wp:positionV relativeFrom="paragraph">
-                  <wp:posOffset>0</wp:posOffset>
-                </wp:positionV>
-                <wp:extent cx="342900" cy="551180"/>
-                <wp:effectExtent l="48260" t="53340" r="0" b="137160"/>
-                <wp:wrapThrough wrapText="bothSides">
-                  <wp:wrapPolygon edited="0">
-                    <wp:start x="24960" y="12044"/>
-                    <wp:lineTo x="15360" y="-1891"/>
-                    <wp:lineTo x="-3840" y="-1891"/>
-                    <wp:lineTo x="-7040" y="12044"/>
-                    <wp:lineTo x="-7040" y="18017"/>
-                    <wp:lineTo x="24960" y="18017"/>
-                    <wp:lineTo x="24960" y="12044"/>
-                  </wp:wrapPolygon>
-                </wp:wrapThrough>
-                <wp:docPr id="48" name="Down Arrow 48"/>
-                <wp:cNvGraphicFramePr/>
-                <a:graphic xmlns:a="http://schemas.openxmlformats.org/drawingml/2006/main">
-                  <a:graphicData uri="http://schemas.microsoft.com/office/word/2010/wordprocessingShape">
-                    <wps:wsp>
-                      <wps:cNvSpPr/>
-                      <wps:spPr>
-                        <a:xfrm rot="16200000">
-                          <a:off x="0" y="0"/>
-                          <a:ext cx="342900" cy="551180"/>
-                        </a:xfrm>
-                        <a:prstGeom prst="downArrow">
-                          <a:avLst/>
-                        </a:prstGeom>
-                        <a:ln/>
-                      </wps:spPr>
-                      <wps:style>
-                        <a:lnRef idx="1">
-                          <a:schemeClr val="accent1"/>
-                        </a:lnRef>
-                        <a:fillRef idx="3">
-                          <a:schemeClr val="accent1"/>
-                        </a:fillRef>
-                        <a:effectRef idx="2">
-                          <a:schemeClr val="accent1"/>
-                        </a:effectRef>
-                        <a:fontRef idx="minor">
-                          <a:schemeClr val="lt1"/>
-                        </a:fontRef>
-                      </wps:style>
-                      <wps:bodyPr/>
-                    </wps:wsp>
-                  </a:graphicData>
-                </a:graphic>
-              </wp:anchor>
-            </w:drawing>
-          </mc:Choice>
-          <mc:Fallback>
-            <w:pict>
-              <v:shape id="Down Arrow 48" o:spid="_x0000_s1026" type="#_x0000_t67" style="position:absolute;margin-left:333pt;margin-top:0;width:27pt;height:43.4pt;rotation:-90;z-index:251716608;visibility:visible;mso-wrap-style:square;mso-wrap-distance-left:9pt;mso-wrap-distance-top:0;mso-wrap-distance-right:9pt;mso-wrap-distance-bottom:0;mso-position-horizontal:absolute;mso-position-horizontal-relative:text;mso-position-vertical:absolute;mso-position-vertical-relative:text;v-text-anchor:top" o:gfxdata="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" adj="14881" fillcolor="#4f81bd [3204]" strokecolor="#4579b8 [3044]">
-                <v:fill color2="#a7bfde [1620]" rotate="t" type="gradient">
-                  <o:fill v:ext="view" type="gradientUnscaled"/>
-                </v:fill>
-                <v:shadow on="t" opacity="22937f" mv:blur="40000f" origin=",.5" offset="0,23000emu"/>
-                <w10:wrap type="through"/>
-              </v:shape>
-            </w:pict>
-          </mc:Fallback>
-        </mc:AlternateContent>
-      </w:r>
-      <w:r>
-        <w:rPr>
-          <w:noProof/>
-        </w:rPr>
-        <mc:AlternateContent>
-          <mc:Choice Requires="wps">
-            <w:drawing>
-              <wp:anchor distT="0" distB="0" distL="114300" distR="114300" simplePos="0" relativeHeight="251719680" behindDoc="0" locked="0" layoutInCell="1" allowOverlap="1" wp14:anchorId="46C148AA" wp14:editId="262B8078">
-                <wp:simplePos x="0" y="0"/>
-                <wp:positionH relativeFrom="column">
-                  <wp:posOffset>5143500</wp:posOffset>
-                </wp:positionH>
-                <wp:positionV relativeFrom="paragraph">
-                  <wp:posOffset>685800</wp:posOffset>
-                </wp:positionV>
-                <wp:extent cx="342900" cy="551180"/>
-                <wp:effectExtent l="76200" t="25400" r="114300" b="109220"/>
-                <wp:wrapThrough wrapText="bothSides">
-                  <wp:wrapPolygon edited="0">
-                    <wp:start x="1600" y="-995"/>
-                    <wp:lineTo x="-4800" y="0"/>
-                    <wp:lineTo x="-4800" y="20903"/>
-                    <wp:lineTo x="6400" y="24885"/>
-                    <wp:lineTo x="16000" y="24885"/>
-                    <wp:lineTo x="27200" y="15926"/>
-                    <wp:lineTo x="20800" y="-995"/>
-                    <wp:lineTo x="1600" y="-995"/>
-                  </wp:wrapPolygon>
-                </wp:wrapThrough>
-                <wp:docPr id="51" name="Down Arrow 51"/>
-                <wp:cNvGraphicFramePr/>
-                <a:graphic xmlns:a="http://schemas.openxmlformats.org/drawingml/2006/main">
-                  <a:graphicData uri="http://schemas.microsoft.com/office/word/2010/wordprocessingShape">
-                    <wps:wsp>
-                      <wps:cNvSpPr/>
-                      <wps:spPr>
-                        <a:xfrm>
-                          <a:off x="0" y="0"/>
-                          <a:ext cx="342900" cy="551180"/>
-                        </a:xfrm>
-                        <a:prstGeom prst="downArrow">
-                          <a:avLst/>
-                        </a:prstGeom>
-                        <a:ln/>
-                      </wps:spPr>
-                      <wps:style>
-                        <a:lnRef idx="1">
-                          <a:schemeClr val="accent1"/>
-                        </a:lnRef>
-                        <a:fillRef idx="3">
-                          <a:schemeClr val="accent1"/>
-                        </a:fillRef>
-                        <a:effectRef idx="2">
-                          <a:schemeClr val="accent1"/>
-                        </a:effectRef>
-                        <a:fontRef idx="minor">
-                          <a:schemeClr val="lt1"/>
-                        </a:fontRef>
-                      </wps:style>
-                      <wps:bodyPr/>
-                    </wps:wsp>
-                  </a:graphicData>
-                </a:graphic>
-              </wp:anchor>
-            </w:drawing>
-          </mc:Choice>
-          <mc:Fallback>
-            <w:pict>
-              <v:shape id="Down Arrow 51" o:spid="_x0000_s1026" type="#_x0000_t67" style="position:absolute;margin-left:405pt;margin-top:54pt;width:27pt;height:43.4pt;z-index:251719680;visibility:visible;mso-wrap-style:square;mso-wrap-distance-left:9pt;mso-wrap-distance-top:0;mso-wrap-distance-right:9pt;mso-wrap-distance-bottom:0;mso-position-horizontal:absolute;mso-position-horizontal-relative:text;mso-position-vertical:absolute;mso-position-vertical-relative:text;v-text-anchor:top" o:gfxdata="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" adj="14881" fillcolor="#4f81bd [3204]" strokecolor="#4579b8 [3044]">
-                <v:fill color2="#a7bfde [1620]" rotate="t" type="gradient">
-                  <o:fill v:ext="view" type="gradientUnscaled"/>
-                </v:fill>
-                <v:shadow on="t" opacity="22937f" mv:blur="40000f" origin=",.5" offset="0,23000emu"/>
-                <w10:wrap type="through"/>
-              </v:shape>
-            </w:pict>
-          </mc:Fallback>
-        </mc:AlternateContent>
-      </w:r>
-      <w:r>
-        <w:rPr>
-          <w:noProof/>
-        </w:rPr>
-        <mc:AlternateContent>
-          <mc:Choice Requires="wpg">
-            <w:drawing>
-              <wp:anchor distT="0" distB="0" distL="114300" distR="114300" simplePos="0" relativeHeight="251679744" behindDoc="0" locked="0" layoutInCell="1" allowOverlap="1" wp14:anchorId="2FB1AA66" wp14:editId="6F842984">
+              <wp:anchor distT="0" distB="0" distL="114300" distR="114300" simplePos="0" relativeHeight="251679744" behindDoc="0" locked="0" layoutInCell="1" allowOverlap="1" wp14:anchorId="2FB1AA66" wp14:editId="64FBF8ED">
                 <wp:simplePos x="0" y="0"/>
                 <wp:positionH relativeFrom="column">
                   <wp:posOffset>571500</wp:posOffset>
@@ -1502,12 +574,12 @@
           </mc:Choice>
           <mc:Fallback>
             <w:pict>
-              <v:group id="Group 53" o:spid="_x0000_s1044" style="position:absolute;margin-left:45pt;margin-top:91pt;width:81pt;height:63pt;z-index:251679744" coordsize="1028700,800100" o:gfxdata="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">
-                <v:shape id="Can 18" o:spid="_x0000_s1045" type="#_x0000_t22" style="position:absolute;width:1028700;height:800100;visibility:visible;mso-wrap-style:square;v-text-anchor:top" o:gfxdata="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" fillcolor="#fbcaa2 [1625]" strokecolor="#f68c36 [3049]">
+              <v:group id="Group 53" o:spid="_x0000_s1032" style="position:absolute;margin-left:45pt;margin-top:91pt;width:81pt;height:63pt;z-index:251679744" coordsize="1028700,800100" o:gfxdata="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">
+                <v:shape id="Can 18" o:spid="_x0000_s1033" type="#_x0000_t22" style="position:absolute;width:1028700;height:800100;visibility:visible;mso-wrap-style:square;v-text-anchor:top" o:gfxdata="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" fillcolor="#fbcaa2 [1625]" strokecolor="#f68c36 [3049]">
                   <v:fill color2="#fdefe3 [505]" rotate="t" colors="0 #ffbe86;22938f #ffd0aa;1 #ffebdb" type="gradient"/>
                   <v:shadow on="t" opacity="24903f" mv:blur="40000f" origin=",.5" offset="0,20000emu"/>
                 </v:shape>
-                <v:shape id="Text Box 19" o:spid="_x0000_s1046" type="#_x0000_t202" style="position:absolute;left:70485;top:321945;width:905116;height:299720;visibility:visible;mso-wrap-style:square;v-text-anchor:top" o:gfxdata="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" filled="f" stroked="f">
+                <v:shape id="Text Box 19" o:spid="_x0000_s1034" type="#_x0000_t202" style="position:absolute;left:70485;top:321945;width:905116;height:299720;visibility:visible;mso-wrap-style:square;v-text-anchor:top" o:gfxdata="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" filled="f" stroked="f">
                   <v:textbox>
                     <w:txbxContent>
                       <w:p>
@@ -1531,7 +603,7 @@
         <mc:AlternateContent>
           <mc:Choice Requires="wps">
             <w:drawing>
-              <wp:anchor distT="0" distB="0" distL="114300" distR="114300" simplePos="0" relativeHeight="251680768" behindDoc="0" locked="0" layoutInCell="1" allowOverlap="1" wp14:anchorId="6E6A4C6A" wp14:editId="3C39B0E7">
+              <wp:anchor distT="0" distB="0" distL="114300" distR="114300" simplePos="0" relativeHeight="251680768" behindDoc="0" locked="0" layoutInCell="1" allowOverlap="1" wp14:anchorId="6E6A4C6A" wp14:editId="318981ED">
                 <wp:simplePos x="0" y="0"/>
                 <wp:positionH relativeFrom="column">
                   <wp:posOffset>862965</wp:posOffset>
@@ -1617,7 +689,7 @@
         <mc:AlternateContent>
           <mc:Choice Requires="wps">
             <w:drawing>
-              <wp:anchor distT="0" distB="0" distL="114300" distR="114300" simplePos="0" relativeHeight="251702272" behindDoc="0" locked="0" layoutInCell="1" allowOverlap="1" wp14:anchorId="518078D5" wp14:editId="0C4462D1">
+              <wp:anchor distT="0" distB="0" distL="114300" distR="114300" simplePos="0" relativeHeight="251702272" behindDoc="0" locked="0" layoutInCell="1" allowOverlap="1" wp14:anchorId="518078D5" wp14:editId="034A352C">
                 <wp:simplePos x="0" y="0"/>
                 <wp:positionH relativeFrom="column">
                   <wp:posOffset>1818640</wp:posOffset>
@@ -1703,7 +775,7 @@
         <mc:AlternateContent>
           <mc:Choice Requires="wpg">
             <w:drawing>
-              <wp:anchor distT="0" distB="0" distL="114300" distR="114300" simplePos="0" relativeHeight="251682816" behindDoc="0" locked="0" layoutInCell="1" allowOverlap="1" wp14:anchorId="4421BBAA" wp14:editId="368F97AF">
+              <wp:anchor distT="0" distB="0" distL="114300" distR="114300" simplePos="0" relativeHeight="251682816" behindDoc="0" locked="0" layoutInCell="1" allowOverlap="1" wp14:anchorId="4421BBAA" wp14:editId="50E684D1">
                 <wp:simplePos x="0" y="0"/>
                 <wp:positionH relativeFrom="column">
                   <wp:posOffset>571500</wp:posOffset>
@@ -1831,12 +903,12 @@
           </mc:Choice>
           <mc:Fallback>
             <w:pict>
-              <v:group id="Group 54" o:spid="_x0000_s1047" style="position:absolute;margin-left:45pt;margin-top:-17.95pt;width:81pt;height:63pt;z-index:251682816" coordsize="1028700,800100" o:gfxdata="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">
-                <v:shape id="Can 21" o:spid="_x0000_s1048" type="#_x0000_t22" style="position:absolute;width:1028700;height:800100;visibility:visible;mso-wrap-style:square;v-text-anchor:top" o:gfxdata="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" fillcolor="#fbcaa2 [1625]" strokecolor="#f68c36 [3049]">
+              <v:group id="Group 54" o:spid="_x0000_s1035" style="position:absolute;margin-left:45pt;margin-top:-17.95pt;width:81pt;height:63pt;z-index:251682816" coordsize="1028700,800100" o:gfxdata="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">
+                <v:shape id="Can 21" o:spid="_x0000_s1036" type="#_x0000_t22" style="position:absolute;width:1028700;height:800100;visibility:visible;mso-wrap-style:square;v-text-anchor:top" o:gfxdata="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" fillcolor="#fbcaa2 [1625]" strokecolor="#f68c36 [3049]">
                   <v:fill color2="#fdefe3 [505]" rotate="t" colors="0 #ffbe86;22938f #ffd0aa;1 #ffebdb" type="gradient"/>
                   <v:shadow on="t" opacity="24903f" mv:blur="40000f" origin=",.5" offset="0,20000emu"/>
                 </v:shape>
-                <v:shape id="Text Box 22" o:spid="_x0000_s1049" type="#_x0000_t202" style="position:absolute;left:76200;top:330200;width:904875;height:299720;visibility:visible;mso-wrap-style:square;v-text-anchor:top" o:gfxdata="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" filled="f" stroked="f">
+                <v:shape id="Text Box 22" o:spid="_x0000_s1037" type="#_x0000_t202" style="position:absolute;left:76200;top:330200;width:904875;height:299720;visibility:visible;mso-wrap-style:square;v-text-anchor:top" o:gfxdata="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" filled="f" stroked="f">
                   <v:textbox>
                     <w:txbxContent>
                       <w:p>
@@ -1860,7 +932,7 @@
         <mc:AlternateContent>
           <mc:Choice Requires="wpg">
             <w:drawing>
-              <wp:anchor distT="0" distB="0" distL="114300" distR="114300" simplePos="0" relativeHeight="251665408" behindDoc="0" locked="0" layoutInCell="1" allowOverlap="1" wp14:anchorId="72D57E3F" wp14:editId="3DBAF169">
+              <wp:anchor distT="0" distB="0" distL="114300" distR="114300" simplePos="0" relativeHeight="251665408" behindDoc="0" locked="0" layoutInCell="1" allowOverlap="1" wp14:anchorId="72D57E3F" wp14:editId="368229BC">
                 <wp:simplePos x="0" y="0"/>
                 <wp:positionH relativeFrom="column">
                   <wp:posOffset>228600</wp:posOffset>
@@ -2318,8 +1390,8 @@
           </mc:Choice>
           <mc:Fallback>
             <w:pict>
-              <v:group id="Group 13" o:spid="_x0000_s1050" style="position:absolute;margin-left:18pt;margin-top:387pt;width:662pt;height:114.4pt;z-index:251665408" coordsize="8407400,1452880" o:gfxdata="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">
-                <v:shape id="Can 2" o:spid="_x0000_s1051" type="#_x0000_t22" style="position:absolute;left:7086600;width:1257300;height:1257300;visibility:visible;mso-wrap-style:square;v-text-anchor:top" o:gfxdata="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" fillcolor="#fbcaa2 [1625]" strokecolor="#f68c36 [3049]">
+              <v:group id="Group 13" o:spid="_x0000_s1038" style="position:absolute;margin-left:18pt;margin-top:387pt;width:662pt;height:114.4pt;z-index:251665408" coordsize="8407400,1452880" o:gfxdata="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">
+                <v:shape id="Can 2" o:spid="_x0000_s1039" type="#_x0000_t22" style="position:absolute;left:7086600;width:1257300;height:1257300;visibility:visible;mso-wrap-style:square;v-text-anchor:top" o:gfxdata="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" fillcolor="#fbcaa2 [1625]" strokecolor="#f68c36 [3049]">
                   <v:fill color2="#fdefe3 [505]" rotate="t" colors="0 #ffbe86;22938f #ffd0aa;1 #ffebdb" type="gradient"/>
                   <v:shadow on="t" opacity="24903f" mv:blur="40000f" origin=",.5" offset="0,20000emu"/>
                 </v:shape>
@@ -2327,7 +1399,7 @@
                   <v:stroke joinstyle="miter"/>
                   <v:path o:extrusionok="f" o:connecttype="custom" o:connectlocs="10800,0;0,10800;10800,19890;21600,10800" textboxrect="0,3675,18595,18022"/>
                 </v:shapetype>
-                <v:shape id="Multidocument 3" o:spid="_x0000_s1052" type="#_x0000_t115" style="position:absolute;width:1287780;height:1452880;visibility:visible;mso-wrap-style:square;v-text-anchor:top" o:gfxdata="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" fillcolor="#fbcaa2 [1625]" strokecolor="#f68c36 [3049]">
+                <v:shape id="Multidocument 3" o:spid="_x0000_s1040" type="#_x0000_t115" style="position:absolute;width:1287780;height:1452880;visibility:visible;mso-wrap-style:square;v-text-anchor:top" o:gfxdata="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" fillcolor="#fbcaa2 [1625]" strokecolor="#f68c36 [3049]">
                   <v:fill color2="#fdefe3 [505]" rotate="t" colors="0 #ffbe86;22938f #ffd0aa;1 #ffebdb" type="gradient"/>
                   <v:shadow on="t" opacity="24903f" mv:blur="40000f" origin=",.5" offset="0,20000emu"/>
                 </v:shape>
@@ -2335,11 +1407,11 @@
                   <v:stroke joinstyle="miter"/>
                   <v:path o:connecttype="custom" o:connectlocs="10800,0;0,10800;10800,20400;21600,10800" textboxrect="0,0,21600,17322"/>
                 </v:shapetype>
-                <v:shape id="Document 4" o:spid="_x0000_s1053" type="#_x0000_t114" style="position:absolute;left:2400300;top:114300;width:1028700;height:1173480;visibility:visible;mso-wrap-style:square;v-text-anchor:top" o:gfxdata="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" fillcolor="#fbcaa2 [1625]" strokecolor="#f68c36 [3049]">
+                <v:shape id="Document 4" o:spid="_x0000_s1041" type="#_x0000_t114" style="position:absolute;left:2400300;top:114300;width:1028700;height:1173480;visibility:visible;mso-wrap-style:square;v-text-anchor:top" o:gfxdata="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" fillcolor="#fbcaa2 [1625]" strokecolor="#f68c36 [3049]">
                   <v:fill color2="#fdefe3 [505]" rotate="t" colors="0 #ffbe86;22938f #ffd0aa;1 #ffebdb" type="gradient"/>
                   <v:shadow on="t" opacity="24903f" mv:blur="40000f" origin=",.5" offset="0,20000emu"/>
                 </v:shape>
-                <v:shape id="Text Box 6" o:spid="_x0000_s1054" type="#_x0000_t202" style="position:absolute;top:457200;width:1028700;height:800100;visibility:visible;mso-wrap-style:square;v-text-anchor:top" o:gfxdata="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" filled="f" stroked="f">
+                <v:shape id="Text Box 6" o:spid="_x0000_s1042" type="#_x0000_t202" style="position:absolute;top:457200;width:1028700;height:800100;visibility:visible;mso-wrap-style:square;v-text-anchor:top" o:gfxdata="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" filled="f" stroked="f">
                   <v:textbox>
                     <w:txbxContent>
                       <w:p>
@@ -2350,7 +1422,7 @@
                     </w:txbxContent>
                   </v:textbox>
                 </v:shape>
-                <v:shape id="Text Box 7" o:spid="_x0000_s1055" type="#_x0000_t202" style="position:absolute;left:2514600;top:342900;width:1028700;height:800100;visibility:visible;mso-wrap-style:square;v-text-anchor:top" o:gfxdata="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" filled="f" stroked="f">
+                <v:shape id="Text Box 7" o:spid="_x0000_s1043" type="#_x0000_t202" style="position:absolute;left:2514600;top:342900;width:1028700;height:800100;visibility:visible;mso-wrap-style:square;v-text-anchor:top" o:gfxdata="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" filled="f" stroked="f">
                   <v:textbox>
                     <w:txbxContent>
                       <w:p>
@@ -2361,11 +1433,11 @@
                     </w:txbxContent>
                   </v:textbox>
                 </v:shape>
-                <v:roundrect id="Rounded Rectangle 8" o:spid="_x0000_s1056" style="position:absolute;left:4572000;top:228600;width:1257300;height:914400;visibility:visible;mso-wrap-style:square;v-text-anchor:top" arcsize="10923f" o:gfxdata="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" fillcolor="#fbcaa2 [1625]" strokecolor="#f68c36 [3049]">
+                <v:roundrect id="Rounded Rectangle 8" o:spid="_x0000_s1044" style="position:absolute;left:4572000;top:228600;width:1257300;height:914400;visibility:visible;mso-wrap-style:square;v-text-anchor:top" arcsize="10923f" o:gfxdata="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" fillcolor="#fbcaa2 [1625]" strokecolor="#f68c36 [3049]">
                   <v:fill color2="#fdefe3 [505]" rotate="t" colors="0 #ffbe86;22938f #ffd0aa;1 #ffebdb" type="gradient"/>
                   <v:shadow on="t" opacity="24903f" mv:blur="40000f" origin=",.5" offset="0,20000emu"/>
                 </v:roundrect>
-                <v:shape id="Text Box 9" o:spid="_x0000_s1057" type="#_x0000_t202" style="position:absolute;left:4724400;top:431800;width:1028700;height:800100;visibility:visible;mso-wrap-style:square;v-text-anchor:top" o:gfxdata="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" filled="f" stroked="f">
+                <v:shape id="Text Box 9" o:spid="_x0000_s1045" type="#_x0000_t202" style="position:absolute;left:4724400;top:431800;width:1028700;height:800100;visibility:visible;mso-wrap-style:square;v-text-anchor:top" o:gfxdata="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" filled="f" stroked="f">
                   <v:textbox>
                     <w:txbxContent>
                       <w:p>
@@ -2376,7 +1448,7 @@
                     </w:txbxContent>
                   </v:textbox>
                 </v:shape>
-                <v:shape id="Text Box 10" o:spid="_x0000_s1058" type="#_x0000_t202" style="position:absolute;left:7264400;top:342900;width:1143000;height:914400;visibility:visible;mso-wrap-style:square;v-text-anchor:top" o:gfxdata="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" filled="f" stroked="f">
+                <v:shape id="Text Box 10" o:spid="_x0000_s1046" type="#_x0000_t202" style="position:absolute;left:7264400;top:342900;width:1143000;height:914400;visibility:visible;mso-wrap-style:square;v-text-anchor:top" o:gfxdata="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" filled="f" stroked="f">
                   <v:textbox>
                     <w:txbxContent>
                       <w:p>
@@ -2403,19 +1475,19 @@
                     <v:h position="#0,#1" xrange="0,21600" yrange="0,10800"/>
                   </v:handles>
                 </v:shapetype>
-                <v:shape id="Right Arrow 1" o:spid="_x0000_s1059" type="#_x0000_t13" style="position:absolute;left:1485900;top:228600;width:822960;height:822960;visibility:visible;mso-wrap-style:square;v-text-anchor:top" o:gfxdata="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" adj="10800" fillcolor="#4f81bd [3204]" strokecolor="#4579b8 [3044]">
+                <v:shape id="Right Arrow 1" o:spid="_x0000_s1047" type="#_x0000_t13" style="position:absolute;left:1485900;top:228600;width:822960;height:822960;visibility:visible;mso-wrap-style:square;v-text-anchor:top" o:gfxdata="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" adj="10800" fillcolor="#4f81bd [3204]" strokecolor="#4579b8 [3044]">
                   <v:fill color2="#a7bfde [1620]" rotate="t" type="gradient">
                     <o:fill v:ext="view" type="gradientUnscaled"/>
                   </v:fill>
                   <v:shadow on="t" opacity="22937f" mv:blur="40000f" origin=",.5" offset="0,23000emu"/>
                 </v:shape>
-                <v:shape id="Right Arrow 11" o:spid="_x0000_s1060" type="#_x0000_t13" style="position:absolute;left:3657600;top:228600;width:822960;height:822960;visibility:visible;mso-wrap-style:square;v-text-anchor:top" o:gfxdata="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" adj="10800" fillcolor="#4f81bd [3204]" strokecolor="#4579b8 [3044]">
+                <v:shape id="Right Arrow 11" o:spid="_x0000_s1048" type="#_x0000_t13" style="position:absolute;left:3657600;top:228600;width:822960;height:822960;visibility:visible;mso-wrap-style:square;v-text-anchor:top" o:gfxdata="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" adj="10800" fillcolor="#4f81bd [3204]" strokecolor="#4579b8 [3044]">
                   <v:fill color2="#a7bfde [1620]" rotate="t" type="gradient">
                     <o:fill v:ext="view" type="gradientUnscaled"/>
                   </v:fill>
                   <v:shadow on="t" opacity="22937f" mv:blur="40000f" origin=",.5" offset="0,23000emu"/>
                 </v:shape>
-                <v:shape id="Right Arrow 12" o:spid="_x0000_s1061" type="#_x0000_t13" style="position:absolute;left:6057900;top:228600;width:822960;height:822960;visibility:visible;mso-wrap-style:square;v-text-anchor:top" o:gfxdata="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" adj="10800" fillcolor="#4f81bd [3204]" strokecolor="#4579b8 [3044]">
+                <v:shape id="Right Arrow 12" o:spid="_x0000_s1049" type="#_x0000_t13" style="position:absolute;left:6057900;top:228600;width:822960;height:822960;visibility:visible;mso-wrap-style:square;v-text-anchor:top" o:gfxdata="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" adj="10800" fillcolor="#4f81bd [3204]" strokecolor="#4579b8 [3044]">
                   <v:fill color2="#a7bfde [1620]" rotate="t" type="gradient">
                     <o:fill v:ext="view" type="gradientUnscaled"/>
                   </v:fill>
@@ -2430,11 +1502,952 @@
     </w:p>
     <w:p/>
     <w:p>
+      <w:bookmarkStart w:id="0" w:name="_GoBack"/>
+      <w:bookmarkEnd w:id="0"/>
+      <w:r>
+        <w:rPr>
+          <w:noProof/>
+        </w:rPr>
+        <mc:AlternateContent>
+          <mc:Choice Requires="wpg">
+            <w:drawing>
+              <wp:anchor distT="0" distB="0" distL="114300" distR="114300" simplePos="0" relativeHeight="251711488" behindDoc="0" locked="0" layoutInCell="1" allowOverlap="1" wp14:anchorId="1DC2727E" wp14:editId="780C23C5">
+                <wp:simplePos x="0" y="0"/>
+                <wp:positionH relativeFrom="column">
+                  <wp:posOffset>2514600</wp:posOffset>
+                </wp:positionH>
+                <wp:positionV relativeFrom="paragraph">
+                  <wp:posOffset>444500</wp:posOffset>
+                </wp:positionV>
+                <wp:extent cx="1028700" cy="800100"/>
+                <wp:effectExtent l="50800" t="25400" r="88900" b="114300"/>
+                <wp:wrapThrough wrapText="bothSides">
+                  <wp:wrapPolygon edited="0">
+                    <wp:start x="8000" y="-686"/>
+                    <wp:lineTo x="-1067" y="-686"/>
+                    <wp:lineTo x="-1067" y="21943"/>
+                    <wp:lineTo x="4267" y="24000"/>
+                    <wp:lineTo x="17600" y="24000"/>
+                    <wp:lineTo x="18133" y="23314"/>
+                    <wp:lineTo x="22933" y="21257"/>
+                    <wp:lineTo x="22933" y="3429"/>
+                    <wp:lineTo x="19733" y="-686"/>
+                    <wp:lineTo x="13867" y="-686"/>
+                    <wp:lineTo x="8000" y="-686"/>
+                  </wp:wrapPolygon>
+                </wp:wrapThrough>
+                <wp:docPr id="33" name="Group 33"/>
+                <wp:cNvGraphicFramePr/>
+                <a:graphic xmlns:a="http://schemas.openxmlformats.org/drawingml/2006/main">
+                  <a:graphicData uri="http://schemas.microsoft.com/office/word/2010/wordprocessingGroup">
+                    <wpg:wgp>
+                      <wpg:cNvGrpSpPr/>
+                      <wpg:grpSpPr>
+                        <a:xfrm>
+                          <a:off x="0" y="0"/>
+                          <a:ext cx="1028700" cy="800100"/>
+                          <a:chOff x="0" y="0"/>
+                          <a:chExt cx="1028700" cy="800100"/>
+                        </a:xfrm>
+                      </wpg:grpSpPr>
+                      <wps:wsp>
+                        <wps:cNvPr id="30" name="Can 30"/>
+                        <wps:cNvSpPr/>
+                        <wps:spPr>
+                          <a:xfrm>
+                            <a:off x="0" y="0"/>
+                            <a:ext cx="1028700" cy="800100"/>
+                          </a:xfrm>
+                          <a:prstGeom prst="can">
+                            <a:avLst/>
+                          </a:prstGeom>
+                          <a:ln/>
+                        </wps:spPr>
+                        <wps:style>
+                          <a:lnRef idx="1">
+                            <a:schemeClr val="accent6"/>
+                          </a:lnRef>
+                          <a:fillRef idx="2">
+                            <a:schemeClr val="accent6"/>
+                          </a:fillRef>
+                          <a:effectRef idx="1">
+                            <a:schemeClr val="accent6"/>
+                          </a:effectRef>
+                          <a:fontRef idx="minor">
+                            <a:schemeClr val="dk1"/>
+                          </a:fontRef>
+                        </wps:style>
+                        <wps:bodyPr/>
+                      </wps:wsp>
+                      <wps:wsp>
+                        <wps:cNvPr id="31" name="Text Box 31"/>
+                        <wps:cNvSpPr txBox="1"/>
+                        <wps:spPr>
+                          <a:xfrm>
+                            <a:off x="139700" y="271780"/>
+                            <a:ext cx="838200" cy="457200"/>
+                          </a:xfrm>
+                          <a:prstGeom prst="rect">
+                            <a:avLst/>
+                          </a:prstGeom>
+                          <a:noFill/>
+                          <a:ln>
+                            <a:noFill/>
+                          </a:ln>
+                          <a:effectLst/>
+                          <a:extLst>
+                            <a:ext uri="{C572A759-6A51-4108-AA02-DFA0A04FC94B}">
+                              <ma14:wrappingTextBoxFlag xmlns:ma14="http://schemas.microsoft.com/office/mac/drawingml/2011/main"/>
+                            </a:ext>
+                          </a:extLst>
+                        </wps:spPr>
+                        <wps:style>
+                          <a:lnRef idx="0">
+                            <a:schemeClr val="accent1"/>
+                          </a:lnRef>
+                          <a:fillRef idx="0">
+                            <a:schemeClr val="accent1"/>
+                          </a:fillRef>
+                          <a:effectRef idx="0">
+                            <a:schemeClr val="accent1"/>
+                          </a:effectRef>
+                          <a:fontRef idx="minor">
+                            <a:schemeClr val="dk1"/>
+                          </a:fontRef>
+                        </wps:style>
+                        <wps:txbx>
+                          <w:txbxContent>
+                            <w:p>
+                              <w:r>
+                                <w:t>Extracted Features</w:t>
+                              </w:r>
+                            </w:p>
+                          </w:txbxContent>
+                        </wps:txbx>
+                        <wps:bodyPr rot="0" spcFirstLastPara="0" vertOverflow="overflow" horzOverflow="overflow" vert="horz" wrap="square" lIns="91440" tIns="45720" rIns="91440" bIns="45720" numCol="1" spcCol="0" rtlCol="0" fromWordArt="0" anchor="t" anchorCtr="0" forceAA="0" compatLnSpc="1">
+                          <a:prstTxWarp prst="textNoShape">
+                            <a:avLst/>
+                          </a:prstTxWarp>
+                          <a:noAutofit/>
+                        </wps:bodyPr>
+                      </wps:wsp>
+                    </wpg:wgp>
+                  </a:graphicData>
+                </a:graphic>
+              </wp:anchor>
+            </w:drawing>
+          </mc:Choice>
+          <mc:Fallback>
+            <w:pict>
+              <v:group id="Group 33" o:spid="_x0000_s1050" style="position:absolute;margin-left:198pt;margin-top:35pt;width:81pt;height:63pt;z-index:251711488" coordsize="1028700,800100" o:gfxdata="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">
+                <v:shape id="Can 30" o:spid="_x0000_s1051" type="#_x0000_t22" style="position:absolute;width:1028700;height:800100;visibility:visible;mso-wrap-style:square;v-text-anchor:top" o:gfxdata="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" fillcolor="#fbcaa2 [1625]" strokecolor="#f68c36 [3049]">
+                  <v:fill color2="#fdefe3 [505]" rotate="t" colors="0 #ffbe86;22938f #ffd0aa;1 #ffebdb" type="gradient"/>
+                  <v:shadow on="t" opacity="24903f" mv:blur="40000f" origin=",.5" offset="0,20000emu"/>
+                </v:shape>
+                <v:shape id="Text Box 31" o:spid="_x0000_s1052" type="#_x0000_t202" style="position:absolute;left:139700;top:271780;width:838200;height:457200;visibility:visible;mso-wrap-style:square;v-text-anchor:top" o:gfxdata="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" filled="f" stroked="f">
+                  <v:textbox>
+                    <w:txbxContent>
+                      <w:p>
+                        <w:r>
+                          <w:t>Extracted Features</w:t>
+                        </w:r>
+                      </w:p>
+                    </w:txbxContent>
+                  </v:textbox>
+                </v:shape>
+                <w10:wrap type="through"/>
+              </v:group>
+            </w:pict>
+          </mc:Fallback>
+        </mc:AlternateContent>
+      </w:r>
+      <w:r>
+        <w:rPr>
+          <w:noProof/>
+        </w:rPr>
+        <mc:AlternateContent>
+          <mc:Choice Requires="wps">
+            <w:drawing>
+              <wp:anchor distT="0" distB="0" distL="114300" distR="114300" simplePos="0" relativeHeight="251719680" behindDoc="0" locked="0" layoutInCell="1" allowOverlap="1" wp14:anchorId="46C148AA" wp14:editId="43393D3D">
+                <wp:simplePos x="0" y="0"/>
+                <wp:positionH relativeFrom="column">
+                  <wp:posOffset>5029200</wp:posOffset>
+                </wp:positionH>
+                <wp:positionV relativeFrom="paragraph">
+                  <wp:posOffset>215900</wp:posOffset>
+                </wp:positionV>
+                <wp:extent cx="342900" cy="551180"/>
+                <wp:effectExtent l="76200" t="25400" r="114300" b="109220"/>
+                <wp:wrapThrough wrapText="bothSides">
+                  <wp:wrapPolygon edited="0">
+                    <wp:start x="1600" y="-995"/>
+                    <wp:lineTo x="-4800" y="0"/>
+                    <wp:lineTo x="-4800" y="20903"/>
+                    <wp:lineTo x="6400" y="24885"/>
+                    <wp:lineTo x="16000" y="24885"/>
+                    <wp:lineTo x="27200" y="15926"/>
+                    <wp:lineTo x="20800" y="-995"/>
+                    <wp:lineTo x="1600" y="-995"/>
+                  </wp:wrapPolygon>
+                </wp:wrapThrough>
+                <wp:docPr id="51" name="Down Arrow 51"/>
+                <wp:cNvGraphicFramePr/>
+                <a:graphic xmlns:a="http://schemas.openxmlformats.org/drawingml/2006/main">
+                  <a:graphicData uri="http://schemas.microsoft.com/office/word/2010/wordprocessingShape">
+                    <wps:wsp>
+                      <wps:cNvSpPr/>
+                      <wps:spPr>
+                        <a:xfrm>
+                          <a:off x="0" y="0"/>
+                          <a:ext cx="342900" cy="551180"/>
+                        </a:xfrm>
+                        <a:prstGeom prst="downArrow">
+                          <a:avLst/>
+                        </a:prstGeom>
+                        <a:ln/>
+                      </wps:spPr>
+                      <wps:style>
+                        <a:lnRef idx="1">
+                          <a:schemeClr val="accent1"/>
+                        </a:lnRef>
+                        <a:fillRef idx="3">
+                          <a:schemeClr val="accent1"/>
+                        </a:fillRef>
+                        <a:effectRef idx="2">
+                          <a:schemeClr val="accent1"/>
+                        </a:effectRef>
+                        <a:fontRef idx="minor">
+                          <a:schemeClr val="lt1"/>
+                        </a:fontRef>
+                      </wps:style>
+                      <wps:bodyPr/>
+                    </wps:wsp>
+                  </a:graphicData>
+                </a:graphic>
+              </wp:anchor>
+            </w:drawing>
+          </mc:Choice>
+          <mc:Fallback>
+            <w:pict>
+              <v:shape id="Down Arrow 51" o:spid="_x0000_s1026" type="#_x0000_t67" style="position:absolute;margin-left:396pt;margin-top:17pt;width:27pt;height:43.4pt;z-index:251719680;visibility:visible;mso-wrap-style:square;mso-wrap-distance-left:9pt;mso-wrap-distance-top:0;mso-wrap-distance-right:9pt;mso-wrap-distance-bottom:0;mso-position-horizontal:absolute;mso-position-horizontal-relative:text;mso-position-vertical:absolute;mso-position-vertical-relative:text;v-text-anchor:top" o:gfxdata="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" adj="14881" fillcolor="#4f81bd [3204]" strokecolor="#4579b8 [3044]">
+                <v:fill color2="#a7bfde [1620]" rotate="t" type="gradient">
+                  <o:fill v:ext="view" type="gradientUnscaled"/>
+                </v:fill>
+                <v:shadow on="t" opacity="22937f" mv:blur="40000f" origin=",.5" offset="0,23000emu"/>
+                <w10:wrap type="through"/>
+              </v:shape>
+            </w:pict>
+          </mc:Fallback>
+        </mc:AlternateContent>
+      </w:r>
+      <w:r>
+        <w:rPr>
+          <w:noProof/>
+        </w:rPr>
+        <mc:AlternateContent>
+          <mc:Choice Requires="wpg">
+            <w:drawing>
+              <wp:anchor distT="0" distB="0" distL="114300" distR="114300" simplePos="0" relativeHeight="251714560" behindDoc="0" locked="0" layoutInCell="1" allowOverlap="1" wp14:anchorId="3E5120FB" wp14:editId="45280597">
+                <wp:simplePos x="0" y="0"/>
+                <wp:positionH relativeFrom="column">
+                  <wp:posOffset>4508500</wp:posOffset>
+                </wp:positionH>
+                <wp:positionV relativeFrom="paragraph">
+                  <wp:posOffset>2044700</wp:posOffset>
+                </wp:positionV>
+                <wp:extent cx="1371600" cy="571500"/>
+                <wp:effectExtent l="50800" t="25400" r="76200" b="114300"/>
+                <wp:wrapThrough wrapText="bothSides">
+                  <wp:wrapPolygon edited="0">
+                    <wp:start x="800" y="-960"/>
+                    <wp:lineTo x="-800" y="-960"/>
+                    <wp:lineTo x="-800" y="22080"/>
+                    <wp:lineTo x="0" y="24960"/>
+                    <wp:lineTo x="21600" y="24960"/>
+                    <wp:lineTo x="22400" y="15360"/>
+                    <wp:lineTo x="22400" y="9600"/>
+                    <wp:lineTo x="21600" y="960"/>
+                    <wp:lineTo x="20800" y="-960"/>
+                    <wp:lineTo x="800" y="-960"/>
+                  </wp:wrapPolygon>
+                </wp:wrapThrough>
+                <wp:docPr id="16" name="Group 16"/>
+                <wp:cNvGraphicFramePr/>
+                <a:graphic xmlns:a="http://schemas.openxmlformats.org/drawingml/2006/main">
+                  <a:graphicData uri="http://schemas.microsoft.com/office/word/2010/wordprocessingGroup">
+                    <wpg:wgp>
+                      <wpg:cNvGrpSpPr/>
+                      <wpg:grpSpPr>
+                        <a:xfrm>
+                          <a:off x="0" y="0"/>
+                          <a:ext cx="1371600" cy="571500"/>
+                          <a:chOff x="0" y="0"/>
+                          <a:chExt cx="1371600" cy="571500"/>
+                        </a:xfrm>
+                      </wpg:grpSpPr>
+                      <wps:wsp>
+                        <wps:cNvPr id="39" name="Rounded Rectangle 39"/>
+                        <wps:cNvSpPr/>
+                        <wps:spPr>
+                          <a:xfrm>
+                            <a:off x="0" y="0"/>
+                            <a:ext cx="1371600" cy="571500"/>
+                          </a:xfrm>
+                          <a:prstGeom prst="roundRect">
+                            <a:avLst/>
+                          </a:prstGeom>
+                          <a:ln/>
+                        </wps:spPr>
+                        <wps:style>
+                          <a:lnRef idx="1">
+                            <a:schemeClr val="accent6"/>
+                          </a:lnRef>
+                          <a:fillRef idx="2">
+                            <a:schemeClr val="accent6"/>
+                          </a:fillRef>
+                          <a:effectRef idx="1">
+                            <a:schemeClr val="accent6"/>
+                          </a:effectRef>
+                          <a:fontRef idx="minor">
+                            <a:schemeClr val="dk1"/>
+                          </a:fontRef>
+                        </wps:style>
+                        <wps:bodyPr/>
+                      </wps:wsp>
+                      <wps:wsp>
+                        <wps:cNvPr id="40" name="Text Box 40"/>
+                        <wps:cNvSpPr txBox="1"/>
+                        <wps:spPr>
+                          <a:xfrm>
+                            <a:off x="152400" y="152400"/>
+                            <a:ext cx="1031240" cy="381000"/>
+                          </a:xfrm>
+                          <a:prstGeom prst="rect">
+                            <a:avLst/>
+                          </a:prstGeom>
+                          <a:noFill/>
+                          <a:ln>
+                            <a:noFill/>
+                          </a:ln>
+                          <a:effectLst/>
+                          <a:extLst>
+                            <a:ext uri="{C572A759-6A51-4108-AA02-DFA0A04FC94B}">
+                              <ma14:wrappingTextBoxFlag xmlns:ma14="http://schemas.microsoft.com/office/mac/drawingml/2011/main"/>
+                            </a:ext>
+                          </a:extLst>
+                        </wps:spPr>
+                        <wps:style>
+                          <a:lnRef idx="0">
+                            <a:schemeClr val="accent1"/>
+                          </a:lnRef>
+                          <a:fillRef idx="0">
+                            <a:schemeClr val="accent1"/>
+                          </a:fillRef>
+                          <a:effectRef idx="0">
+                            <a:schemeClr val="accent1"/>
+                          </a:effectRef>
+                          <a:fontRef idx="minor">
+                            <a:schemeClr val="dk1"/>
+                          </a:fontRef>
+                        </wps:style>
+                        <wps:txbx>
+                          <w:txbxContent>
+                            <w:p>
+                              <w:r>
+                                <w:t>Visualisation</w:t>
+                              </w:r>
+                            </w:p>
+                          </w:txbxContent>
+                        </wps:txbx>
+                        <wps:bodyPr rot="0" spcFirstLastPara="0" vertOverflow="overflow" horzOverflow="overflow" vert="horz" wrap="square" lIns="91440" tIns="45720" rIns="91440" bIns="45720" numCol="1" spcCol="0" rtlCol="0" fromWordArt="0" anchor="t" anchorCtr="0" forceAA="0" compatLnSpc="1">
+                          <a:prstTxWarp prst="textNoShape">
+                            <a:avLst/>
+                          </a:prstTxWarp>
+                          <a:noAutofit/>
+                        </wps:bodyPr>
+                      </wps:wsp>
+                    </wpg:wgp>
+                  </a:graphicData>
+                </a:graphic>
+              </wp:anchor>
+            </w:drawing>
+          </mc:Choice>
+          <mc:Fallback>
+            <w:pict>
+              <v:group id="Group 16" o:spid="_x0000_s1053" style="position:absolute;margin-left:355pt;margin-top:161pt;width:108pt;height:45pt;z-index:251714560" coordsize="1371600,571500" o:gfxdata="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">
+                <v:roundrect id="Rounded Rectangle 39" o:spid="_x0000_s1054" style="position:absolute;width:1371600;height:571500;visibility:visible;mso-wrap-style:square;v-text-anchor:top" arcsize="10923f" o:gfxdata="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" fillcolor="#fbcaa2 [1625]" strokecolor="#f68c36 [3049]">
+                  <v:fill color2="#fdefe3 [505]" rotate="t" colors="0 #ffbe86;22938f #ffd0aa;1 #ffebdb" type="gradient"/>
+                  <v:shadow on="t" opacity="24903f" mv:blur="40000f" origin=",.5" offset="0,20000emu"/>
+                </v:roundrect>
+                <v:shape id="Text Box 40" o:spid="_x0000_s1055" type="#_x0000_t202" style="position:absolute;left:152400;top:152400;width:1031240;height:381000;visibility:visible;mso-wrap-style:square;v-text-anchor:top" o:gfxdata="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" filled="f" stroked="f">
+                  <v:textbox>
+                    <w:txbxContent>
+                      <w:p>
+                        <w:r>
+                          <w:t>Visualisation</w:t>
+                        </w:r>
+                      </w:p>
+                    </w:txbxContent>
+                  </v:textbox>
+                </v:shape>
+                <w10:wrap type="through"/>
+              </v:group>
+            </w:pict>
+          </mc:Fallback>
+        </mc:AlternateContent>
+      </w:r>
+      <w:r>
+        <w:rPr>
+          <w:noProof/>
+        </w:rPr>
+        <mc:AlternateContent>
+          <mc:Choice Requires="wps">
+            <w:drawing>
+              <wp:anchor distT="0" distB="0" distL="114300" distR="114300" simplePos="0" relativeHeight="251725824" behindDoc="0" locked="0" layoutInCell="1" allowOverlap="1" wp14:anchorId="04C5044C" wp14:editId="7A205349">
+                <wp:simplePos x="0" y="0"/>
+                <wp:positionH relativeFrom="column">
+                  <wp:posOffset>3962400</wp:posOffset>
+                </wp:positionH>
+                <wp:positionV relativeFrom="paragraph">
+                  <wp:posOffset>2054860</wp:posOffset>
+                </wp:positionV>
+                <wp:extent cx="342900" cy="551180"/>
+                <wp:effectExtent l="48260" t="53340" r="0" b="137160"/>
+                <wp:wrapThrough wrapText="bothSides">
+                  <wp:wrapPolygon edited="0">
+                    <wp:start x="24960" y="12044"/>
+                    <wp:lineTo x="15360" y="-1891"/>
+                    <wp:lineTo x="-3840" y="-1891"/>
+                    <wp:lineTo x="-7040" y="12044"/>
+                    <wp:lineTo x="-7040" y="18017"/>
+                    <wp:lineTo x="24960" y="18017"/>
+                    <wp:lineTo x="24960" y="12044"/>
+                  </wp:wrapPolygon>
+                </wp:wrapThrough>
+                <wp:docPr id="23" name="Down Arrow 23"/>
+                <wp:cNvGraphicFramePr/>
+                <a:graphic xmlns:a="http://schemas.openxmlformats.org/drawingml/2006/main">
+                  <a:graphicData uri="http://schemas.microsoft.com/office/word/2010/wordprocessingShape">
+                    <wps:wsp>
+                      <wps:cNvSpPr/>
+                      <wps:spPr>
+                        <a:xfrm rot="16200000">
+                          <a:off x="0" y="0"/>
+                          <a:ext cx="342900" cy="551180"/>
+                        </a:xfrm>
+                        <a:prstGeom prst="downArrow">
+                          <a:avLst/>
+                        </a:prstGeom>
+                        <a:ln/>
+                      </wps:spPr>
+                      <wps:style>
+                        <a:lnRef idx="1">
+                          <a:schemeClr val="accent1"/>
+                        </a:lnRef>
+                        <a:fillRef idx="3">
+                          <a:schemeClr val="accent1"/>
+                        </a:fillRef>
+                        <a:effectRef idx="2">
+                          <a:schemeClr val="accent1"/>
+                        </a:effectRef>
+                        <a:fontRef idx="minor">
+                          <a:schemeClr val="lt1"/>
+                        </a:fontRef>
+                      </wps:style>
+                      <wps:bodyPr/>
+                    </wps:wsp>
+                  </a:graphicData>
+                </a:graphic>
+              </wp:anchor>
+            </w:drawing>
+          </mc:Choice>
+          <mc:Fallback>
+            <w:pict>
+              <v:shape id="Down Arrow 23" o:spid="_x0000_s1026" type="#_x0000_t67" style="position:absolute;margin-left:312pt;margin-top:161.8pt;width:27pt;height:43.4pt;rotation:-90;z-index:251725824;visibility:visible;mso-wrap-style:square;mso-wrap-distance-left:9pt;mso-wrap-distance-top:0;mso-wrap-distance-right:9pt;mso-wrap-distance-bottom:0;mso-position-horizontal:absolute;mso-position-horizontal-relative:text;mso-position-vertical:absolute;mso-position-vertical-relative:text;v-text-anchor:top" o:gfxdata="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" adj="14881" fillcolor="#4f81bd [3204]" strokecolor="#4579b8 [3044]">
+                <v:fill color2="#a7bfde [1620]" rotate="t" type="gradient">
+                  <o:fill v:ext="view" type="gradientUnscaled"/>
+                </v:fill>
+                <v:shadow on="t" opacity="22937f" mv:blur="40000f" origin=",.5" offset="0,23000emu"/>
+                <w10:wrap type="through"/>
+              </v:shape>
+            </w:pict>
+          </mc:Fallback>
+        </mc:AlternateContent>
+      </w:r>
+      <w:r>
+        <w:rPr>
+          <w:noProof/>
+        </w:rPr>
+        <mc:AlternateContent>
+          <mc:Choice Requires="wpg">
+            <w:drawing>
+              <wp:anchor distT="0" distB="0" distL="114300" distR="114300" simplePos="0" relativeHeight="251723776" behindDoc="0" locked="0" layoutInCell="1" allowOverlap="1" wp14:anchorId="1F94EB30" wp14:editId="0FC455E8">
+                <wp:simplePos x="0" y="0"/>
+                <wp:positionH relativeFrom="column">
+                  <wp:posOffset>2286000</wp:posOffset>
+                </wp:positionH>
+                <wp:positionV relativeFrom="paragraph">
+                  <wp:posOffset>2044700</wp:posOffset>
+                </wp:positionV>
+                <wp:extent cx="1371600" cy="571500"/>
+                <wp:effectExtent l="50800" t="25400" r="76200" b="114300"/>
+                <wp:wrapThrough wrapText="bothSides">
+                  <wp:wrapPolygon edited="0">
+                    <wp:start x="800" y="-960"/>
+                    <wp:lineTo x="-800" y="-960"/>
+                    <wp:lineTo x="-800" y="22080"/>
+                    <wp:lineTo x="0" y="24960"/>
+                    <wp:lineTo x="21600" y="24960"/>
+                    <wp:lineTo x="22400" y="15360"/>
+                    <wp:lineTo x="22400" y="9600"/>
+                    <wp:lineTo x="21600" y="960"/>
+                    <wp:lineTo x="20800" y="-960"/>
+                    <wp:lineTo x="800" y="-960"/>
+                  </wp:wrapPolygon>
+                </wp:wrapThrough>
+                <wp:docPr id="17" name="Group 17"/>
+                <wp:cNvGraphicFramePr/>
+                <a:graphic xmlns:a="http://schemas.openxmlformats.org/drawingml/2006/main">
+                  <a:graphicData uri="http://schemas.microsoft.com/office/word/2010/wordprocessingGroup">
+                    <wpg:wgp>
+                      <wpg:cNvGrpSpPr/>
+                      <wpg:grpSpPr>
+                        <a:xfrm>
+                          <a:off x="0" y="0"/>
+                          <a:ext cx="1371600" cy="571500"/>
+                          <a:chOff x="0" y="0"/>
+                          <a:chExt cx="1371600" cy="571500"/>
+                        </a:xfrm>
+                      </wpg:grpSpPr>
+                      <wps:wsp>
+                        <wps:cNvPr id="5" name="Rounded Rectangle 5"/>
+                        <wps:cNvSpPr/>
+                        <wps:spPr>
+                          <a:xfrm>
+                            <a:off x="0" y="0"/>
+                            <a:ext cx="1371600" cy="571500"/>
+                          </a:xfrm>
+                          <a:prstGeom prst="roundRect">
+                            <a:avLst/>
+                          </a:prstGeom>
+                          <a:ln/>
+                        </wps:spPr>
+                        <wps:style>
+                          <a:lnRef idx="1">
+                            <a:schemeClr val="accent6"/>
+                          </a:lnRef>
+                          <a:fillRef idx="2">
+                            <a:schemeClr val="accent6"/>
+                          </a:fillRef>
+                          <a:effectRef idx="1">
+                            <a:schemeClr val="accent6"/>
+                          </a:effectRef>
+                          <a:fontRef idx="minor">
+                            <a:schemeClr val="dk1"/>
+                          </a:fontRef>
+                        </wps:style>
+                        <wps:bodyPr/>
+                      </wps:wsp>
+                      <wps:wsp>
+                        <wps:cNvPr id="15" name="Text Box 15"/>
+                        <wps:cNvSpPr txBox="1"/>
+                        <wps:spPr>
+                          <a:xfrm>
+                            <a:off x="187960" y="152400"/>
+                            <a:ext cx="1031240" cy="381000"/>
+                          </a:xfrm>
+                          <a:prstGeom prst="rect">
+                            <a:avLst/>
+                          </a:prstGeom>
+                          <a:noFill/>
+                          <a:ln>
+                            <a:noFill/>
+                          </a:ln>
+                          <a:effectLst/>
+                          <a:extLst>
+                            <a:ext uri="{C572A759-6A51-4108-AA02-DFA0A04FC94B}">
+                              <ma14:wrappingTextBoxFlag xmlns:ma14="http://schemas.microsoft.com/office/mac/drawingml/2011/main"/>
+                            </a:ext>
+                          </a:extLst>
+                        </wps:spPr>
+                        <wps:style>
+                          <a:lnRef idx="0">
+                            <a:schemeClr val="accent1"/>
+                          </a:lnRef>
+                          <a:fillRef idx="0">
+                            <a:schemeClr val="accent1"/>
+                          </a:fillRef>
+                          <a:effectRef idx="0">
+                            <a:schemeClr val="accent1"/>
+                          </a:effectRef>
+                          <a:fontRef idx="minor">
+                            <a:schemeClr val="dk1"/>
+                          </a:fontRef>
+                        </wps:style>
+                        <wps:txbx>
+                          <w:txbxContent>
+                            <w:p>
+                              <w:r>
+                                <w:t>Aggregation</w:t>
+                              </w:r>
+                            </w:p>
+                          </w:txbxContent>
+                        </wps:txbx>
+                        <wps:bodyPr rot="0" spcFirstLastPara="0" vertOverflow="overflow" horzOverflow="overflow" vert="horz" wrap="square" lIns="91440" tIns="45720" rIns="91440" bIns="45720" numCol="1" spcCol="0" rtlCol="0" fromWordArt="0" anchor="t" anchorCtr="0" forceAA="0" compatLnSpc="1">
+                          <a:prstTxWarp prst="textNoShape">
+                            <a:avLst/>
+                          </a:prstTxWarp>
+                          <a:noAutofit/>
+                        </wps:bodyPr>
+                      </wps:wsp>
+                    </wpg:wgp>
+                  </a:graphicData>
+                </a:graphic>
+              </wp:anchor>
+            </w:drawing>
+          </mc:Choice>
+          <mc:Fallback>
+            <w:pict>
+              <v:group id="Group 17" o:spid="_x0000_s1056" style="position:absolute;margin-left:180pt;margin-top:161pt;width:108pt;height:45pt;z-index:251723776" coordsize="1371600,571500" o:gfxdata="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">
+                <v:roundrect id="Rounded Rectangle 5" o:spid="_x0000_s1057" style="position:absolute;width:1371600;height:571500;visibility:visible;mso-wrap-style:square;v-text-anchor:top" arcsize="10923f" o:gfxdata="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" fillcolor="#fbcaa2 [1625]" strokecolor="#f68c36 [3049]">
+                  <v:fill color2="#fdefe3 [505]" rotate="t" colors="0 #ffbe86;22938f #ffd0aa;1 #ffebdb" type="gradient"/>
+                  <v:shadow on="t" opacity="24903f" mv:blur="40000f" origin=",.5" offset="0,20000emu"/>
+                </v:roundrect>
+                <v:shape id="Text Box 15" o:spid="_x0000_s1058" type="#_x0000_t202" style="position:absolute;left:187960;top:152400;width:1031240;height:381000;visibility:visible;mso-wrap-style:square;v-text-anchor:top" o:gfxdata="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" filled="f" stroked="f">
+                  <v:textbox>
+                    <w:txbxContent>
+                      <w:p>
+                        <w:r>
+                          <w:t>Aggregation</w:t>
+                        </w:r>
+                      </w:p>
+                    </w:txbxContent>
+                  </v:textbox>
+                </v:shape>
+                <w10:wrap type="through"/>
+              </v:group>
+            </w:pict>
+          </mc:Fallback>
+        </mc:AlternateContent>
+      </w:r>
+      <w:r>
+        <w:rPr>
+          <w:noProof/>
+        </w:rPr>
+        <mc:AlternateContent>
+          <mc:Choice Requires="wps">
+            <w:drawing>
+              <wp:anchor distT="0" distB="0" distL="114300" distR="114300" simplePos="0" relativeHeight="251717632" behindDoc="0" locked="0" layoutInCell="1" allowOverlap="1" wp14:anchorId="654D2FC1" wp14:editId="45A96CEB">
+                <wp:simplePos x="0" y="0"/>
+                <wp:positionH relativeFrom="column">
+                  <wp:posOffset>2858135</wp:posOffset>
+                </wp:positionH>
+                <wp:positionV relativeFrom="paragraph">
+                  <wp:posOffset>1440180</wp:posOffset>
+                </wp:positionV>
+                <wp:extent cx="342900" cy="551180"/>
+                <wp:effectExtent l="76200" t="25400" r="114300" b="109220"/>
+                <wp:wrapThrough wrapText="bothSides">
+                  <wp:wrapPolygon edited="0">
+                    <wp:start x="1600" y="-995"/>
+                    <wp:lineTo x="-4800" y="0"/>
+                    <wp:lineTo x="-4800" y="20903"/>
+                    <wp:lineTo x="6400" y="24885"/>
+                    <wp:lineTo x="16000" y="24885"/>
+                    <wp:lineTo x="27200" y="15926"/>
+                    <wp:lineTo x="20800" y="-995"/>
+                    <wp:lineTo x="1600" y="-995"/>
+                  </wp:wrapPolygon>
+                </wp:wrapThrough>
+                <wp:docPr id="49" name="Down Arrow 49"/>
+                <wp:cNvGraphicFramePr/>
+                <a:graphic xmlns:a="http://schemas.openxmlformats.org/drawingml/2006/main">
+                  <a:graphicData uri="http://schemas.microsoft.com/office/word/2010/wordprocessingShape">
+                    <wps:wsp>
+                      <wps:cNvSpPr/>
+                      <wps:spPr>
+                        <a:xfrm>
+                          <a:off x="0" y="0"/>
+                          <a:ext cx="342900" cy="551180"/>
+                        </a:xfrm>
+                        <a:prstGeom prst="downArrow">
+                          <a:avLst/>
+                        </a:prstGeom>
+                        <a:ln/>
+                      </wps:spPr>
+                      <wps:style>
+                        <a:lnRef idx="1">
+                          <a:schemeClr val="accent1"/>
+                        </a:lnRef>
+                        <a:fillRef idx="3">
+                          <a:schemeClr val="accent1"/>
+                        </a:fillRef>
+                        <a:effectRef idx="2">
+                          <a:schemeClr val="accent1"/>
+                        </a:effectRef>
+                        <a:fontRef idx="minor">
+                          <a:schemeClr val="lt1"/>
+                        </a:fontRef>
+                      </wps:style>
+                      <wps:bodyPr/>
+                    </wps:wsp>
+                  </a:graphicData>
+                </a:graphic>
+              </wp:anchor>
+            </w:drawing>
+          </mc:Choice>
+          <mc:Fallback>
+            <w:pict>
+              <v:shape id="Down Arrow 49" o:spid="_x0000_s1026" type="#_x0000_t67" style="position:absolute;margin-left:225.05pt;margin-top:113.4pt;width:27pt;height:43.4pt;z-index:251717632;visibility:visible;mso-wrap-style:square;mso-wrap-distance-left:9pt;mso-wrap-distance-top:0;mso-wrap-distance-right:9pt;mso-wrap-distance-bottom:0;mso-position-horizontal:absolute;mso-position-horizontal-relative:text;mso-position-vertical:absolute;mso-position-vertical-relative:text;v-text-anchor:top" o:gfxdata="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" adj="14881" fillcolor="#4f81bd [3204]" strokecolor="#4579b8 [3044]">
+                <v:fill color2="#a7bfde [1620]" rotate="t" type="gradient">
+                  <o:fill v:ext="view" type="gradientUnscaled"/>
+                </v:fill>
+                <v:shadow on="t" opacity="22937f" mv:blur="40000f" origin=",.5" offset="0,23000emu"/>
+                <w10:wrap type="through"/>
+              </v:shape>
+            </w:pict>
+          </mc:Fallback>
+        </mc:AlternateContent>
+      </w:r>
+      <w:r>
+        <w:rPr>
+          <w:noProof/>
+        </w:rPr>
+        <mc:AlternateContent>
+          <mc:Choice Requires="wps">
+            <w:drawing>
+              <wp:anchor distT="0" distB="0" distL="114300" distR="114300" simplePos="0" relativeHeight="251718656" behindDoc="0" locked="0" layoutInCell="1" allowOverlap="1" wp14:anchorId="79130380" wp14:editId="4483316E">
+                <wp:simplePos x="0" y="0"/>
+                <wp:positionH relativeFrom="column">
+                  <wp:posOffset>3895725</wp:posOffset>
+                </wp:positionH>
+                <wp:positionV relativeFrom="paragraph">
+                  <wp:posOffset>777875</wp:posOffset>
+                </wp:positionV>
+                <wp:extent cx="342900" cy="551180"/>
+                <wp:effectExtent l="48260" t="78740" r="60960" b="111760"/>
+                <wp:wrapThrough wrapText="bothSides">
+                  <wp:wrapPolygon edited="0">
+                    <wp:start x="-688" y="19010"/>
+                    <wp:lineTo x="7298" y="25544"/>
+                    <wp:lineTo x="29355" y="19658"/>
+                    <wp:lineTo x="22414" y="2015"/>
+                    <wp:lineTo x="19261" y="-2559"/>
+                    <wp:lineTo x="13588" y="-3212"/>
+                    <wp:lineTo x="-1531" y="12737"/>
+                    <wp:lineTo x="-3842" y="14436"/>
+                    <wp:lineTo x="-688" y="19010"/>
+                  </wp:wrapPolygon>
+                </wp:wrapThrough>
+                <wp:docPr id="50" name="Down Arrow 50"/>
+                <wp:cNvGraphicFramePr/>
+                <a:graphic xmlns:a="http://schemas.openxmlformats.org/drawingml/2006/main">
+                  <a:graphicData uri="http://schemas.microsoft.com/office/word/2010/wordprocessingShape">
+                    <wps:wsp>
+                      <wps:cNvSpPr/>
+                      <wps:spPr>
+                        <a:xfrm rot="6792868">
+                          <a:off x="0" y="0"/>
+                          <a:ext cx="342900" cy="551180"/>
+                        </a:xfrm>
+                        <a:prstGeom prst="downArrow">
+                          <a:avLst/>
+                        </a:prstGeom>
+                        <a:ln/>
+                      </wps:spPr>
+                      <wps:style>
+                        <a:lnRef idx="1">
+                          <a:schemeClr val="accent1"/>
+                        </a:lnRef>
+                        <a:fillRef idx="3">
+                          <a:schemeClr val="accent1"/>
+                        </a:fillRef>
+                        <a:effectRef idx="2">
+                          <a:schemeClr val="accent1"/>
+                        </a:effectRef>
+                        <a:fontRef idx="minor">
+                          <a:schemeClr val="lt1"/>
+                        </a:fontRef>
+                      </wps:style>
+                      <wps:bodyPr/>
+                    </wps:wsp>
+                  </a:graphicData>
+                </a:graphic>
+              </wp:anchor>
+            </w:drawing>
+          </mc:Choice>
+          <mc:Fallback>
+            <w:pict>
+              <v:shape id="Down Arrow 50" o:spid="_x0000_s1026" type="#_x0000_t67" style="position:absolute;margin-left:306.75pt;margin-top:61.25pt;width:27pt;height:43.4pt;rotation:7419623fd;z-index:251718656;visibility:visible;mso-wrap-style:square;mso-wrap-distance-left:9pt;mso-wrap-distance-top:0;mso-wrap-distance-right:9pt;mso-wrap-distance-bottom:0;mso-position-horizontal:absolute;mso-position-horizontal-relative:text;mso-position-vertical:absolute;mso-position-vertical-relative:text;v-text-anchor:top" o:gfxdata="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" adj="14881" fillcolor="#4f81bd [3204]" strokecolor="#4579b8 [3044]">
+                <v:fill color2="#a7bfde [1620]" rotate="t" type="gradient">
+                  <o:fill v:ext="view" type="gradientUnscaled"/>
+                </v:fill>
+                <v:shadow on="t" opacity="22937f" mv:blur="40000f" origin=",.5" offset="0,23000emu"/>
+                <w10:wrap type="through"/>
+              </v:shape>
+            </w:pict>
+          </mc:Fallback>
+        </mc:AlternateContent>
+      </w:r>
+      <w:r>
+        <w:rPr>
+          <w:noProof/>
+        </w:rPr>
+        <mc:AlternateContent>
+          <mc:Choice Requires="wpg">
+            <w:drawing>
+              <wp:anchor distT="0" distB="0" distL="114300" distR="114300" simplePos="0" relativeHeight="251715584" behindDoc="0" locked="0" layoutInCell="1" allowOverlap="1" wp14:anchorId="1FA9B28C" wp14:editId="32C349B5">
+                <wp:simplePos x="0" y="0"/>
+                <wp:positionH relativeFrom="column">
+                  <wp:posOffset>4483100</wp:posOffset>
+                </wp:positionH>
+                <wp:positionV relativeFrom="paragraph">
+                  <wp:posOffset>825500</wp:posOffset>
+                </wp:positionV>
+                <wp:extent cx="1485900" cy="685800"/>
+                <wp:effectExtent l="50800" t="25400" r="88900" b="101600"/>
+                <wp:wrapThrough wrapText="bothSides">
+                  <wp:wrapPolygon edited="0">
+                    <wp:start x="738" y="-800"/>
+                    <wp:lineTo x="-738" y="-800"/>
+                    <wp:lineTo x="-738" y="21600"/>
+                    <wp:lineTo x="0" y="24000"/>
+                    <wp:lineTo x="21785" y="24000"/>
+                    <wp:lineTo x="22523" y="12800"/>
+                    <wp:lineTo x="22523" y="8800"/>
+                    <wp:lineTo x="21785" y="1600"/>
+                    <wp:lineTo x="21046" y="-800"/>
+                    <wp:lineTo x="738" y="-800"/>
+                  </wp:wrapPolygon>
+                </wp:wrapThrough>
+                <wp:docPr id="41" name="Group 41"/>
+                <wp:cNvGraphicFramePr/>
+                <a:graphic xmlns:a="http://schemas.openxmlformats.org/drawingml/2006/main">
+                  <a:graphicData uri="http://schemas.microsoft.com/office/word/2010/wordprocessingGroup">
+                    <wpg:wgp>
+                      <wpg:cNvGrpSpPr/>
+                      <wpg:grpSpPr>
+                        <a:xfrm>
+                          <a:off x="0" y="0"/>
+                          <a:ext cx="1485900" cy="685800"/>
+                          <a:chOff x="0" y="0"/>
+                          <a:chExt cx="1485900" cy="685800"/>
+                        </a:xfrm>
+                      </wpg:grpSpPr>
+                      <wps:wsp>
+                        <wps:cNvPr id="42" name="Rounded Rectangle 42"/>
+                        <wps:cNvSpPr/>
+                        <wps:spPr>
+                          <a:xfrm>
+                            <a:off x="0" y="0"/>
+                            <a:ext cx="1485900" cy="685800"/>
+                          </a:xfrm>
+                          <a:prstGeom prst="roundRect">
+                            <a:avLst/>
+                          </a:prstGeom>
+                          <a:ln/>
+                        </wps:spPr>
+                        <wps:style>
+                          <a:lnRef idx="1">
+                            <a:schemeClr val="accent6"/>
+                          </a:lnRef>
+                          <a:fillRef idx="2">
+                            <a:schemeClr val="accent6"/>
+                          </a:fillRef>
+                          <a:effectRef idx="1">
+                            <a:schemeClr val="accent6"/>
+                          </a:effectRef>
+                          <a:fontRef idx="minor">
+                            <a:schemeClr val="dk1"/>
+                          </a:fontRef>
+                        </wps:style>
+                        <wps:bodyPr/>
+                      </wps:wsp>
+                      <wps:wsp>
+                        <wps:cNvPr id="43" name="Text Box 43"/>
+                        <wps:cNvSpPr txBox="1"/>
+                        <wps:spPr>
+                          <a:xfrm>
+                            <a:off x="368300" y="114300"/>
+                            <a:ext cx="889000" cy="457200"/>
+                          </a:xfrm>
+                          <a:prstGeom prst="rect">
+                            <a:avLst/>
+                          </a:prstGeom>
+                          <a:noFill/>
+                          <a:ln>
+                            <a:noFill/>
+                          </a:ln>
+                          <a:effectLst/>
+                          <a:extLst>
+                            <a:ext uri="{C572A759-6A51-4108-AA02-DFA0A04FC94B}">
+                              <ma14:wrappingTextBoxFlag xmlns:ma14="http://schemas.microsoft.com/office/mac/drawingml/2011/main"/>
+                            </a:ext>
+                          </a:extLst>
+                        </wps:spPr>
+                        <wps:style>
+                          <a:lnRef idx="0">
+                            <a:schemeClr val="accent1"/>
+                          </a:lnRef>
+                          <a:fillRef idx="0">
+                            <a:schemeClr val="accent1"/>
+                          </a:fillRef>
+                          <a:effectRef idx="0">
+                            <a:schemeClr val="accent1"/>
+                          </a:effectRef>
+                          <a:fontRef idx="minor">
+                            <a:schemeClr val="dk1"/>
+                          </a:fontRef>
+                        </wps:style>
+                        <wps:txbx>
+                          <w:txbxContent>
+                            <w:p>
+                              <w:r>
+                                <w:t>Feature Extraction</w:t>
+                              </w:r>
+                            </w:p>
+                          </w:txbxContent>
+                        </wps:txbx>
+                        <wps:bodyPr rot="0" spcFirstLastPara="0" vertOverflow="overflow" horzOverflow="overflow" vert="horz" wrap="square" lIns="91440" tIns="45720" rIns="91440" bIns="45720" numCol="1" spcCol="0" rtlCol="0" fromWordArt="0" anchor="t" anchorCtr="0" forceAA="0" compatLnSpc="1">
+                          <a:prstTxWarp prst="textNoShape">
+                            <a:avLst/>
+                          </a:prstTxWarp>
+                          <a:noAutofit/>
+                        </wps:bodyPr>
+                      </wps:wsp>
+                    </wpg:wgp>
+                  </a:graphicData>
+                </a:graphic>
+              </wp:anchor>
+            </w:drawing>
+          </mc:Choice>
+          <mc:Fallback>
+            <w:pict>
+              <v:group id="Group 41" o:spid="_x0000_s1059" style="position:absolute;margin-left:353pt;margin-top:65pt;width:117pt;height:54pt;z-index:251715584" coordsize="1485900,685800" o:gfxdata="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">
+                <v:roundrect id="Rounded Rectangle 42" o:spid="_x0000_s1060" style="position:absolute;width:1485900;height:685800;visibility:visible;mso-wrap-style:square;v-text-anchor:top" arcsize="10923f" o:gfxdata="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" fillcolor="#fbcaa2 [1625]" strokecolor="#f68c36 [3049]">
+                  <v:fill color2="#fdefe3 [505]" rotate="t" colors="0 #ffbe86;22938f #ffd0aa;1 #ffebdb" type="gradient"/>
+                  <v:shadow on="t" opacity="24903f" mv:blur="40000f" origin=",.5" offset="0,20000emu"/>
+                </v:roundrect>
+                <v:shape id="Text Box 43" o:spid="_x0000_s1061" type="#_x0000_t202" style="position:absolute;left:368300;top:114300;width:889000;height:457200;visibility:visible;mso-wrap-style:square;v-text-anchor:top" o:gfxdata="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" filled="f" stroked="f">
+                  <v:textbox>
+                    <w:txbxContent>
+                      <w:p>
+                        <w:r>
+                          <w:t>Feature Extraction</w:t>
+                        </w:r>
+                      </w:p>
+                    </w:txbxContent>
+                  </v:textbox>
+                </v:shape>
+                <w10:wrap type="through"/>
+              </v:group>
+            </w:pict>
+          </mc:Fallback>
+        </mc:AlternateContent>
+      </w:r>
       <w:r>
         <w:br w:type="column"/>
       </w:r>
-      <w:bookmarkStart w:id="0" w:name="_GoBack"/>
-      <w:bookmarkEnd w:id="0"/>
     </w:p>
     <w:p/>
     <w:sectPr>
@@ -2650,6 +2663,33 @@
       <w:szCs w:val="18"/>
     </w:rPr>
   </w:style>
+  <w:style w:type="paragraph" w:styleId="BalloonText">
+    <w:name w:val="Balloon Text"/>
+    <w:basedOn w:val="Normal"/>
+    <w:link w:val="BalloonTextChar"/>
+    <w:uiPriority w:val="99"/>
+    <w:semiHidden/>
+    <w:unhideWhenUsed/>
+    <w:rsid w:val="00B7346B"/>
+    <w:rPr>
+      <w:rFonts w:ascii="Lucida Grande" w:hAnsi="Lucida Grande"/>
+      <w:sz w:val="18"/>
+      <w:szCs w:val="18"/>
+    </w:rPr>
+  </w:style>
+  <w:style w:type="character" w:customStyle="1" w:styleId="BalloonTextChar">
+    <w:name w:val="Balloon Text Char"/>
+    <w:basedOn w:val="DefaultParagraphFont"/>
+    <w:link w:val="BalloonText"/>
+    <w:uiPriority w:val="99"/>
+    <w:semiHidden/>
+    <w:rsid w:val="00B7346B"/>
+    <w:rPr>
+      <w:rFonts w:ascii="Lucida Grande" w:hAnsi="Lucida Grande"/>
+      <w:sz w:val="18"/>
+      <w:szCs w:val="18"/>
+    </w:rPr>
+  </w:style>
 </w:styles>
 </file>
 
@@ -2852,6 +2892,33 @@
       <w:b/>
       <w:bCs/>
       <w:color w:val="4F81BD" w:themeColor="accent1"/>
+      <w:sz w:val="18"/>
+      <w:szCs w:val="18"/>
+    </w:rPr>
+  </w:style>
+  <w:style w:type="paragraph" w:styleId="BalloonText">
+    <w:name w:val="Balloon Text"/>
+    <w:basedOn w:val="Normal"/>
+    <w:link w:val="BalloonTextChar"/>
+    <w:uiPriority w:val="99"/>
+    <w:semiHidden/>
+    <w:unhideWhenUsed/>
+    <w:rsid w:val="00B7346B"/>
+    <w:rPr>
+      <w:rFonts w:ascii="Lucida Grande" w:hAnsi="Lucida Grande"/>
+      <w:sz w:val="18"/>
+      <w:szCs w:val="18"/>
+    </w:rPr>
+  </w:style>
+  <w:style w:type="character" w:customStyle="1" w:styleId="BalloonTextChar">
+    <w:name w:val="Balloon Text Char"/>
+    <w:basedOn w:val="DefaultParagraphFont"/>
+    <w:link w:val="BalloonText"/>
+    <w:uiPriority w:val="99"/>
+    <w:semiHidden/>
+    <w:rsid w:val="00B7346B"/>
+    <w:rPr>
+      <w:rFonts w:ascii="Lucida Grande" w:hAnsi="Lucida Grande"/>
       <w:sz w:val="18"/>
       <w:szCs w:val="18"/>
     </w:rPr>
@@ -3184,7 +3251,7 @@
 </file>
 
 <file path=customXml/itemProps1.xml><?xml version="1.0" encoding="utf-8"?>
-<ds:datastoreItem xmlns:ds="http://schemas.openxmlformats.org/officeDocument/2006/customXml" ds:itemID="{B3F9B23F-150B-1B4C-8F55-F3B9942D18F2}">
+<ds:datastoreItem xmlns:ds="http://schemas.openxmlformats.org/officeDocument/2006/customXml" ds:itemID="{FB628A63-BEAF-9043-A6C7-E23EE60A96FE}">
   <ds:schemaRefs>
     <ds:schemaRef ds:uri="http://schemas.openxmlformats.org/officeDocument/2006/bibliography"/>
   </ds:schemaRefs>

</xml_diff>